<commit_message>
Dokumentation weitergeschrieben und veraltetes pdf gelöscht
</commit_message>
<xml_diff>
--- a/RB-Blessing/Dokumentation_RB.docx
+++ b/RB-Blessing/Dokumentation_RB.docx
@@ -26,6 +26,22 @@
         </w:tabs>
         <w:spacing w:after="0" w:line="360" w:lineRule="auto"/>
         <w:ind w:left="-426"/>
+        <w:jc w:val="both"/>
+        <w:rPr>
+          <w:rFonts w:ascii="Arial" w:eastAsia="Times New Roman" w:hAnsi="Arial" w:cs="Arial"/>
+          <w:szCs w:val="20"/>
+          <w:lang w:eastAsia="de-DE"/>
+        </w:rPr>
+      </w:pPr>
+    </w:p>
+    <w:p>
+      <w:pPr>
+        <w:tabs>
+          <w:tab w:val="left" w:pos="1134"/>
+          <w:tab w:val="left" w:pos="2268"/>
+        </w:tabs>
+        <w:spacing w:after="0" w:line="360" w:lineRule="auto"/>
+        <w:ind w:left="-426"/>
         <w:jc w:val="center"/>
         <w:rPr>
           <w:rFonts w:ascii="Arial" w:eastAsia="Times New Roman" w:hAnsi="Arial" w:cs="Arial"/>
@@ -100,7 +116,7 @@
           <w:szCs w:val="20"/>
           <w:lang w:eastAsia="de-DE"/>
         </w:rPr>
-        <w:t xml:space="preserve">Konstruktionsentwurf im Fach </w:t>
+        <w:t>Hausarbeit</w:t>
       </w:r>
       <w:r>
         <w:rPr>
@@ -110,7 +126,7 @@
           <w:szCs w:val="20"/>
           <w:lang w:eastAsia="de-DE"/>
         </w:rPr>
-        <w:t>Risikobeurteilung</w:t>
+        <w:t xml:space="preserve"> im Fach Risikobeurteilung</w:t>
       </w:r>
     </w:p>
     <w:p>
@@ -465,43 +481,7 @@
           <w:szCs w:val="20"/>
           <w:lang w:eastAsia="de-DE"/>
         </w:rPr>
-        <w:t xml:space="preserve">Abgabe: </w:t>
-      </w:r>
-      <w:r>
-        <w:rPr>
-          <w:rFonts w:ascii="Arial" w:eastAsia="Times New Roman" w:hAnsi="Arial" w:cs="Arial"/>
-          <w:sz w:val="24"/>
-          <w:szCs w:val="20"/>
-          <w:lang w:eastAsia="de-DE"/>
-        </w:rPr>
-        <w:t>03</w:t>
-      </w:r>
-      <w:r>
-        <w:rPr>
-          <w:rFonts w:ascii="Arial" w:eastAsia="Times New Roman" w:hAnsi="Arial" w:cs="Arial"/>
-          <w:sz w:val="24"/>
-          <w:szCs w:val="20"/>
-          <w:lang w:eastAsia="de-DE"/>
-        </w:rPr>
-        <w:t xml:space="preserve">. </w:t>
-      </w:r>
-      <w:r>
-        <w:rPr>
-          <w:rFonts w:ascii="Arial" w:eastAsia="Times New Roman" w:hAnsi="Arial" w:cs="Arial"/>
-          <w:sz w:val="24"/>
-          <w:szCs w:val="20"/>
-          <w:lang w:eastAsia="de-DE"/>
-        </w:rPr>
-        <w:t>Dezember</w:t>
-      </w:r>
-      <w:r>
-        <w:rPr>
-          <w:rFonts w:ascii="Arial" w:eastAsia="Times New Roman" w:hAnsi="Arial" w:cs="Arial"/>
-          <w:sz w:val="24"/>
-          <w:szCs w:val="20"/>
-          <w:lang w:eastAsia="de-DE"/>
-        </w:rPr>
-        <w:t xml:space="preserve"> 2019</w:t>
+        <w:t>Abgabe: 03. Dezember 2019</w:t>
       </w:r>
     </w:p>
     <w:p>
@@ -598,24 +578,7 @@
           <w:lang w:eastAsia="de-DE"/>
         </w:rPr>
         <w:tab/>
-      </w:r>
-      <w:r>
-        <w:rPr>
-          <w:rFonts w:ascii="Arial" w:eastAsia="Times New Roman" w:hAnsi="Arial" w:cs="Arial"/>
-          <w:sz w:val="24"/>
-          <w:szCs w:val="20"/>
-          <w:lang w:eastAsia="de-DE"/>
-        </w:rPr>
-        <w:t>10</w:t>
-      </w:r>
-      <w:r>
-        <w:rPr>
-          <w:rFonts w:ascii="Arial" w:eastAsia="Times New Roman" w:hAnsi="Arial" w:cs="Arial"/>
-          <w:sz w:val="24"/>
-          <w:szCs w:val="20"/>
-          <w:lang w:eastAsia="de-DE"/>
-        </w:rPr>
-        <w:t xml:space="preserve"> Wochen</w:t>
+        <w:t>10 Wochen</w:t>
       </w:r>
     </w:p>
     <w:p>
@@ -775,9 +738,9 @@
           <w:tab w:val="left" w:pos="1134"/>
           <w:tab w:val="left" w:pos="2268"/>
         </w:tabs>
-        <w:spacing w:after="0" w:line="280" w:lineRule="atLeast"/>
-        <w:rPr>
-          <w:rFonts w:ascii="Arial" w:eastAsia="Times New Roman" w:hAnsi="Arial" w:cs="Times New Roman"/>
+        <w:spacing w:after="0" w:line="360" w:lineRule="auto"/>
+        <w:rPr>
+          <w:rFonts w:ascii="Arial" w:eastAsia="Times New Roman" w:hAnsi="Arial" w:cs="Arial"/>
           <w:lang w:eastAsia="de-DE"/>
         </w:rPr>
       </w:pPr>
@@ -788,9 +751,9 @@
           <w:tab w:val="left" w:pos="1134"/>
           <w:tab w:val="left" w:pos="2268"/>
         </w:tabs>
-        <w:spacing w:after="0" w:line="280" w:lineRule="atLeast"/>
-        <w:rPr>
-          <w:rFonts w:ascii="Arial" w:eastAsia="Times New Roman" w:hAnsi="Arial" w:cs="Times New Roman"/>
+        <w:spacing w:after="0" w:line="360" w:lineRule="auto"/>
+        <w:rPr>
+          <w:rFonts w:ascii="Arial" w:eastAsia="Times New Roman" w:hAnsi="Arial" w:cs="Arial"/>
           <w:lang w:eastAsia="de-DE"/>
         </w:rPr>
       </w:pPr>
@@ -801,9 +764,9 @@
           <w:tab w:val="left" w:pos="1134"/>
           <w:tab w:val="left" w:pos="2268"/>
         </w:tabs>
-        <w:spacing w:after="0" w:line="280" w:lineRule="atLeast"/>
-        <w:rPr>
-          <w:rFonts w:ascii="Arial" w:eastAsia="Times New Roman" w:hAnsi="Arial" w:cs="Times New Roman"/>
+        <w:spacing w:after="0" w:line="360" w:lineRule="auto"/>
+        <w:rPr>
+          <w:rFonts w:ascii="Arial" w:eastAsia="Times New Roman" w:hAnsi="Arial" w:cs="Arial"/>
           <w:lang w:eastAsia="de-DE"/>
         </w:rPr>
       </w:pPr>
@@ -814,9 +777,9 @@
           <w:tab w:val="left" w:pos="1134"/>
           <w:tab w:val="left" w:pos="2268"/>
         </w:tabs>
-        <w:spacing w:after="0" w:line="280" w:lineRule="atLeast"/>
-        <w:rPr>
-          <w:rFonts w:ascii="Arial" w:eastAsia="Times New Roman" w:hAnsi="Arial" w:cs="Times New Roman"/>
+        <w:spacing w:after="0" w:line="360" w:lineRule="auto"/>
+        <w:rPr>
+          <w:rFonts w:ascii="Arial" w:eastAsia="Times New Roman" w:hAnsi="Arial" w:cs="Arial"/>
           <w:lang w:eastAsia="de-DE"/>
         </w:rPr>
       </w:pPr>
@@ -827,9 +790,9 @@
           <w:tab w:val="left" w:pos="1134"/>
           <w:tab w:val="left" w:pos="2268"/>
         </w:tabs>
-        <w:spacing w:after="0" w:line="280" w:lineRule="atLeast"/>
-        <w:rPr>
-          <w:rFonts w:ascii="Arial" w:eastAsia="Times New Roman" w:hAnsi="Arial" w:cs="Times New Roman"/>
+        <w:spacing w:after="0" w:line="360" w:lineRule="auto"/>
+        <w:rPr>
+          <w:rFonts w:ascii="Arial" w:eastAsia="Times New Roman" w:hAnsi="Arial" w:cs="Arial"/>
           <w:lang w:eastAsia="de-DE"/>
         </w:rPr>
       </w:pPr>
@@ -840,9 +803,9 @@
           <w:tab w:val="left" w:pos="1134"/>
           <w:tab w:val="left" w:pos="2268"/>
         </w:tabs>
-        <w:spacing w:after="0" w:line="280" w:lineRule="atLeast"/>
-        <w:rPr>
-          <w:rFonts w:ascii="Arial" w:eastAsia="Times New Roman" w:hAnsi="Arial" w:cs="Times New Roman"/>
+        <w:spacing w:after="0" w:line="360" w:lineRule="auto"/>
+        <w:rPr>
+          <w:rFonts w:ascii="Arial" w:eastAsia="Times New Roman" w:hAnsi="Arial" w:cs="Arial"/>
           <w:lang w:eastAsia="de-DE"/>
         </w:rPr>
       </w:pPr>
@@ -853,9 +816,9 @@
           <w:tab w:val="left" w:pos="1134"/>
           <w:tab w:val="left" w:pos="2268"/>
         </w:tabs>
-        <w:spacing w:after="0" w:line="280" w:lineRule="atLeast"/>
-        <w:rPr>
-          <w:rFonts w:ascii="Arial" w:eastAsia="Times New Roman" w:hAnsi="Arial" w:cs="Times New Roman"/>
+        <w:spacing w:after="0" w:line="360" w:lineRule="auto"/>
+        <w:rPr>
+          <w:rFonts w:ascii="Arial" w:eastAsia="Times New Roman" w:hAnsi="Arial" w:cs="Arial"/>
           <w:lang w:eastAsia="de-DE"/>
         </w:rPr>
       </w:pPr>
@@ -866,12 +829,19 @@
           <w:tab w:val="left" w:pos="1134"/>
           <w:tab w:val="left" w:pos="2268"/>
         </w:tabs>
-        <w:spacing w:after="0" w:line="280" w:lineRule="atLeast"/>
-        <w:rPr>
-          <w:rFonts w:ascii="Arial" w:eastAsia="Times New Roman" w:hAnsi="Arial" w:cs="Times New Roman"/>
-          <w:lang w:eastAsia="de-DE"/>
-        </w:rPr>
-      </w:pPr>
+        <w:spacing w:after="0" w:line="360" w:lineRule="auto"/>
+        <w:rPr>
+          <w:rFonts w:ascii="Arial" w:eastAsia="Times New Roman" w:hAnsi="Arial" w:cs="Arial"/>
+          <w:lang w:eastAsia="de-DE"/>
+        </w:rPr>
+      </w:pPr>
+      <w:r>
+        <w:rPr>
+          <w:rFonts w:ascii="Arial" w:eastAsia="Times New Roman" w:hAnsi="Arial" w:cs="Arial"/>
+          <w:lang w:eastAsia="de-DE"/>
+        </w:rPr>
+        <w:t>Studienbereich Technik</w:t>
+      </w:r>
     </w:p>
     <w:p>
       <w:pPr>
@@ -879,19 +849,18 @@
           <w:tab w:val="left" w:pos="1134"/>
           <w:tab w:val="left" w:pos="2268"/>
         </w:tabs>
-        <w:spacing w:after="0" w:line="280" w:lineRule="atLeast"/>
-        <w:rPr>
-          <w:rFonts w:ascii="Arial" w:eastAsia="Times New Roman" w:hAnsi="Arial" w:cs="Times New Roman"/>
-          <w:lang w:eastAsia="de-DE"/>
-        </w:rPr>
-      </w:pPr>
-      <w:r>
-        <w:rPr>
-          <w:rFonts w:ascii="Arial" w:eastAsia="Times New Roman" w:hAnsi="Arial" w:cs="Times New Roman"/>
-          <w:lang w:eastAsia="de-DE"/>
-        </w:rPr>
-        <w:lastRenderedPageBreak/>
-        <w:t>Studienbereich Technik</w:t>
+        <w:spacing w:after="0" w:line="360" w:lineRule="auto"/>
+        <w:rPr>
+          <w:rFonts w:ascii="Arial" w:eastAsia="Times New Roman" w:hAnsi="Arial" w:cs="Arial"/>
+          <w:lang w:eastAsia="de-DE"/>
+        </w:rPr>
+      </w:pPr>
+      <w:r>
+        <w:rPr>
+          <w:rFonts w:ascii="Arial" w:eastAsia="Times New Roman" w:hAnsi="Arial" w:cs="Arial"/>
+          <w:lang w:eastAsia="de-DE"/>
+        </w:rPr>
+        <w:t>Studiengang Maschinenbau</w:t>
       </w:r>
     </w:p>
     <w:p>
@@ -900,29 +869,9 @@
           <w:tab w:val="left" w:pos="1134"/>
           <w:tab w:val="left" w:pos="2268"/>
         </w:tabs>
-        <w:spacing w:after="0" w:line="280" w:lineRule="atLeast"/>
-        <w:rPr>
-          <w:rFonts w:ascii="Arial Narrow" w:eastAsia="Times New Roman" w:hAnsi="Arial Narrow" w:cs="Times New Roman"/>
-          <w:lang w:eastAsia="de-DE"/>
-        </w:rPr>
-      </w:pPr>
-      <w:r>
-        <w:rPr>
-          <w:rFonts w:ascii="Arial" w:eastAsia="Times New Roman" w:hAnsi="Arial" w:cs="Times New Roman"/>
-          <w:lang w:eastAsia="de-DE"/>
-        </w:rPr>
-        <w:t>Studiengang Maschinenbau</w:t>
-      </w:r>
-    </w:p>
-    <w:p>
-      <w:pPr>
-        <w:tabs>
-          <w:tab w:val="left" w:pos="1134"/>
-          <w:tab w:val="left" w:pos="2268"/>
-        </w:tabs>
-        <w:spacing w:after="0" w:line="280" w:lineRule="atLeast"/>
-        <w:rPr>
-          <w:rFonts w:ascii="Arial Narrow" w:eastAsia="Times New Roman" w:hAnsi="Arial Narrow" w:cs="Times New Roman"/>
+        <w:spacing w:after="0" w:line="360" w:lineRule="auto"/>
+        <w:rPr>
+          <w:rFonts w:ascii="Arial" w:eastAsia="Times New Roman" w:hAnsi="Arial" w:cs="Arial"/>
           <w:szCs w:val="20"/>
           <w:lang w:eastAsia="de-DE"/>
         </w:rPr>
@@ -959,9 +908,9 @@
                 <w:tab w:val="left" w:pos="1134"/>
                 <w:tab w:val="left" w:pos="2268"/>
               </w:tabs>
-              <w:spacing w:after="0" w:line="280" w:lineRule="atLeast"/>
-              <w:rPr>
-                <w:rFonts w:ascii="Arial Narrow" w:eastAsia="Times New Roman" w:hAnsi="Arial Narrow" w:cs="Times New Roman"/>
+              <w:spacing w:after="0" w:line="360" w:lineRule="auto"/>
+              <w:rPr>
+                <w:rFonts w:ascii="Arial" w:eastAsia="Times New Roman" w:hAnsi="Arial" w:cs="Arial"/>
                 <w:b/>
                 <w:i/>
                 <w:szCs w:val="20"/>
@@ -971,7 +920,7 @@
             <w:bookmarkStart w:id="0" w:name="_Hlk25161924"/>
             <w:r>
               <w:rPr>
-                <w:rFonts w:ascii="Arial Narrow" w:eastAsia="Times New Roman" w:hAnsi="Arial Narrow" w:cs="Times New Roman"/>
+                <w:rFonts w:ascii="Arial" w:eastAsia="Times New Roman" w:hAnsi="Arial" w:cs="Arial"/>
                 <w:b/>
                 <w:i/>
                 <w:szCs w:val="20"/>
@@ -1004,9 +953,9 @@
           </w:p>
           <w:p>
             <w:pPr>
-              <w:spacing w:after="0" w:line="240" w:lineRule="auto"/>
-              <w:rPr>
-                <w:rFonts w:ascii="Arial Narrow" w:eastAsia="Times New Roman" w:hAnsi="Arial Narrow" w:cs="Times New Roman"/>
+              <w:spacing w:after="0" w:line="360" w:lineRule="auto"/>
+              <w:rPr>
+                <w:rFonts w:ascii="Arial" w:eastAsia="Times New Roman" w:hAnsi="Arial" w:cs="Arial"/>
                 <w:b/>
                 <w:i/>
                 <w:szCs w:val="24"/>
@@ -1015,63 +964,7 @@
             </w:pPr>
             <w:r>
               <w:rPr>
-                <w:rFonts w:ascii="Arial Narrow" w:eastAsia="Times New Roman" w:hAnsi="Arial Narrow" w:cs="Times New Roman"/>
-                <w:b/>
-                <w:i/>
-                <w:szCs w:val="20"/>
-                <w:lang w:eastAsia="de-DE"/>
-              </w:rPr>
-              <w:t>Name, Vorname</w:t>
-            </w:r>
-          </w:p>
-          <w:p>
-            <w:pPr>
-              <w:tabs>
-                <w:tab w:val="left" w:pos="1134"/>
-                <w:tab w:val="left" w:pos="2268"/>
-              </w:tabs>
-              <w:spacing w:after="240" w:line="280" w:lineRule="atLeast"/>
-              <w:rPr>
-                <w:rFonts w:ascii="Arial Narrow" w:eastAsia="Times New Roman" w:hAnsi="Arial Narrow" w:cs="Times New Roman"/>
-                <w:b/>
-                <w:i/>
-                <w:szCs w:val="20"/>
-                <w:lang w:eastAsia="de-DE"/>
-              </w:rPr>
-            </w:pPr>
-            <w:r>
-              <w:rPr>
-                <w:rFonts w:ascii="Arial" w:eastAsia="Times New Roman" w:hAnsi="Arial" w:cs="Arial"/>
-                <w:szCs w:val="20"/>
-                <w:lang w:eastAsia="de-DE"/>
-              </w:rPr>
-              <w:t>Hopf, Marie</w:t>
-            </w:r>
-            <w:r>
-              <w:rPr>
-                <w:rFonts w:ascii="Arial Narrow" w:eastAsia="Times New Roman" w:hAnsi="Arial Narrow" w:cs="Times New Roman"/>
-                <w:b/>
-                <w:i/>
-                <w:szCs w:val="20"/>
-                <w:lang w:eastAsia="de-DE"/>
-              </w:rPr>
-              <w:t xml:space="preserve"> </w:t>
-            </w:r>
-          </w:p>
-          <w:p>
-            <w:pPr>
-              <w:spacing w:after="0" w:line="240" w:lineRule="auto"/>
-              <w:rPr>
-                <w:rFonts w:ascii="Arial Narrow" w:eastAsia="Times New Roman" w:hAnsi="Arial Narrow" w:cs="Times New Roman"/>
-                <w:b/>
-                <w:i/>
-                <w:szCs w:val="24"/>
-                <w:lang w:eastAsia="de-DE"/>
-              </w:rPr>
-            </w:pPr>
-            <w:r>
-              <w:rPr>
-                <w:rFonts w:ascii="Arial Narrow" w:eastAsia="Times New Roman" w:hAnsi="Arial Narrow" w:cs="Times New Roman"/>
+                <w:rFonts w:ascii="Arial" w:eastAsia="Times New Roman" w:hAnsi="Arial" w:cs="Arial"/>
                 <w:b/>
                 <w:i/>
                 <w:szCs w:val="20"/>
@@ -1089,6 +982,8 @@
               <w:spacing w:after="0" w:line="360" w:lineRule="auto"/>
               <w:rPr>
                 <w:rFonts w:ascii="Arial" w:eastAsia="Times New Roman" w:hAnsi="Arial" w:cs="Arial"/>
+                <w:b/>
+                <w:i/>
                 <w:szCs w:val="20"/>
                 <w:lang w:eastAsia="de-DE"/>
               </w:rPr>
@@ -1099,29 +994,17 @@
                 <w:szCs w:val="20"/>
                 <w:lang w:eastAsia="de-DE"/>
               </w:rPr>
-              <w:t>Langohr, Anika</w:t>
-            </w:r>
-          </w:p>
-          <w:p>
-            <w:pPr>
-              <w:spacing w:after="0" w:line="240" w:lineRule="auto"/>
-              <w:rPr>
-                <w:rFonts w:ascii="Arial Narrow" w:eastAsia="Times New Roman" w:hAnsi="Arial Narrow" w:cs="Times New Roman"/>
+              <w:t>Hopf, Marie</w:t>
+            </w:r>
+            <w:r>
+              <w:rPr>
+                <w:rFonts w:ascii="Arial" w:eastAsia="Times New Roman" w:hAnsi="Arial" w:cs="Arial"/>
                 <w:b/>
                 <w:i/>
-                <w:szCs w:val="24"/>
-                <w:lang w:eastAsia="de-DE"/>
-              </w:rPr>
-            </w:pPr>
-            <w:r>
-              <w:rPr>
-                <w:rFonts w:ascii="Arial Narrow" w:eastAsia="Times New Roman" w:hAnsi="Arial Narrow" w:cs="Times New Roman"/>
-                <w:b/>
-                <w:i/>
                 <w:szCs w:val="20"/>
                 <w:lang w:eastAsia="de-DE"/>
               </w:rPr>
-              <w:t>Name, Vorname</w:t>
+              <w:t xml:space="preserve"> </w:t>
             </w:r>
           </w:p>
           <w:p>
@@ -1133,6 +1016,76 @@
               <w:spacing w:after="0" w:line="360" w:lineRule="auto"/>
               <w:rPr>
                 <w:rFonts w:ascii="Arial" w:eastAsia="Times New Roman" w:hAnsi="Arial" w:cs="Arial"/>
+                <w:b/>
+                <w:i/>
+                <w:szCs w:val="20"/>
+                <w:lang w:eastAsia="de-DE"/>
+              </w:rPr>
+            </w:pPr>
+            <w:r>
+              <w:rPr>
+                <w:rFonts w:ascii="Arial" w:eastAsia="Times New Roman" w:hAnsi="Arial" w:cs="Arial"/>
+                <w:b/>
+                <w:i/>
+                <w:szCs w:val="20"/>
+                <w:lang w:eastAsia="de-DE"/>
+              </w:rPr>
+              <w:t>Name, Vorname</w:t>
+            </w:r>
+          </w:p>
+          <w:p>
+            <w:pPr>
+              <w:tabs>
+                <w:tab w:val="left" w:pos="1134"/>
+                <w:tab w:val="left" w:pos="2268"/>
+              </w:tabs>
+              <w:spacing w:after="0" w:line="360" w:lineRule="auto"/>
+              <w:rPr>
+                <w:rFonts w:ascii="Arial" w:eastAsia="Times New Roman" w:hAnsi="Arial" w:cs="Arial"/>
+                <w:szCs w:val="20"/>
+                <w:lang w:eastAsia="de-DE"/>
+              </w:rPr>
+            </w:pPr>
+            <w:r>
+              <w:rPr>
+                <w:rFonts w:ascii="Arial" w:eastAsia="Times New Roman" w:hAnsi="Arial" w:cs="Arial"/>
+                <w:szCs w:val="20"/>
+                <w:lang w:eastAsia="de-DE"/>
+              </w:rPr>
+              <w:t>Langohr, Anika</w:t>
+            </w:r>
+          </w:p>
+          <w:p>
+            <w:pPr>
+              <w:spacing w:after="0" w:line="360" w:lineRule="auto"/>
+              <w:rPr>
+                <w:rFonts w:ascii="Arial" w:eastAsia="Times New Roman" w:hAnsi="Arial" w:cs="Arial"/>
+                <w:b/>
+                <w:i/>
+                <w:szCs w:val="24"/>
+                <w:lang w:eastAsia="de-DE"/>
+              </w:rPr>
+            </w:pPr>
+            <w:r>
+              <w:rPr>
+                <w:rFonts w:ascii="Arial" w:eastAsia="Times New Roman" w:hAnsi="Arial" w:cs="Arial"/>
+                <w:b/>
+                <w:i/>
+                <w:szCs w:val="20"/>
+                <w:lang w:eastAsia="de-DE"/>
+              </w:rPr>
+              <w:t>Name, Vorname</w:t>
+            </w:r>
+          </w:p>
+          <w:p>
+            <w:pPr>
+              <w:tabs>
+                <w:tab w:val="left" w:pos="1134"/>
+                <w:tab w:val="left" w:pos="2268"/>
+              </w:tabs>
+              <w:spacing w:after="0" w:line="360" w:lineRule="auto"/>
+              <w:rPr>
+                <w:rFonts w:ascii="Arial" w:eastAsia="Times New Roman" w:hAnsi="Arial" w:cs="Arial"/>
                 <w:szCs w:val="20"/>
                 <w:lang w:eastAsia="de-DE"/>
               </w:rPr>
@@ -1166,9 +1119,9 @@
           <w:tab w:val="left" w:pos="1134"/>
           <w:tab w:val="left" w:pos="2268"/>
         </w:tabs>
-        <w:spacing w:after="0" w:line="280" w:lineRule="atLeast"/>
-        <w:rPr>
-          <w:rFonts w:ascii="Arial Narrow" w:eastAsia="Times New Roman" w:hAnsi="Arial Narrow" w:cs="Times New Roman"/>
+        <w:spacing w:after="0" w:line="360" w:lineRule="auto"/>
+        <w:rPr>
+          <w:rFonts w:ascii="Arial" w:eastAsia="Times New Roman" w:hAnsi="Arial" w:cs="Arial"/>
           <w:szCs w:val="20"/>
           <w:lang w:eastAsia="de-DE"/>
         </w:rPr>
@@ -1180,9 +1133,9 @@
           <w:tab w:val="left" w:pos="1134"/>
           <w:tab w:val="left" w:pos="2268"/>
         </w:tabs>
-        <w:spacing w:after="0" w:line="280" w:lineRule="atLeast"/>
-        <w:rPr>
-          <w:rFonts w:ascii="Arial Narrow" w:eastAsia="Times New Roman" w:hAnsi="Arial Narrow" w:cs="Times New Roman"/>
+        <w:spacing w:after="0" w:line="360" w:lineRule="auto"/>
+        <w:rPr>
+          <w:rFonts w:ascii="Arial" w:eastAsia="Times New Roman" w:hAnsi="Arial" w:cs="Arial"/>
           <w:szCs w:val="20"/>
           <w:lang w:eastAsia="de-DE"/>
         </w:rPr>
@@ -1194,9 +1147,9 @@
           <w:tab w:val="left" w:pos="1134"/>
           <w:tab w:val="left" w:pos="2268"/>
         </w:tabs>
-        <w:spacing w:after="0" w:line="280" w:lineRule="atLeast"/>
-        <w:rPr>
-          <w:rFonts w:ascii="Arial Narrow" w:eastAsia="Times New Roman" w:hAnsi="Arial Narrow" w:cs="Times New Roman"/>
+        <w:spacing w:after="0" w:line="360" w:lineRule="auto"/>
+        <w:rPr>
+          <w:rFonts w:ascii="Arial" w:eastAsia="Times New Roman" w:hAnsi="Arial" w:cs="Arial"/>
           <w:b/>
           <w:szCs w:val="20"/>
           <w:lang w:eastAsia="de-DE"/>
@@ -1237,7 +1190,7 @@
               <w:autoSpaceDE w:val="0"/>
               <w:autoSpaceDN w:val="0"/>
               <w:adjustRightInd w:val="0"/>
-              <w:spacing w:after="0" w:line="280" w:lineRule="atLeast"/>
+              <w:spacing w:after="0" w:line="360" w:lineRule="auto"/>
               <w:jc w:val="center"/>
               <w:rPr>
                 <w:rFonts w:ascii="Arial" w:eastAsia="Times New Roman" w:hAnsi="Arial" w:cs="Arial"/>
@@ -1260,7 +1213,7 @@
               <w:autoSpaceDE w:val="0"/>
               <w:autoSpaceDN w:val="0"/>
               <w:adjustRightInd w:val="0"/>
-              <w:spacing w:after="0" w:line="280" w:lineRule="atLeast"/>
+              <w:spacing w:after="0" w:line="360" w:lineRule="auto"/>
               <w:jc w:val="center"/>
               <w:rPr>
                 <w:rFonts w:ascii="Arial" w:eastAsia="Times New Roman" w:hAnsi="Arial" w:cs="Arial"/>
@@ -1294,15 +1247,38 @@
               <w:autoSpaceDE w:val="0"/>
               <w:autoSpaceDN w:val="0"/>
               <w:adjustRightInd w:val="0"/>
-              <w:spacing w:after="0" w:line="280" w:lineRule="atLeast"/>
-              <w:jc w:val="center"/>
-              <w:rPr>
-                <w:rFonts w:ascii="Arial" w:eastAsia="Times New Roman" w:hAnsi="Arial" w:cs="Arial"/>
-                <w:b/>
+              <w:spacing w:after="0" w:line="360" w:lineRule="auto"/>
+              <w:rPr>
+                <w:rFonts w:ascii="Arial" w:eastAsia="Times New Roman" w:hAnsi="Arial" w:cs="Arial"/>
                 <w:i/>
                 <w:iCs/>
-                <w:sz w:val="28"/>
-                <w:szCs w:val="28"/>
+                <w:lang w:eastAsia="de-DE"/>
+              </w:rPr>
+            </w:pPr>
+            <w:r>
+              <w:rPr>
+                <w:rFonts w:ascii="Arial" w:eastAsia="Times New Roman" w:hAnsi="Arial" w:cs="Arial"/>
+                <w:i/>
+                <w:iCs/>
+                <w:lang w:eastAsia="de-DE"/>
+              </w:rPr>
+              <w:t xml:space="preserve">gemäß § 5 (3) der „Studien- und Prüfungsordnung DHBW Technik“ vom 01.10.2015. </w:t>
+            </w:r>
+          </w:p>
+          <w:p>
+            <w:pPr>
+              <w:tabs>
+                <w:tab w:val="left" w:pos="1134"/>
+                <w:tab w:val="left" w:pos="2268"/>
+              </w:tabs>
+              <w:autoSpaceDE w:val="0"/>
+              <w:autoSpaceDN w:val="0"/>
+              <w:adjustRightInd w:val="0"/>
+              <w:spacing w:after="0" w:line="360" w:lineRule="auto"/>
+              <w:rPr>
+                <w:rFonts w:ascii="Arial" w:eastAsia="Times New Roman" w:hAnsi="Arial" w:cs="Arial"/>
+                <w:i/>
+                <w:iCs/>
                 <w:lang w:eastAsia="de-DE"/>
               </w:rPr>
             </w:pPr>
@@ -1316,7 +1292,7 @@
               <w:autoSpaceDE w:val="0"/>
               <w:autoSpaceDN w:val="0"/>
               <w:adjustRightInd w:val="0"/>
-              <w:spacing w:after="0" w:line="280" w:lineRule="atLeast"/>
+              <w:spacing w:after="0" w:line="360" w:lineRule="auto"/>
               <w:rPr>
                 <w:rFonts w:ascii="Arial" w:eastAsia="Times New Roman" w:hAnsi="Arial" w:cs="Arial"/>
                 <w:i/>
@@ -1331,7 +1307,7 @@
                 <w:iCs/>
                 <w:lang w:eastAsia="de-DE"/>
               </w:rPr>
-              <w:t xml:space="preserve">gemäß § 5 (3) der „Studien- und Prüfungsordnung DHBW Technik“ vom 01.10.2015. </w:t>
+              <w:t>Ich habe die vorliegende Arbeit selbstständig verfasst und keine anderen als die</w:t>
             </w:r>
           </w:p>
           <w:p>
@@ -1343,7 +1319,34 @@
               <w:autoSpaceDE w:val="0"/>
               <w:autoSpaceDN w:val="0"/>
               <w:adjustRightInd w:val="0"/>
-              <w:spacing w:after="0" w:line="280" w:lineRule="atLeast"/>
+              <w:spacing w:after="0" w:line="360" w:lineRule="auto"/>
+              <w:rPr>
+                <w:rFonts w:ascii="Arial" w:eastAsia="Times New Roman" w:hAnsi="Arial" w:cs="Arial"/>
+                <w:i/>
+                <w:iCs/>
+                <w:lang w:eastAsia="de-DE"/>
+              </w:rPr>
+            </w:pPr>
+            <w:r>
+              <w:rPr>
+                <w:rFonts w:ascii="Arial" w:eastAsia="Times New Roman" w:hAnsi="Arial" w:cs="Arial"/>
+                <w:i/>
+                <w:iCs/>
+                <w:lang w:eastAsia="de-DE"/>
+              </w:rPr>
+              <w:t>angegebenen Quellen und Hilfsmittel verwendet.</w:t>
+            </w:r>
+          </w:p>
+          <w:p>
+            <w:pPr>
+              <w:tabs>
+                <w:tab w:val="left" w:pos="1134"/>
+                <w:tab w:val="left" w:pos="2268"/>
+              </w:tabs>
+              <w:autoSpaceDE w:val="0"/>
+              <w:autoSpaceDN w:val="0"/>
+              <w:adjustRightInd w:val="0"/>
+              <w:spacing w:after="0" w:line="360" w:lineRule="auto"/>
               <w:rPr>
                 <w:rFonts w:ascii="Arial" w:eastAsia="Times New Roman" w:hAnsi="Arial" w:cs="Arial"/>
                 <w:i/>
@@ -1361,7 +1364,94 @@
               <w:autoSpaceDE w:val="0"/>
               <w:autoSpaceDN w:val="0"/>
               <w:adjustRightInd w:val="0"/>
-              <w:spacing w:after="0" w:line="280" w:lineRule="atLeast"/>
+              <w:spacing w:after="0" w:line="360" w:lineRule="auto"/>
+              <w:rPr>
+                <w:rFonts w:ascii="Arial" w:eastAsia="Times New Roman" w:hAnsi="Arial" w:cs="Arial"/>
+                <w:i/>
+                <w:iCs/>
+                <w:lang w:eastAsia="de-DE"/>
+              </w:rPr>
+            </w:pPr>
+            <w:r>
+              <w:rPr>
+                <w:rFonts w:ascii="Arial" w:eastAsia="Times New Roman" w:hAnsi="Arial" w:cs="Arial"/>
+                <w:i/>
+                <w:iCs/>
+                <w:lang w:eastAsia="de-DE"/>
+              </w:rPr>
+              <w:t>--------------------------------------------------       ---------------------------------------------</w:t>
+            </w:r>
+          </w:p>
+          <w:p>
+            <w:pPr>
+              <w:tabs>
+                <w:tab w:val="left" w:pos="1134"/>
+                <w:tab w:val="left" w:pos="2268"/>
+              </w:tabs>
+              <w:spacing w:after="0" w:line="360" w:lineRule="auto"/>
+              <w:rPr>
+                <w:rFonts w:ascii="Arial" w:eastAsia="Times New Roman" w:hAnsi="Arial" w:cs="Arial"/>
+                <w:szCs w:val="20"/>
+                <w:lang w:eastAsia="de-DE"/>
+              </w:rPr>
+            </w:pPr>
+            <w:r>
+              <w:rPr>
+                <w:rFonts w:ascii="Arial" w:eastAsia="Times New Roman" w:hAnsi="Arial" w:cs="Arial"/>
+                <w:i/>
+                <w:iCs/>
+                <w:lang w:eastAsia="de-DE"/>
+              </w:rPr>
+              <w:t xml:space="preserve">Ort, Datum </w:t>
+            </w:r>
+            <w:r>
+              <w:rPr>
+                <w:rFonts w:ascii="Arial" w:eastAsia="Times New Roman" w:hAnsi="Arial" w:cs="Arial"/>
+                <w:i/>
+                <w:iCs/>
+                <w:lang w:eastAsia="de-DE"/>
+              </w:rPr>
+              <w:tab/>
+            </w:r>
+            <w:r>
+              <w:rPr>
+                <w:rFonts w:ascii="Arial" w:eastAsia="Times New Roman" w:hAnsi="Arial" w:cs="Arial"/>
+                <w:i/>
+                <w:iCs/>
+                <w:lang w:eastAsia="de-DE"/>
+              </w:rPr>
+              <w:tab/>
+            </w:r>
+            <w:r>
+              <w:rPr>
+                <w:rFonts w:ascii="Arial" w:eastAsia="Times New Roman" w:hAnsi="Arial" w:cs="Arial"/>
+                <w:i/>
+                <w:iCs/>
+                <w:lang w:eastAsia="de-DE"/>
+              </w:rPr>
+              <w:tab/>
+            </w:r>
+            <w:r>
+              <w:rPr>
+                <w:rFonts w:ascii="Arial" w:eastAsia="Times New Roman" w:hAnsi="Arial" w:cs="Arial"/>
+                <w:i/>
+                <w:iCs/>
+                <w:lang w:eastAsia="de-DE"/>
+              </w:rPr>
+              <w:tab/>
+              <w:t xml:space="preserve">          Unterschrift</w:t>
+            </w:r>
+          </w:p>
+          <w:p>
+            <w:pPr>
+              <w:tabs>
+                <w:tab w:val="left" w:pos="1134"/>
+                <w:tab w:val="left" w:pos="2268"/>
+              </w:tabs>
+              <w:autoSpaceDE w:val="0"/>
+              <w:autoSpaceDN w:val="0"/>
+              <w:adjustRightInd w:val="0"/>
+              <w:spacing w:after="0" w:line="360" w:lineRule="auto"/>
               <w:rPr>
                 <w:rFonts w:ascii="Arial" w:eastAsia="Times New Roman" w:hAnsi="Arial" w:cs="Arial"/>
                 <w:i/>
@@ -1379,7 +1469,7 @@
               <w:autoSpaceDE w:val="0"/>
               <w:autoSpaceDN w:val="0"/>
               <w:adjustRightInd w:val="0"/>
-              <w:spacing w:after="0" w:line="280" w:lineRule="atLeast"/>
+              <w:spacing w:after="0" w:line="360" w:lineRule="auto"/>
               <w:rPr>
                 <w:rFonts w:ascii="Arial" w:eastAsia="Times New Roman" w:hAnsi="Arial" w:cs="Arial"/>
                 <w:i/>
@@ -1394,7 +1484,67 @@
                 <w:iCs/>
                 <w:lang w:eastAsia="de-DE"/>
               </w:rPr>
-              <w:t>Ich habe die vorliegende Arbeit selbstständig verfasst und keine anderen als die</w:t>
+              <w:t>--------------------------------------------------       ---------------------------------------------</w:t>
+            </w:r>
+          </w:p>
+          <w:p>
+            <w:pPr>
+              <w:tabs>
+                <w:tab w:val="left" w:pos="1134"/>
+                <w:tab w:val="left" w:pos="2268"/>
+              </w:tabs>
+              <w:spacing w:after="0" w:line="360" w:lineRule="auto"/>
+              <w:rPr>
+                <w:rFonts w:ascii="Arial" w:eastAsia="Times New Roman" w:hAnsi="Arial" w:cs="Arial"/>
+                <w:szCs w:val="20"/>
+                <w:lang w:eastAsia="de-DE"/>
+              </w:rPr>
+            </w:pPr>
+            <w:r>
+              <w:rPr>
+                <w:rFonts w:ascii="Arial" w:eastAsia="Times New Roman" w:hAnsi="Arial" w:cs="Arial"/>
+                <w:i/>
+                <w:iCs/>
+                <w:lang w:eastAsia="de-DE"/>
+              </w:rPr>
+              <w:t xml:space="preserve">Ort, Datum </w:t>
+            </w:r>
+            <w:r>
+              <w:rPr>
+                <w:rFonts w:ascii="Arial" w:eastAsia="Times New Roman" w:hAnsi="Arial" w:cs="Arial"/>
+                <w:i/>
+                <w:iCs/>
+                <w:lang w:eastAsia="de-DE"/>
+              </w:rPr>
+              <w:tab/>
+            </w:r>
+            <w:r>
+              <w:rPr>
+                <w:rFonts w:ascii="Arial" w:eastAsia="Times New Roman" w:hAnsi="Arial" w:cs="Arial"/>
+                <w:i/>
+                <w:iCs/>
+                <w:lang w:eastAsia="de-DE"/>
+              </w:rPr>
+              <w:tab/>
+            </w:r>
+            <w:r>
+              <w:rPr>
+                <w:rFonts w:ascii="Arial" w:eastAsia="Times New Roman" w:hAnsi="Arial" w:cs="Arial"/>
+                <w:i/>
+                <w:iCs/>
+                <w:lang w:eastAsia="de-DE"/>
+              </w:rPr>
+              <w:tab/>
+            </w:r>
+            <w:r>
+              <w:rPr>
+                <w:rFonts w:ascii="Arial" w:eastAsia="Times New Roman" w:hAnsi="Arial" w:cs="Arial"/>
+                <w:i/>
+                <w:iCs/>
+                <w:lang w:eastAsia="de-DE"/>
+              </w:rPr>
+              <w:tab/>
+              <w:t xml:space="preserve">          Unterschrift</w:t>
             </w:r>
           </w:p>
           <w:p>
@@ -1406,34 +1556,7 @@
               <w:autoSpaceDE w:val="0"/>
               <w:autoSpaceDN w:val="0"/>
               <w:adjustRightInd w:val="0"/>
-              <w:spacing w:after="0" w:line="280" w:lineRule="atLeast"/>
-              <w:rPr>
-                <w:rFonts w:ascii="Arial" w:eastAsia="Times New Roman" w:hAnsi="Arial" w:cs="Arial"/>
-                <w:i/>
-                <w:iCs/>
-                <w:lang w:eastAsia="de-DE"/>
-              </w:rPr>
-            </w:pPr>
-            <w:r>
-              <w:rPr>
-                <w:rFonts w:ascii="Arial" w:eastAsia="Times New Roman" w:hAnsi="Arial" w:cs="Arial"/>
-                <w:i/>
-                <w:iCs/>
-                <w:lang w:eastAsia="de-DE"/>
-              </w:rPr>
-              <w:t>angegebenen Quellen und Hilfsmittel verwendet.</w:t>
-            </w:r>
-          </w:p>
-          <w:p>
-            <w:pPr>
-              <w:tabs>
-                <w:tab w:val="left" w:pos="1134"/>
-                <w:tab w:val="left" w:pos="2268"/>
-              </w:tabs>
-              <w:autoSpaceDE w:val="0"/>
-              <w:autoSpaceDN w:val="0"/>
-              <w:adjustRightInd w:val="0"/>
-              <w:spacing w:after="0" w:line="280" w:lineRule="atLeast"/>
+              <w:spacing w:after="0" w:line="360" w:lineRule="auto"/>
               <w:rPr>
                 <w:rFonts w:ascii="Arial" w:eastAsia="Times New Roman" w:hAnsi="Arial" w:cs="Arial"/>
                 <w:i/>
@@ -1451,7 +1574,94 @@
               <w:autoSpaceDE w:val="0"/>
               <w:autoSpaceDN w:val="0"/>
               <w:adjustRightInd w:val="0"/>
-              <w:spacing w:after="0" w:line="280" w:lineRule="atLeast"/>
+              <w:spacing w:after="0" w:line="360" w:lineRule="auto"/>
+              <w:rPr>
+                <w:rFonts w:ascii="Arial" w:eastAsia="Times New Roman" w:hAnsi="Arial" w:cs="Arial"/>
+                <w:i/>
+                <w:iCs/>
+                <w:lang w:eastAsia="de-DE"/>
+              </w:rPr>
+            </w:pPr>
+            <w:r>
+              <w:rPr>
+                <w:rFonts w:ascii="Arial" w:eastAsia="Times New Roman" w:hAnsi="Arial" w:cs="Arial"/>
+                <w:i/>
+                <w:iCs/>
+                <w:lang w:eastAsia="de-DE"/>
+              </w:rPr>
+              <w:t>--------------------------------------------------       ---------------------------------------------</w:t>
+            </w:r>
+          </w:p>
+          <w:p>
+            <w:pPr>
+              <w:tabs>
+                <w:tab w:val="left" w:pos="1134"/>
+                <w:tab w:val="left" w:pos="2268"/>
+              </w:tabs>
+              <w:spacing w:after="0" w:line="360" w:lineRule="auto"/>
+              <w:rPr>
+                <w:rFonts w:ascii="Arial" w:eastAsia="Times New Roman" w:hAnsi="Arial" w:cs="Arial"/>
+                <w:szCs w:val="20"/>
+                <w:lang w:eastAsia="de-DE"/>
+              </w:rPr>
+            </w:pPr>
+            <w:r>
+              <w:rPr>
+                <w:rFonts w:ascii="Arial" w:eastAsia="Times New Roman" w:hAnsi="Arial" w:cs="Arial"/>
+                <w:i/>
+                <w:iCs/>
+                <w:lang w:eastAsia="de-DE"/>
+              </w:rPr>
+              <w:t xml:space="preserve">Ort, Datum </w:t>
+            </w:r>
+            <w:r>
+              <w:rPr>
+                <w:rFonts w:ascii="Arial" w:eastAsia="Times New Roman" w:hAnsi="Arial" w:cs="Arial"/>
+                <w:i/>
+                <w:iCs/>
+                <w:lang w:eastAsia="de-DE"/>
+              </w:rPr>
+              <w:tab/>
+            </w:r>
+            <w:r>
+              <w:rPr>
+                <w:rFonts w:ascii="Arial" w:eastAsia="Times New Roman" w:hAnsi="Arial" w:cs="Arial"/>
+                <w:i/>
+                <w:iCs/>
+                <w:lang w:eastAsia="de-DE"/>
+              </w:rPr>
+              <w:tab/>
+            </w:r>
+            <w:r>
+              <w:rPr>
+                <w:rFonts w:ascii="Arial" w:eastAsia="Times New Roman" w:hAnsi="Arial" w:cs="Arial"/>
+                <w:i/>
+                <w:iCs/>
+                <w:lang w:eastAsia="de-DE"/>
+              </w:rPr>
+              <w:tab/>
+            </w:r>
+            <w:r>
+              <w:rPr>
+                <w:rFonts w:ascii="Arial" w:eastAsia="Times New Roman" w:hAnsi="Arial" w:cs="Arial"/>
+                <w:i/>
+                <w:iCs/>
+                <w:lang w:eastAsia="de-DE"/>
+              </w:rPr>
+              <w:tab/>
+              <w:t xml:space="preserve">          Unterschrift</w:t>
+            </w:r>
+          </w:p>
+          <w:p>
+            <w:pPr>
+              <w:tabs>
+                <w:tab w:val="left" w:pos="1134"/>
+                <w:tab w:val="left" w:pos="2268"/>
+              </w:tabs>
+              <w:autoSpaceDE w:val="0"/>
+              <w:autoSpaceDN w:val="0"/>
+              <w:adjustRightInd w:val="0"/>
+              <w:spacing w:after="0" w:line="360" w:lineRule="auto"/>
               <w:rPr>
                 <w:rFonts w:ascii="Arial" w:eastAsia="Times New Roman" w:hAnsi="Arial" w:cs="Arial"/>
                 <w:i/>
@@ -1469,11 +1679,95 @@
               <w:autoSpaceDE w:val="0"/>
               <w:autoSpaceDN w:val="0"/>
               <w:adjustRightInd w:val="0"/>
-              <w:spacing w:after="0" w:line="280" w:lineRule="atLeast"/>
+              <w:spacing w:after="0" w:line="360" w:lineRule="auto"/>
               <w:rPr>
                 <w:rFonts w:ascii="Arial" w:eastAsia="Times New Roman" w:hAnsi="Arial" w:cs="Arial"/>
                 <w:i/>
                 <w:iCs/>
+                <w:lang w:eastAsia="de-DE"/>
+              </w:rPr>
+            </w:pPr>
+            <w:r>
+              <w:rPr>
+                <w:rFonts w:ascii="Arial" w:eastAsia="Times New Roman" w:hAnsi="Arial" w:cs="Arial"/>
+                <w:i/>
+                <w:iCs/>
+                <w:lang w:eastAsia="de-DE"/>
+              </w:rPr>
+              <w:t>--------------------------------------------------       ---------------------------------------------</w:t>
+            </w:r>
+          </w:p>
+          <w:p>
+            <w:pPr>
+              <w:tabs>
+                <w:tab w:val="left" w:pos="1134"/>
+                <w:tab w:val="left" w:pos="2268"/>
+              </w:tabs>
+              <w:spacing w:after="0" w:line="360" w:lineRule="auto"/>
+              <w:rPr>
+                <w:rFonts w:ascii="Arial" w:eastAsia="Times New Roman" w:hAnsi="Arial" w:cs="Arial"/>
+                <w:szCs w:val="20"/>
+                <w:lang w:eastAsia="de-DE"/>
+              </w:rPr>
+            </w:pPr>
+            <w:r>
+              <w:rPr>
+                <w:rFonts w:ascii="Arial" w:eastAsia="Times New Roman" w:hAnsi="Arial" w:cs="Arial"/>
+                <w:i/>
+                <w:iCs/>
+                <w:lang w:eastAsia="de-DE"/>
+              </w:rPr>
+              <w:t xml:space="preserve">Ort, Datum </w:t>
+            </w:r>
+            <w:r>
+              <w:rPr>
+                <w:rFonts w:ascii="Arial" w:eastAsia="Times New Roman" w:hAnsi="Arial" w:cs="Arial"/>
+                <w:i/>
+                <w:iCs/>
+                <w:lang w:eastAsia="de-DE"/>
+              </w:rPr>
+              <w:tab/>
+            </w:r>
+            <w:r>
+              <w:rPr>
+                <w:rFonts w:ascii="Arial" w:eastAsia="Times New Roman" w:hAnsi="Arial" w:cs="Arial"/>
+                <w:i/>
+                <w:iCs/>
+                <w:lang w:eastAsia="de-DE"/>
+              </w:rPr>
+              <w:tab/>
+            </w:r>
+            <w:r>
+              <w:rPr>
+                <w:rFonts w:ascii="Arial" w:eastAsia="Times New Roman" w:hAnsi="Arial" w:cs="Arial"/>
+                <w:i/>
+                <w:iCs/>
+                <w:lang w:eastAsia="de-DE"/>
+              </w:rPr>
+              <w:tab/>
+            </w:r>
+            <w:r>
+              <w:rPr>
+                <w:rFonts w:ascii="Arial" w:eastAsia="Times New Roman" w:hAnsi="Arial" w:cs="Arial"/>
+                <w:i/>
+                <w:iCs/>
+                <w:lang w:eastAsia="de-DE"/>
+              </w:rPr>
+              <w:tab/>
+              <w:t xml:space="preserve">          Unterschrift</w:t>
+            </w:r>
+          </w:p>
+          <w:p>
+            <w:pPr>
+              <w:tabs>
+                <w:tab w:val="left" w:pos="1134"/>
+                <w:tab w:val="left" w:pos="2268"/>
+              </w:tabs>
+              <w:spacing w:after="0" w:line="360" w:lineRule="auto"/>
+              <w:rPr>
+                <w:rFonts w:ascii="Arial" w:eastAsia="Times New Roman" w:hAnsi="Arial" w:cs="Arial"/>
+                <w:b/>
+                <w:szCs w:val="20"/>
                 <w:lang w:eastAsia="de-DE"/>
               </w:rPr>
             </w:pPr>
@@ -1484,471 +1778,9 @@
                 <w:tab w:val="left" w:pos="1134"/>
                 <w:tab w:val="left" w:pos="2268"/>
               </w:tabs>
-              <w:autoSpaceDE w:val="0"/>
-              <w:autoSpaceDN w:val="0"/>
-              <w:adjustRightInd w:val="0"/>
-              <w:spacing w:after="0" w:line="280" w:lineRule="atLeast"/>
-              <w:rPr>
-                <w:rFonts w:ascii="Arial" w:eastAsia="Times New Roman" w:hAnsi="Arial" w:cs="Arial"/>
-                <w:i/>
-                <w:iCs/>
-                <w:lang w:eastAsia="de-DE"/>
-              </w:rPr>
-            </w:pPr>
-            <w:r>
-              <w:rPr>
-                <w:rFonts w:ascii="Arial" w:eastAsia="Times New Roman" w:hAnsi="Arial" w:cs="Arial"/>
-                <w:i/>
-                <w:iCs/>
-                <w:lang w:eastAsia="de-DE"/>
-              </w:rPr>
-              <w:t>--------------------------------------------------       ---------------------------------------------</w:t>
-            </w:r>
-          </w:p>
-          <w:p>
-            <w:pPr>
-              <w:tabs>
-                <w:tab w:val="left" w:pos="1134"/>
-                <w:tab w:val="left" w:pos="2268"/>
-              </w:tabs>
-              <w:spacing w:after="0" w:line="280" w:lineRule="atLeast"/>
-              <w:rPr>
-                <w:rFonts w:ascii="Arial Narrow" w:eastAsia="Times New Roman" w:hAnsi="Arial Narrow" w:cs="Times New Roman"/>
-                <w:szCs w:val="20"/>
-                <w:lang w:eastAsia="de-DE"/>
-              </w:rPr>
-            </w:pPr>
-            <w:r>
-              <w:rPr>
-                <w:rFonts w:ascii="Arial" w:eastAsia="Times New Roman" w:hAnsi="Arial" w:cs="Arial"/>
-                <w:i/>
-                <w:iCs/>
-                <w:lang w:eastAsia="de-DE"/>
-              </w:rPr>
-              <w:t xml:space="preserve">Ort, Datum </w:t>
-            </w:r>
-            <w:r>
-              <w:rPr>
-                <w:rFonts w:ascii="Arial" w:eastAsia="Times New Roman" w:hAnsi="Arial" w:cs="Arial"/>
-                <w:i/>
-                <w:iCs/>
-                <w:lang w:eastAsia="de-DE"/>
-              </w:rPr>
-              <w:tab/>
-            </w:r>
-            <w:r>
-              <w:rPr>
-                <w:rFonts w:ascii="Arial" w:eastAsia="Times New Roman" w:hAnsi="Arial" w:cs="Arial"/>
-                <w:i/>
-                <w:iCs/>
-                <w:lang w:eastAsia="de-DE"/>
-              </w:rPr>
-              <w:tab/>
-            </w:r>
-            <w:r>
-              <w:rPr>
-                <w:rFonts w:ascii="Arial" w:eastAsia="Times New Roman" w:hAnsi="Arial" w:cs="Arial"/>
-                <w:i/>
-                <w:iCs/>
-                <w:lang w:eastAsia="de-DE"/>
-              </w:rPr>
-              <w:tab/>
-            </w:r>
-            <w:r>
-              <w:rPr>
-                <w:rFonts w:ascii="Arial" w:eastAsia="Times New Roman" w:hAnsi="Arial" w:cs="Arial"/>
-                <w:i/>
-                <w:iCs/>
-                <w:lang w:eastAsia="de-DE"/>
-              </w:rPr>
-              <w:tab/>
-              <w:t xml:space="preserve">          Unterschrift</w:t>
-            </w:r>
-          </w:p>
-          <w:p>
-            <w:pPr>
-              <w:tabs>
-                <w:tab w:val="left" w:pos="1134"/>
-                <w:tab w:val="left" w:pos="2268"/>
-              </w:tabs>
-              <w:spacing w:after="0" w:line="240" w:lineRule="exact"/>
-              <w:rPr>
-                <w:rFonts w:ascii="Arial Narrow" w:eastAsia="Times New Roman" w:hAnsi="Arial Narrow" w:cs="Times New Roman"/>
-                <w:b/>
-                <w:szCs w:val="20"/>
-                <w:lang w:eastAsia="de-DE"/>
-              </w:rPr>
-            </w:pPr>
-          </w:p>
-          <w:p>
-            <w:pPr>
-              <w:tabs>
-                <w:tab w:val="left" w:pos="1134"/>
-                <w:tab w:val="left" w:pos="2268"/>
-              </w:tabs>
-              <w:autoSpaceDE w:val="0"/>
-              <w:autoSpaceDN w:val="0"/>
-              <w:adjustRightInd w:val="0"/>
-              <w:spacing w:after="0" w:line="280" w:lineRule="atLeast"/>
-              <w:rPr>
-                <w:rFonts w:ascii="Arial" w:eastAsia="Times New Roman" w:hAnsi="Arial" w:cs="Arial"/>
-                <w:i/>
-                <w:iCs/>
-                <w:lang w:eastAsia="de-DE"/>
-              </w:rPr>
-            </w:pPr>
-          </w:p>
-          <w:p>
-            <w:pPr>
-              <w:tabs>
-                <w:tab w:val="left" w:pos="1134"/>
-                <w:tab w:val="left" w:pos="2268"/>
-              </w:tabs>
-              <w:autoSpaceDE w:val="0"/>
-              <w:autoSpaceDN w:val="0"/>
-              <w:adjustRightInd w:val="0"/>
-              <w:spacing w:after="0" w:line="280" w:lineRule="atLeast"/>
-              <w:rPr>
-                <w:rFonts w:ascii="Arial" w:eastAsia="Times New Roman" w:hAnsi="Arial" w:cs="Arial"/>
-                <w:i/>
-                <w:iCs/>
-                <w:lang w:eastAsia="de-DE"/>
-              </w:rPr>
-            </w:pPr>
-            <w:r>
-              <w:rPr>
-                <w:rFonts w:ascii="Arial" w:eastAsia="Times New Roman" w:hAnsi="Arial" w:cs="Arial"/>
-                <w:i/>
-                <w:iCs/>
-                <w:lang w:eastAsia="de-DE"/>
-              </w:rPr>
-              <w:t>--------------------------------------------------       ---------------------------------------------</w:t>
-            </w:r>
-          </w:p>
-          <w:p>
-            <w:pPr>
-              <w:tabs>
-                <w:tab w:val="left" w:pos="1134"/>
-                <w:tab w:val="left" w:pos="2268"/>
-              </w:tabs>
-              <w:spacing w:after="0" w:line="280" w:lineRule="atLeast"/>
-              <w:rPr>
-                <w:rFonts w:ascii="Arial Narrow" w:eastAsia="Times New Roman" w:hAnsi="Arial Narrow" w:cs="Times New Roman"/>
-                <w:szCs w:val="20"/>
-                <w:lang w:eastAsia="de-DE"/>
-              </w:rPr>
-            </w:pPr>
-            <w:r>
-              <w:rPr>
-                <w:rFonts w:ascii="Arial" w:eastAsia="Times New Roman" w:hAnsi="Arial" w:cs="Arial"/>
-                <w:i/>
-                <w:iCs/>
-                <w:lang w:eastAsia="de-DE"/>
-              </w:rPr>
-              <w:t xml:space="preserve">Ort, Datum </w:t>
-            </w:r>
-            <w:r>
-              <w:rPr>
-                <w:rFonts w:ascii="Arial" w:eastAsia="Times New Roman" w:hAnsi="Arial" w:cs="Arial"/>
-                <w:i/>
-                <w:iCs/>
-                <w:lang w:eastAsia="de-DE"/>
-              </w:rPr>
-              <w:tab/>
-            </w:r>
-            <w:r>
-              <w:rPr>
-                <w:rFonts w:ascii="Arial" w:eastAsia="Times New Roman" w:hAnsi="Arial" w:cs="Arial"/>
-                <w:i/>
-                <w:iCs/>
-                <w:lang w:eastAsia="de-DE"/>
-              </w:rPr>
-              <w:tab/>
-            </w:r>
-            <w:r>
-              <w:rPr>
-                <w:rFonts w:ascii="Arial" w:eastAsia="Times New Roman" w:hAnsi="Arial" w:cs="Arial"/>
-                <w:i/>
-                <w:iCs/>
-                <w:lang w:eastAsia="de-DE"/>
-              </w:rPr>
-              <w:tab/>
-            </w:r>
-            <w:r>
-              <w:rPr>
-                <w:rFonts w:ascii="Arial" w:eastAsia="Times New Roman" w:hAnsi="Arial" w:cs="Arial"/>
-                <w:i/>
-                <w:iCs/>
-                <w:lang w:eastAsia="de-DE"/>
-              </w:rPr>
-              <w:tab/>
-              <w:t xml:space="preserve">          Unterschrift</w:t>
-            </w:r>
-          </w:p>
-          <w:p>
-            <w:pPr>
-              <w:tabs>
-                <w:tab w:val="left" w:pos="1134"/>
-                <w:tab w:val="left" w:pos="2268"/>
-              </w:tabs>
-              <w:spacing w:after="0" w:line="240" w:lineRule="exact"/>
-              <w:rPr>
-                <w:rFonts w:ascii="Arial Narrow" w:eastAsia="Times New Roman" w:hAnsi="Arial Narrow" w:cs="Times New Roman"/>
-                <w:b/>
-                <w:szCs w:val="20"/>
-                <w:lang w:eastAsia="de-DE"/>
-              </w:rPr>
-            </w:pPr>
-          </w:p>
-          <w:p>
-            <w:pPr>
-              <w:tabs>
-                <w:tab w:val="left" w:pos="1134"/>
-                <w:tab w:val="left" w:pos="2268"/>
-              </w:tabs>
-              <w:autoSpaceDE w:val="0"/>
-              <w:autoSpaceDN w:val="0"/>
-              <w:adjustRightInd w:val="0"/>
-              <w:spacing w:after="0" w:line="280" w:lineRule="atLeast"/>
-              <w:rPr>
-                <w:rFonts w:ascii="Arial" w:eastAsia="Times New Roman" w:hAnsi="Arial" w:cs="Arial"/>
-                <w:i/>
-                <w:iCs/>
-                <w:lang w:eastAsia="de-DE"/>
-              </w:rPr>
-            </w:pPr>
-          </w:p>
-          <w:p>
-            <w:pPr>
-              <w:tabs>
-                <w:tab w:val="left" w:pos="1134"/>
-                <w:tab w:val="left" w:pos="2268"/>
-              </w:tabs>
-              <w:autoSpaceDE w:val="0"/>
-              <w:autoSpaceDN w:val="0"/>
-              <w:adjustRightInd w:val="0"/>
-              <w:spacing w:after="0" w:line="280" w:lineRule="atLeast"/>
-              <w:rPr>
-                <w:rFonts w:ascii="Arial" w:eastAsia="Times New Roman" w:hAnsi="Arial" w:cs="Arial"/>
-                <w:i/>
-                <w:iCs/>
-                <w:lang w:eastAsia="de-DE"/>
-              </w:rPr>
-            </w:pPr>
-            <w:r>
-              <w:rPr>
-                <w:rFonts w:ascii="Arial" w:eastAsia="Times New Roman" w:hAnsi="Arial" w:cs="Arial"/>
-                <w:i/>
-                <w:iCs/>
-                <w:lang w:eastAsia="de-DE"/>
-              </w:rPr>
-              <w:t>--------------------------------------------------       ---------------------------------------------</w:t>
-            </w:r>
-          </w:p>
-          <w:p>
-            <w:pPr>
-              <w:tabs>
-                <w:tab w:val="left" w:pos="1134"/>
-                <w:tab w:val="left" w:pos="2268"/>
-              </w:tabs>
-              <w:spacing w:after="0" w:line="280" w:lineRule="atLeast"/>
-              <w:rPr>
-                <w:rFonts w:ascii="Arial Narrow" w:eastAsia="Times New Roman" w:hAnsi="Arial Narrow" w:cs="Times New Roman"/>
-                <w:szCs w:val="20"/>
-                <w:lang w:eastAsia="de-DE"/>
-              </w:rPr>
-            </w:pPr>
-            <w:r>
-              <w:rPr>
-                <w:rFonts w:ascii="Arial" w:eastAsia="Times New Roman" w:hAnsi="Arial" w:cs="Arial"/>
-                <w:i/>
-                <w:iCs/>
-                <w:lang w:eastAsia="de-DE"/>
-              </w:rPr>
-              <w:t xml:space="preserve">Ort, Datum </w:t>
-            </w:r>
-            <w:r>
-              <w:rPr>
-                <w:rFonts w:ascii="Arial" w:eastAsia="Times New Roman" w:hAnsi="Arial" w:cs="Arial"/>
-                <w:i/>
-                <w:iCs/>
-                <w:lang w:eastAsia="de-DE"/>
-              </w:rPr>
-              <w:tab/>
-            </w:r>
-            <w:r>
-              <w:rPr>
-                <w:rFonts w:ascii="Arial" w:eastAsia="Times New Roman" w:hAnsi="Arial" w:cs="Arial"/>
-                <w:i/>
-                <w:iCs/>
-                <w:lang w:eastAsia="de-DE"/>
-              </w:rPr>
-              <w:tab/>
-            </w:r>
-            <w:r>
-              <w:rPr>
-                <w:rFonts w:ascii="Arial" w:eastAsia="Times New Roman" w:hAnsi="Arial" w:cs="Arial"/>
-                <w:i/>
-                <w:iCs/>
-                <w:lang w:eastAsia="de-DE"/>
-              </w:rPr>
-              <w:tab/>
-            </w:r>
-            <w:r>
-              <w:rPr>
-                <w:rFonts w:ascii="Arial" w:eastAsia="Times New Roman" w:hAnsi="Arial" w:cs="Arial"/>
-                <w:i/>
-                <w:iCs/>
-                <w:lang w:eastAsia="de-DE"/>
-              </w:rPr>
-              <w:tab/>
-              <w:t xml:space="preserve">          Unterschrift</w:t>
-            </w:r>
-          </w:p>
-          <w:p>
-            <w:pPr>
-              <w:tabs>
-                <w:tab w:val="left" w:pos="1134"/>
-                <w:tab w:val="left" w:pos="2268"/>
-              </w:tabs>
-              <w:spacing w:after="0" w:line="240" w:lineRule="exact"/>
-              <w:rPr>
-                <w:rFonts w:ascii="Arial Narrow" w:eastAsia="Times New Roman" w:hAnsi="Arial Narrow" w:cs="Times New Roman"/>
-                <w:b/>
-                <w:szCs w:val="20"/>
-                <w:lang w:eastAsia="de-DE"/>
-              </w:rPr>
-            </w:pPr>
-          </w:p>
-          <w:p>
-            <w:pPr>
-              <w:tabs>
-                <w:tab w:val="left" w:pos="1134"/>
-                <w:tab w:val="left" w:pos="2268"/>
-              </w:tabs>
-              <w:autoSpaceDE w:val="0"/>
-              <w:autoSpaceDN w:val="0"/>
-              <w:adjustRightInd w:val="0"/>
-              <w:spacing w:after="0" w:line="280" w:lineRule="atLeast"/>
-              <w:rPr>
-                <w:rFonts w:ascii="Arial" w:eastAsia="Times New Roman" w:hAnsi="Arial" w:cs="Arial"/>
-                <w:i/>
-                <w:iCs/>
-                <w:lang w:eastAsia="de-DE"/>
-              </w:rPr>
-            </w:pPr>
-          </w:p>
-          <w:p>
-            <w:pPr>
-              <w:tabs>
-                <w:tab w:val="left" w:pos="1134"/>
-                <w:tab w:val="left" w:pos="2268"/>
-              </w:tabs>
-              <w:autoSpaceDE w:val="0"/>
-              <w:autoSpaceDN w:val="0"/>
-              <w:adjustRightInd w:val="0"/>
-              <w:spacing w:after="0" w:line="280" w:lineRule="atLeast"/>
-              <w:rPr>
-                <w:rFonts w:ascii="Arial" w:eastAsia="Times New Roman" w:hAnsi="Arial" w:cs="Arial"/>
-                <w:i/>
-                <w:iCs/>
-                <w:lang w:eastAsia="de-DE"/>
-              </w:rPr>
-            </w:pPr>
-            <w:r>
-              <w:rPr>
-                <w:rFonts w:ascii="Arial" w:eastAsia="Times New Roman" w:hAnsi="Arial" w:cs="Arial"/>
-                <w:i/>
-                <w:iCs/>
-                <w:lang w:eastAsia="de-DE"/>
-              </w:rPr>
-              <w:t>--------------------------------------------------       ---------------------------------------------</w:t>
-            </w:r>
-          </w:p>
-          <w:p>
-            <w:pPr>
-              <w:tabs>
-                <w:tab w:val="left" w:pos="1134"/>
-                <w:tab w:val="left" w:pos="2268"/>
-              </w:tabs>
-              <w:spacing w:after="0" w:line="280" w:lineRule="atLeast"/>
-              <w:rPr>
-                <w:rFonts w:ascii="Arial Narrow" w:eastAsia="Times New Roman" w:hAnsi="Arial Narrow" w:cs="Times New Roman"/>
-                <w:szCs w:val="20"/>
-                <w:lang w:eastAsia="de-DE"/>
-              </w:rPr>
-            </w:pPr>
-            <w:r>
-              <w:rPr>
-                <w:rFonts w:ascii="Arial" w:eastAsia="Times New Roman" w:hAnsi="Arial" w:cs="Arial"/>
-                <w:i/>
-                <w:iCs/>
-                <w:lang w:eastAsia="de-DE"/>
-              </w:rPr>
-              <w:t xml:space="preserve">Ort, Datum </w:t>
-            </w:r>
-            <w:r>
-              <w:rPr>
-                <w:rFonts w:ascii="Arial" w:eastAsia="Times New Roman" w:hAnsi="Arial" w:cs="Arial"/>
-                <w:i/>
-                <w:iCs/>
-                <w:lang w:eastAsia="de-DE"/>
-              </w:rPr>
-              <w:tab/>
-            </w:r>
-            <w:r>
-              <w:rPr>
-                <w:rFonts w:ascii="Arial" w:eastAsia="Times New Roman" w:hAnsi="Arial" w:cs="Arial"/>
-                <w:i/>
-                <w:iCs/>
-                <w:lang w:eastAsia="de-DE"/>
-              </w:rPr>
-              <w:tab/>
-            </w:r>
-            <w:r>
-              <w:rPr>
-                <w:rFonts w:ascii="Arial" w:eastAsia="Times New Roman" w:hAnsi="Arial" w:cs="Arial"/>
-                <w:i/>
-                <w:iCs/>
-                <w:lang w:eastAsia="de-DE"/>
-              </w:rPr>
-              <w:tab/>
-            </w:r>
-            <w:r>
-              <w:rPr>
-                <w:rFonts w:ascii="Arial" w:eastAsia="Times New Roman" w:hAnsi="Arial" w:cs="Arial"/>
-                <w:i/>
-                <w:iCs/>
-                <w:lang w:eastAsia="de-DE"/>
-              </w:rPr>
-              <w:tab/>
-              <w:t xml:space="preserve">          Unterschrift</w:t>
-            </w:r>
-          </w:p>
-          <w:p>
-            <w:pPr>
-              <w:tabs>
-                <w:tab w:val="left" w:pos="1134"/>
-                <w:tab w:val="left" w:pos="2268"/>
-              </w:tabs>
-              <w:spacing w:after="0" w:line="240" w:lineRule="exact"/>
-              <w:rPr>
-                <w:rFonts w:ascii="Arial Narrow" w:eastAsia="Times New Roman" w:hAnsi="Arial Narrow" w:cs="Times New Roman"/>
-                <w:b/>
-                <w:szCs w:val="20"/>
-                <w:lang w:eastAsia="de-DE"/>
-              </w:rPr>
-            </w:pPr>
-          </w:p>
-          <w:p>
-            <w:pPr>
-              <w:tabs>
-                <w:tab w:val="left" w:pos="1134"/>
-                <w:tab w:val="left" w:pos="2268"/>
-              </w:tabs>
-              <w:spacing w:after="0" w:line="240" w:lineRule="exact"/>
-              <w:rPr>
-                <w:rFonts w:ascii="Arial Narrow" w:eastAsia="Times New Roman" w:hAnsi="Arial Narrow" w:cs="Times New Roman"/>
+              <w:spacing w:after="0" w:line="360" w:lineRule="auto"/>
+              <w:rPr>
+                <w:rFonts w:ascii="Arial" w:eastAsia="Times New Roman" w:hAnsi="Arial" w:cs="Arial"/>
                 <w:b/>
                 <w:szCs w:val="20"/>
                 <w:lang w:eastAsia="de-DE"/>
@@ -1961,139 +1793,1407 @@
     </w:tbl>
     <w:p>
       <w:pPr>
-        <w:tabs>
-          <w:tab w:val="left" w:pos="4253"/>
-        </w:tabs>
-        <w:spacing w:after="0" w:line="360" w:lineRule="auto"/>
-        <w:ind w:left="-426"/>
+        <w:spacing w:line="360" w:lineRule="auto"/>
+        <w:rPr>
+          <w:rFonts w:ascii="Arial" w:hAnsi="Arial" w:cs="Arial"/>
+        </w:rPr>
+      </w:pPr>
+    </w:p>
+    <w:sdt>
+      <w:sdtPr>
+        <w:rPr>
+          <w:rFonts w:cs="Arial"/>
+          <w:sz w:val="24"/>
+          <w:szCs w:val="24"/>
+        </w:rPr>
+        <w:id w:val="589585325"/>
+        <w:docPartObj>
+          <w:docPartGallery w:val="Table of Contents"/>
+          <w:docPartUnique/>
+        </w:docPartObj>
+      </w:sdtPr>
+      <w:sdtEndPr>
+        <w:rPr>
+          <w:rFonts w:eastAsiaTheme="minorHAnsi"/>
+          <w:b/>
+          <w:bCs/>
+          <w:lang w:eastAsia="en-US"/>
+        </w:rPr>
+      </w:sdtEndPr>
+      <w:sdtContent>
+        <w:p>
+          <w:pPr>
+            <w:pStyle w:val="Inhaltsverzeichnisberschrift"/>
+            <w:numPr>
+              <w:ilvl w:val="0"/>
+              <w:numId w:val="0"/>
+            </w:numPr>
+            <w:rPr>
+              <w:rFonts w:cs="Arial"/>
+              <w:b/>
+              <w:bCs/>
+              <w:sz w:val="24"/>
+              <w:szCs w:val="24"/>
+            </w:rPr>
+          </w:pPr>
+          <w:r>
+            <w:rPr>
+              <w:rFonts w:cs="Arial"/>
+              <w:b/>
+              <w:bCs/>
+              <w:sz w:val="24"/>
+              <w:szCs w:val="24"/>
+            </w:rPr>
+            <w:t>I</w:t>
+          </w:r>
+          <w:bookmarkStart w:id="2" w:name="_GoBack"/>
+          <w:bookmarkEnd w:id="2"/>
+          <w:r>
+            <w:rPr>
+              <w:rFonts w:cs="Arial"/>
+              <w:b/>
+              <w:bCs/>
+              <w:sz w:val="24"/>
+              <w:szCs w:val="24"/>
+            </w:rPr>
+            <w:t>nhaltsverzeichnis</w:t>
+          </w:r>
+        </w:p>
+        <w:p>
+          <w:pPr>
+            <w:pStyle w:val="Verzeichnis1"/>
+            <w:tabs>
+              <w:tab w:val="left" w:pos="440"/>
+              <w:tab w:val="right" w:leader="dot" w:pos="9062"/>
+            </w:tabs>
+            <w:rPr>
+              <w:rFonts w:ascii="Arial" w:hAnsi="Arial" w:cs="Arial"/>
+              <w:noProof/>
+            </w:rPr>
+          </w:pPr>
+          <w:r>
+            <w:rPr>
+              <w:rFonts w:ascii="Arial" w:hAnsi="Arial" w:cs="Arial"/>
+              <w:sz w:val="24"/>
+              <w:szCs w:val="24"/>
+            </w:rPr>
+            <w:fldChar w:fldCharType="begin"/>
+          </w:r>
+          <w:r>
+            <w:rPr>
+              <w:rFonts w:ascii="Arial" w:hAnsi="Arial" w:cs="Arial"/>
+              <w:sz w:val="24"/>
+              <w:szCs w:val="24"/>
+            </w:rPr>
+            <w:instrText xml:space="preserve"> TOC \o "1-3" \h \z \u </w:instrText>
+          </w:r>
+          <w:r>
+            <w:rPr>
+              <w:rFonts w:ascii="Arial" w:hAnsi="Arial" w:cs="Arial"/>
+              <w:sz w:val="24"/>
+              <w:szCs w:val="24"/>
+            </w:rPr>
+            <w:fldChar w:fldCharType="separate"/>
+          </w:r>
+          <w:hyperlink w:anchor="_Toc25398962" w:history="1">
+            <w:r>
+              <w:rPr>
+                <w:rStyle w:val="Hyperlink"/>
+                <w:rFonts w:ascii="Arial" w:hAnsi="Arial" w:cs="Arial"/>
+                <w:noProof/>
+              </w:rPr>
+              <w:t>1</w:t>
+            </w:r>
+            <w:r>
+              <w:rPr>
+                <w:rFonts w:ascii="Arial" w:hAnsi="Arial" w:cs="Arial"/>
+                <w:noProof/>
+              </w:rPr>
+              <w:tab/>
+            </w:r>
+            <w:r>
+              <w:rPr>
+                <w:rStyle w:val="Hyperlink"/>
+                <w:rFonts w:ascii="Arial" w:hAnsi="Arial" w:cs="Arial"/>
+                <w:noProof/>
+              </w:rPr>
+              <w:t>Einleitung</w:t>
+            </w:r>
+            <w:r>
+              <w:rPr>
+                <w:rFonts w:ascii="Arial" w:hAnsi="Arial" w:cs="Arial"/>
+                <w:noProof/>
+                <w:webHidden/>
+              </w:rPr>
+              <w:tab/>
+            </w:r>
+            <w:r>
+              <w:rPr>
+                <w:rFonts w:ascii="Arial" w:hAnsi="Arial" w:cs="Arial"/>
+                <w:noProof/>
+                <w:webHidden/>
+              </w:rPr>
+              <w:fldChar w:fldCharType="begin"/>
+            </w:r>
+            <w:r>
+              <w:rPr>
+                <w:rFonts w:ascii="Arial" w:hAnsi="Arial" w:cs="Arial"/>
+                <w:noProof/>
+                <w:webHidden/>
+              </w:rPr>
+              <w:instrText xml:space="preserve"> PAGEREF _Toc25398962 \h </w:instrText>
+            </w:r>
+            <w:r>
+              <w:rPr>
+                <w:rFonts w:ascii="Arial" w:hAnsi="Arial" w:cs="Arial"/>
+                <w:noProof/>
+                <w:webHidden/>
+              </w:rPr>
+            </w:r>
+            <w:r>
+              <w:rPr>
+                <w:rFonts w:ascii="Arial" w:hAnsi="Arial" w:cs="Arial"/>
+                <w:noProof/>
+                <w:webHidden/>
+              </w:rPr>
+              <w:fldChar w:fldCharType="separate"/>
+            </w:r>
+            <w:r>
+              <w:rPr>
+                <w:rFonts w:ascii="Arial" w:hAnsi="Arial" w:cs="Arial"/>
+                <w:noProof/>
+                <w:webHidden/>
+              </w:rPr>
+              <w:t>3</w:t>
+            </w:r>
+            <w:r>
+              <w:rPr>
+                <w:rFonts w:ascii="Arial" w:hAnsi="Arial" w:cs="Arial"/>
+                <w:noProof/>
+                <w:webHidden/>
+              </w:rPr>
+              <w:fldChar w:fldCharType="end"/>
+            </w:r>
+          </w:hyperlink>
+        </w:p>
+        <w:p>
+          <w:pPr>
+            <w:pStyle w:val="Verzeichnis1"/>
+            <w:tabs>
+              <w:tab w:val="left" w:pos="440"/>
+              <w:tab w:val="right" w:leader="dot" w:pos="9062"/>
+            </w:tabs>
+            <w:rPr>
+              <w:rFonts w:ascii="Arial" w:hAnsi="Arial" w:cs="Arial"/>
+              <w:noProof/>
+            </w:rPr>
+          </w:pPr>
+          <w:hyperlink w:anchor="_Toc25398963" w:history="1">
+            <w:r>
+              <w:rPr>
+                <w:rStyle w:val="Hyperlink"/>
+                <w:rFonts w:ascii="Arial" w:hAnsi="Arial" w:cs="Arial"/>
+                <w:noProof/>
+              </w:rPr>
+              <w:t>2</w:t>
+            </w:r>
+            <w:r>
+              <w:rPr>
+                <w:rFonts w:ascii="Arial" w:hAnsi="Arial" w:cs="Arial"/>
+                <w:noProof/>
+              </w:rPr>
+              <w:tab/>
+            </w:r>
+            <w:r>
+              <w:rPr>
+                <w:rStyle w:val="Hyperlink"/>
+                <w:rFonts w:ascii="Arial" w:hAnsi="Arial" w:cs="Arial"/>
+                <w:noProof/>
+              </w:rPr>
+              <w:t>Anforderungsliste</w:t>
+            </w:r>
+            <w:r>
+              <w:rPr>
+                <w:rFonts w:ascii="Arial" w:hAnsi="Arial" w:cs="Arial"/>
+                <w:noProof/>
+                <w:webHidden/>
+              </w:rPr>
+              <w:tab/>
+            </w:r>
+            <w:r>
+              <w:rPr>
+                <w:rFonts w:ascii="Arial" w:hAnsi="Arial" w:cs="Arial"/>
+                <w:noProof/>
+                <w:webHidden/>
+              </w:rPr>
+              <w:fldChar w:fldCharType="begin"/>
+            </w:r>
+            <w:r>
+              <w:rPr>
+                <w:rFonts w:ascii="Arial" w:hAnsi="Arial" w:cs="Arial"/>
+                <w:noProof/>
+                <w:webHidden/>
+              </w:rPr>
+              <w:instrText xml:space="preserve"> PAGEREF _Toc25398963 \h </w:instrText>
+            </w:r>
+            <w:r>
+              <w:rPr>
+                <w:rFonts w:ascii="Arial" w:hAnsi="Arial" w:cs="Arial"/>
+                <w:noProof/>
+                <w:webHidden/>
+              </w:rPr>
+            </w:r>
+            <w:r>
+              <w:rPr>
+                <w:rFonts w:ascii="Arial" w:hAnsi="Arial" w:cs="Arial"/>
+                <w:noProof/>
+                <w:webHidden/>
+              </w:rPr>
+              <w:fldChar w:fldCharType="separate"/>
+            </w:r>
+            <w:r>
+              <w:rPr>
+                <w:rFonts w:ascii="Arial" w:hAnsi="Arial" w:cs="Arial"/>
+                <w:noProof/>
+                <w:webHidden/>
+              </w:rPr>
+              <w:t>3</w:t>
+            </w:r>
+            <w:r>
+              <w:rPr>
+                <w:rFonts w:ascii="Arial" w:hAnsi="Arial" w:cs="Arial"/>
+                <w:noProof/>
+                <w:webHidden/>
+              </w:rPr>
+              <w:fldChar w:fldCharType="end"/>
+            </w:r>
+          </w:hyperlink>
+        </w:p>
+        <w:p>
+          <w:pPr>
+            <w:pStyle w:val="Verzeichnis1"/>
+            <w:tabs>
+              <w:tab w:val="left" w:pos="440"/>
+              <w:tab w:val="right" w:leader="dot" w:pos="9062"/>
+            </w:tabs>
+            <w:rPr>
+              <w:rFonts w:ascii="Arial" w:hAnsi="Arial" w:cs="Arial"/>
+              <w:noProof/>
+            </w:rPr>
+          </w:pPr>
+          <w:hyperlink w:anchor="_Toc25398964" w:history="1">
+            <w:r>
+              <w:rPr>
+                <w:rStyle w:val="Hyperlink"/>
+                <w:rFonts w:ascii="Arial" w:hAnsi="Arial" w:cs="Arial"/>
+                <w:noProof/>
+              </w:rPr>
+              <w:t>3</w:t>
+            </w:r>
+            <w:r>
+              <w:rPr>
+                <w:rFonts w:ascii="Arial" w:hAnsi="Arial" w:cs="Arial"/>
+                <w:noProof/>
+              </w:rPr>
+              <w:tab/>
+            </w:r>
+            <w:r>
+              <w:rPr>
+                <w:rStyle w:val="Hyperlink"/>
+                <w:rFonts w:ascii="Arial" w:hAnsi="Arial" w:cs="Arial"/>
+                <w:noProof/>
+              </w:rPr>
+              <w:t>Paarweiser-Vergleich</w:t>
+            </w:r>
+            <w:r>
+              <w:rPr>
+                <w:rFonts w:ascii="Arial" w:hAnsi="Arial" w:cs="Arial"/>
+                <w:noProof/>
+                <w:webHidden/>
+              </w:rPr>
+              <w:tab/>
+            </w:r>
+            <w:r>
+              <w:rPr>
+                <w:rFonts w:ascii="Arial" w:hAnsi="Arial" w:cs="Arial"/>
+                <w:noProof/>
+                <w:webHidden/>
+              </w:rPr>
+              <w:fldChar w:fldCharType="begin"/>
+            </w:r>
+            <w:r>
+              <w:rPr>
+                <w:rFonts w:ascii="Arial" w:hAnsi="Arial" w:cs="Arial"/>
+                <w:noProof/>
+                <w:webHidden/>
+              </w:rPr>
+              <w:instrText xml:space="preserve"> PAGEREF _Toc25398964 \h </w:instrText>
+            </w:r>
+            <w:r>
+              <w:rPr>
+                <w:rFonts w:ascii="Arial" w:hAnsi="Arial" w:cs="Arial"/>
+                <w:noProof/>
+                <w:webHidden/>
+              </w:rPr>
+            </w:r>
+            <w:r>
+              <w:rPr>
+                <w:rFonts w:ascii="Arial" w:hAnsi="Arial" w:cs="Arial"/>
+                <w:noProof/>
+                <w:webHidden/>
+              </w:rPr>
+              <w:fldChar w:fldCharType="separate"/>
+            </w:r>
+            <w:r>
+              <w:rPr>
+                <w:rFonts w:ascii="Arial" w:hAnsi="Arial" w:cs="Arial"/>
+                <w:noProof/>
+                <w:webHidden/>
+              </w:rPr>
+              <w:t>6</w:t>
+            </w:r>
+            <w:r>
+              <w:rPr>
+                <w:rFonts w:ascii="Arial" w:hAnsi="Arial" w:cs="Arial"/>
+                <w:noProof/>
+                <w:webHidden/>
+              </w:rPr>
+              <w:fldChar w:fldCharType="end"/>
+            </w:r>
+          </w:hyperlink>
+        </w:p>
+        <w:p>
+          <w:pPr>
+            <w:pStyle w:val="Verzeichnis1"/>
+            <w:tabs>
+              <w:tab w:val="left" w:pos="440"/>
+              <w:tab w:val="right" w:leader="dot" w:pos="9062"/>
+            </w:tabs>
+            <w:rPr>
+              <w:rFonts w:ascii="Arial" w:hAnsi="Arial" w:cs="Arial"/>
+              <w:noProof/>
+            </w:rPr>
+          </w:pPr>
+          <w:hyperlink w:anchor="_Toc25398965" w:history="1">
+            <w:r>
+              <w:rPr>
+                <w:rStyle w:val="Hyperlink"/>
+                <w:rFonts w:ascii="Arial" w:hAnsi="Arial" w:cs="Arial"/>
+                <w:noProof/>
+              </w:rPr>
+              <w:t>4</w:t>
+            </w:r>
+            <w:r>
+              <w:rPr>
+                <w:rFonts w:ascii="Arial" w:hAnsi="Arial" w:cs="Arial"/>
+                <w:noProof/>
+              </w:rPr>
+              <w:tab/>
+            </w:r>
+            <w:r>
+              <w:rPr>
+                <w:rStyle w:val="Hyperlink"/>
+                <w:rFonts w:ascii="Arial" w:hAnsi="Arial" w:cs="Arial"/>
+                <w:noProof/>
+              </w:rPr>
+              <w:t>T-Tabelle</w:t>
+            </w:r>
+            <w:r>
+              <w:rPr>
+                <w:rFonts w:ascii="Arial" w:hAnsi="Arial" w:cs="Arial"/>
+                <w:noProof/>
+                <w:webHidden/>
+              </w:rPr>
+              <w:tab/>
+            </w:r>
+            <w:r>
+              <w:rPr>
+                <w:rFonts w:ascii="Arial" w:hAnsi="Arial" w:cs="Arial"/>
+                <w:noProof/>
+                <w:webHidden/>
+              </w:rPr>
+              <w:fldChar w:fldCharType="begin"/>
+            </w:r>
+            <w:r>
+              <w:rPr>
+                <w:rFonts w:ascii="Arial" w:hAnsi="Arial" w:cs="Arial"/>
+                <w:noProof/>
+                <w:webHidden/>
+              </w:rPr>
+              <w:instrText xml:space="preserve"> PAGEREF _Toc25398965 \h </w:instrText>
+            </w:r>
+            <w:r>
+              <w:rPr>
+                <w:rFonts w:ascii="Arial" w:hAnsi="Arial" w:cs="Arial"/>
+                <w:noProof/>
+                <w:webHidden/>
+              </w:rPr>
+            </w:r>
+            <w:r>
+              <w:rPr>
+                <w:rFonts w:ascii="Arial" w:hAnsi="Arial" w:cs="Arial"/>
+                <w:noProof/>
+                <w:webHidden/>
+              </w:rPr>
+              <w:fldChar w:fldCharType="separate"/>
+            </w:r>
+            <w:r>
+              <w:rPr>
+                <w:rFonts w:ascii="Arial" w:hAnsi="Arial" w:cs="Arial"/>
+                <w:noProof/>
+                <w:webHidden/>
+              </w:rPr>
+              <w:t>6</w:t>
+            </w:r>
+            <w:r>
+              <w:rPr>
+                <w:rFonts w:ascii="Arial" w:hAnsi="Arial" w:cs="Arial"/>
+                <w:noProof/>
+                <w:webHidden/>
+              </w:rPr>
+              <w:fldChar w:fldCharType="end"/>
+            </w:r>
+          </w:hyperlink>
+        </w:p>
+        <w:p>
+          <w:pPr>
+            <w:pStyle w:val="Verzeichnis1"/>
+            <w:tabs>
+              <w:tab w:val="left" w:pos="440"/>
+              <w:tab w:val="right" w:leader="dot" w:pos="9062"/>
+            </w:tabs>
+            <w:rPr>
+              <w:rFonts w:ascii="Arial" w:hAnsi="Arial" w:cs="Arial"/>
+              <w:noProof/>
+            </w:rPr>
+          </w:pPr>
+          <w:hyperlink w:anchor="_Toc25398966" w:history="1">
+            <w:r>
+              <w:rPr>
+                <w:rStyle w:val="Hyperlink"/>
+                <w:rFonts w:ascii="Arial" w:hAnsi="Arial" w:cs="Arial"/>
+                <w:noProof/>
+              </w:rPr>
+              <w:t>5</w:t>
+            </w:r>
+            <w:r>
+              <w:rPr>
+                <w:rFonts w:ascii="Arial" w:hAnsi="Arial" w:cs="Arial"/>
+                <w:noProof/>
+              </w:rPr>
+              <w:tab/>
+            </w:r>
+            <w:r>
+              <w:rPr>
+                <w:rStyle w:val="Hyperlink"/>
+                <w:rFonts w:ascii="Arial" w:hAnsi="Arial" w:cs="Arial"/>
+                <w:noProof/>
+              </w:rPr>
+              <w:t>House of Quality</w:t>
+            </w:r>
+            <w:r>
+              <w:rPr>
+                <w:rFonts w:ascii="Arial" w:hAnsi="Arial" w:cs="Arial"/>
+                <w:noProof/>
+                <w:webHidden/>
+              </w:rPr>
+              <w:tab/>
+            </w:r>
+            <w:r>
+              <w:rPr>
+                <w:rFonts w:ascii="Arial" w:hAnsi="Arial" w:cs="Arial"/>
+                <w:noProof/>
+                <w:webHidden/>
+              </w:rPr>
+              <w:fldChar w:fldCharType="begin"/>
+            </w:r>
+            <w:r>
+              <w:rPr>
+                <w:rFonts w:ascii="Arial" w:hAnsi="Arial" w:cs="Arial"/>
+                <w:noProof/>
+                <w:webHidden/>
+              </w:rPr>
+              <w:instrText xml:space="preserve"> PAGEREF _Toc25398966 \h </w:instrText>
+            </w:r>
+            <w:r>
+              <w:rPr>
+                <w:rFonts w:ascii="Arial" w:hAnsi="Arial" w:cs="Arial"/>
+                <w:noProof/>
+                <w:webHidden/>
+              </w:rPr>
+            </w:r>
+            <w:r>
+              <w:rPr>
+                <w:rFonts w:ascii="Arial" w:hAnsi="Arial" w:cs="Arial"/>
+                <w:noProof/>
+                <w:webHidden/>
+              </w:rPr>
+              <w:fldChar w:fldCharType="separate"/>
+            </w:r>
+            <w:r>
+              <w:rPr>
+                <w:rFonts w:ascii="Arial" w:hAnsi="Arial" w:cs="Arial"/>
+                <w:noProof/>
+                <w:webHidden/>
+              </w:rPr>
+              <w:t>6</w:t>
+            </w:r>
+            <w:r>
+              <w:rPr>
+                <w:rFonts w:ascii="Arial" w:hAnsi="Arial" w:cs="Arial"/>
+                <w:noProof/>
+                <w:webHidden/>
+              </w:rPr>
+              <w:fldChar w:fldCharType="end"/>
+            </w:r>
+          </w:hyperlink>
+        </w:p>
+        <w:p>
+          <w:pPr>
+            <w:pStyle w:val="Verzeichnis1"/>
+            <w:tabs>
+              <w:tab w:val="left" w:pos="440"/>
+              <w:tab w:val="right" w:leader="dot" w:pos="9062"/>
+            </w:tabs>
+            <w:rPr>
+              <w:rFonts w:ascii="Arial" w:hAnsi="Arial" w:cs="Arial"/>
+              <w:noProof/>
+            </w:rPr>
+          </w:pPr>
+          <w:hyperlink w:anchor="_Toc25398967" w:history="1">
+            <w:r>
+              <w:rPr>
+                <w:rStyle w:val="Hyperlink"/>
+                <w:rFonts w:ascii="Arial" w:hAnsi="Arial" w:cs="Arial"/>
+                <w:noProof/>
+              </w:rPr>
+              <w:t>6</w:t>
+            </w:r>
+            <w:r>
+              <w:rPr>
+                <w:rFonts w:ascii="Arial" w:hAnsi="Arial" w:cs="Arial"/>
+                <w:noProof/>
+              </w:rPr>
+              <w:tab/>
+            </w:r>
+            <w:r>
+              <w:rPr>
+                <w:rStyle w:val="Hyperlink"/>
+                <w:rFonts w:ascii="Arial" w:hAnsi="Arial" w:cs="Arial"/>
+                <w:noProof/>
+              </w:rPr>
+              <w:t>CE-Risikobeurteilung</w:t>
+            </w:r>
+            <w:r>
+              <w:rPr>
+                <w:rFonts w:ascii="Arial" w:hAnsi="Arial" w:cs="Arial"/>
+                <w:noProof/>
+                <w:webHidden/>
+              </w:rPr>
+              <w:tab/>
+            </w:r>
+            <w:r>
+              <w:rPr>
+                <w:rFonts w:ascii="Arial" w:hAnsi="Arial" w:cs="Arial"/>
+                <w:noProof/>
+                <w:webHidden/>
+              </w:rPr>
+              <w:fldChar w:fldCharType="begin"/>
+            </w:r>
+            <w:r>
+              <w:rPr>
+                <w:rFonts w:ascii="Arial" w:hAnsi="Arial" w:cs="Arial"/>
+                <w:noProof/>
+                <w:webHidden/>
+              </w:rPr>
+              <w:instrText xml:space="preserve"> PAGEREF _Toc25398967 \h </w:instrText>
+            </w:r>
+            <w:r>
+              <w:rPr>
+                <w:rFonts w:ascii="Arial" w:hAnsi="Arial" w:cs="Arial"/>
+                <w:noProof/>
+                <w:webHidden/>
+              </w:rPr>
+            </w:r>
+            <w:r>
+              <w:rPr>
+                <w:rFonts w:ascii="Arial" w:hAnsi="Arial" w:cs="Arial"/>
+                <w:noProof/>
+                <w:webHidden/>
+              </w:rPr>
+              <w:fldChar w:fldCharType="separate"/>
+            </w:r>
+            <w:r>
+              <w:rPr>
+                <w:rFonts w:ascii="Arial" w:hAnsi="Arial" w:cs="Arial"/>
+                <w:noProof/>
+                <w:webHidden/>
+              </w:rPr>
+              <w:t>6</w:t>
+            </w:r>
+            <w:r>
+              <w:rPr>
+                <w:rFonts w:ascii="Arial" w:hAnsi="Arial" w:cs="Arial"/>
+                <w:noProof/>
+                <w:webHidden/>
+              </w:rPr>
+              <w:fldChar w:fldCharType="end"/>
+            </w:r>
+          </w:hyperlink>
+        </w:p>
+        <w:p>
+          <w:pPr>
+            <w:pStyle w:val="Verzeichnis1"/>
+            <w:tabs>
+              <w:tab w:val="left" w:pos="440"/>
+              <w:tab w:val="right" w:leader="dot" w:pos="9062"/>
+            </w:tabs>
+            <w:rPr>
+              <w:rFonts w:ascii="Arial" w:hAnsi="Arial" w:cs="Arial"/>
+              <w:noProof/>
+            </w:rPr>
+          </w:pPr>
+          <w:hyperlink w:anchor="_Toc25398968" w:history="1">
+            <w:r>
+              <w:rPr>
+                <w:rStyle w:val="Hyperlink"/>
+                <w:rFonts w:ascii="Arial" w:hAnsi="Arial" w:cs="Arial"/>
+                <w:noProof/>
+              </w:rPr>
+              <w:t>7</w:t>
+            </w:r>
+            <w:r>
+              <w:rPr>
+                <w:rFonts w:ascii="Arial" w:hAnsi="Arial" w:cs="Arial"/>
+                <w:noProof/>
+              </w:rPr>
+              <w:tab/>
+            </w:r>
+            <w:r>
+              <w:rPr>
+                <w:rStyle w:val="Hyperlink"/>
+                <w:rFonts w:ascii="Arial" w:hAnsi="Arial" w:cs="Arial"/>
+                <w:noProof/>
+              </w:rPr>
+              <w:t>Fazit</w:t>
+            </w:r>
+            <w:r>
+              <w:rPr>
+                <w:rFonts w:ascii="Arial" w:hAnsi="Arial" w:cs="Arial"/>
+                <w:noProof/>
+                <w:webHidden/>
+              </w:rPr>
+              <w:tab/>
+            </w:r>
+            <w:r>
+              <w:rPr>
+                <w:rFonts w:ascii="Arial" w:hAnsi="Arial" w:cs="Arial"/>
+                <w:noProof/>
+                <w:webHidden/>
+              </w:rPr>
+              <w:fldChar w:fldCharType="begin"/>
+            </w:r>
+            <w:r>
+              <w:rPr>
+                <w:rFonts w:ascii="Arial" w:hAnsi="Arial" w:cs="Arial"/>
+                <w:noProof/>
+                <w:webHidden/>
+              </w:rPr>
+              <w:instrText xml:space="preserve"> PAGEREF _Toc25398968 \h </w:instrText>
+            </w:r>
+            <w:r>
+              <w:rPr>
+                <w:rFonts w:ascii="Arial" w:hAnsi="Arial" w:cs="Arial"/>
+                <w:noProof/>
+                <w:webHidden/>
+              </w:rPr>
+            </w:r>
+            <w:r>
+              <w:rPr>
+                <w:rFonts w:ascii="Arial" w:hAnsi="Arial" w:cs="Arial"/>
+                <w:noProof/>
+                <w:webHidden/>
+              </w:rPr>
+              <w:fldChar w:fldCharType="separate"/>
+            </w:r>
+            <w:r>
+              <w:rPr>
+                <w:rFonts w:ascii="Arial" w:hAnsi="Arial" w:cs="Arial"/>
+                <w:noProof/>
+                <w:webHidden/>
+              </w:rPr>
+              <w:t>6</w:t>
+            </w:r>
+            <w:r>
+              <w:rPr>
+                <w:rFonts w:ascii="Arial" w:hAnsi="Arial" w:cs="Arial"/>
+                <w:noProof/>
+                <w:webHidden/>
+              </w:rPr>
+              <w:fldChar w:fldCharType="end"/>
+            </w:r>
+          </w:hyperlink>
+        </w:p>
+        <w:p>
+          <w:pPr>
+            <w:rPr>
+              <w:rFonts w:ascii="Arial" w:hAnsi="Arial" w:cs="Arial"/>
+              <w:b/>
+              <w:bCs/>
+              <w:sz w:val="24"/>
+              <w:szCs w:val="24"/>
+            </w:rPr>
+          </w:pPr>
+          <w:r>
+            <w:rPr>
+              <w:rFonts w:ascii="Arial" w:hAnsi="Arial" w:cs="Arial"/>
+              <w:b/>
+              <w:bCs/>
+              <w:sz w:val="24"/>
+              <w:szCs w:val="24"/>
+            </w:rPr>
+            <w:fldChar w:fldCharType="end"/>
+          </w:r>
+        </w:p>
+        <w:p>
+          <w:pPr>
+            <w:rPr>
+              <w:rFonts w:ascii="Arial" w:hAnsi="Arial" w:cs="Arial"/>
+              <w:b/>
+              <w:bCs/>
+              <w:sz w:val="24"/>
+              <w:szCs w:val="24"/>
+            </w:rPr>
+          </w:pPr>
+          <w:r>
+            <w:rPr>
+              <w:rFonts w:ascii="Arial" w:hAnsi="Arial" w:cs="Arial"/>
+              <w:b/>
+              <w:bCs/>
+              <w:sz w:val="24"/>
+              <w:szCs w:val="24"/>
+            </w:rPr>
+            <w:t>Anhang</w:t>
+          </w:r>
+        </w:p>
+        <w:p>
+          <w:pPr>
+            <w:rPr>
+              <w:rFonts w:ascii="Arial" w:hAnsi="Arial" w:cs="Arial"/>
+              <w:sz w:val="24"/>
+              <w:szCs w:val="24"/>
+            </w:rPr>
+          </w:pPr>
+          <w:r>
+            <w:rPr>
+              <w:rFonts w:ascii="Arial" w:hAnsi="Arial" w:cs="Arial"/>
+              <w:sz w:val="24"/>
+              <w:szCs w:val="24"/>
+            </w:rPr>
+            <w:t>Anforderungsliste</w:t>
+          </w:r>
+        </w:p>
+        <w:p>
+          <w:pPr>
+            <w:rPr>
+              <w:rFonts w:ascii="Arial" w:hAnsi="Arial" w:cs="Arial"/>
+              <w:sz w:val="24"/>
+              <w:szCs w:val="24"/>
+            </w:rPr>
+          </w:pPr>
+          <w:r>
+            <w:rPr>
+              <w:rFonts w:ascii="Arial" w:hAnsi="Arial" w:cs="Arial"/>
+              <w:sz w:val="24"/>
+              <w:szCs w:val="24"/>
+            </w:rPr>
+            <w:t xml:space="preserve">Paarweiser </w:t>
+          </w:r>
+          <w:proofErr w:type="spellStart"/>
+          <w:r>
+            <w:rPr>
+              <w:rFonts w:ascii="Arial" w:hAnsi="Arial" w:cs="Arial"/>
+              <w:sz w:val="24"/>
+              <w:szCs w:val="24"/>
+            </w:rPr>
+            <w:t>Verlgeich</w:t>
+          </w:r>
+          <w:proofErr w:type="spellEnd"/>
+        </w:p>
+        <w:p>
+          <w:pPr>
+            <w:rPr>
+              <w:rFonts w:ascii="Arial" w:hAnsi="Arial" w:cs="Arial"/>
+              <w:sz w:val="24"/>
+              <w:szCs w:val="24"/>
+            </w:rPr>
+          </w:pPr>
+          <w:r>
+            <w:rPr>
+              <w:rFonts w:ascii="Arial" w:hAnsi="Arial" w:cs="Arial"/>
+              <w:sz w:val="24"/>
+              <w:szCs w:val="24"/>
+            </w:rPr>
+            <w:t>T-Tabelle</w:t>
+          </w:r>
+        </w:p>
+        <w:p>
+          <w:pPr>
+            <w:rPr>
+              <w:rFonts w:ascii="Arial" w:hAnsi="Arial" w:cs="Arial"/>
+              <w:sz w:val="24"/>
+              <w:szCs w:val="24"/>
+            </w:rPr>
+          </w:pPr>
+          <w:r>
+            <w:rPr>
+              <w:rFonts w:ascii="Arial" w:hAnsi="Arial" w:cs="Arial"/>
+              <w:sz w:val="24"/>
+              <w:szCs w:val="24"/>
+            </w:rPr>
+            <w:t xml:space="preserve">House </w:t>
+          </w:r>
+          <w:proofErr w:type="spellStart"/>
+          <w:r>
+            <w:rPr>
+              <w:rFonts w:ascii="Arial" w:hAnsi="Arial" w:cs="Arial"/>
+              <w:sz w:val="24"/>
+              <w:szCs w:val="24"/>
+            </w:rPr>
+            <w:t>of</w:t>
+          </w:r>
+          <w:proofErr w:type="spellEnd"/>
+          <w:r>
+            <w:rPr>
+              <w:rFonts w:ascii="Arial" w:hAnsi="Arial" w:cs="Arial"/>
+              <w:sz w:val="24"/>
+              <w:szCs w:val="24"/>
+            </w:rPr>
+            <w:t xml:space="preserve"> Quality</w:t>
+          </w:r>
+        </w:p>
+        <w:p>
+          <w:pPr>
+            <w:rPr>
+              <w:rFonts w:ascii="Arial" w:hAnsi="Arial" w:cs="Arial"/>
+              <w:b/>
+              <w:bCs/>
+              <w:sz w:val="24"/>
+              <w:szCs w:val="24"/>
+            </w:rPr>
+          </w:pPr>
+          <w:r>
+            <w:rPr>
+              <w:rFonts w:ascii="Arial" w:hAnsi="Arial" w:cs="Arial"/>
+              <w:sz w:val="24"/>
+              <w:szCs w:val="24"/>
+            </w:rPr>
+            <w:t>CE-Risikobeurteilung</w:t>
+          </w:r>
+        </w:p>
+      </w:sdtContent>
+    </w:sdt>
+    <w:p>
+      <w:pPr>
+        <w:rPr>
+          <w:rFonts w:ascii="Arial" w:eastAsiaTheme="majorEastAsia" w:hAnsi="Arial" w:cs="Arial"/>
+          <w:sz w:val="32"/>
+          <w:szCs w:val="32"/>
+          <w:lang w:eastAsia="de-DE"/>
+        </w:rPr>
+      </w:pPr>
+      <w:bookmarkStart w:id="3" w:name="_Toc25398962"/>
+      <w:r>
+        <w:rPr>
+          <w:rFonts w:cs="Arial"/>
+          <w:lang w:eastAsia="de-DE"/>
+        </w:rPr>
+        <w:br w:type="page"/>
+      </w:r>
+    </w:p>
+    <w:p>
+      <w:pPr>
+        <w:pStyle w:val="berschrift1"/>
+        <w:spacing w:line="360" w:lineRule="auto"/>
         <w:jc w:val="both"/>
-      </w:pPr>
-    </w:p>
-    <w:p>
-      <w:r>
-        <w:br w:type="page"/>
-      </w:r>
-    </w:p>
-    <w:p>
-      <w:pPr>
-        <w:pStyle w:val="berschrift1"/>
-        <w:rPr>
-          <w:lang w:eastAsia="de-DE"/>
-        </w:rPr>
-      </w:pPr>
-      <w:r>
-        <w:rPr>
+        <w:rPr>
+          <w:rFonts w:cs="Arial"/>
+          <w:lang w:eastAsia="de-DE"/>
+        </w:rPr>
+      </w:pPr>
+      <w:r>
+        <w:rPr>
+          <w:rFonts w:cs="Arial"/>
           <w:lang w:eastAsia="de-DE"/>
         </w:rPr>
         <w:lastRenderedPageBreak/>
         <w:t>Einleitung</w:t>
       </w:r>
-    </w:p>
-    <w:p>
-      <w:pPr>
-        <w:pStyle w:val="berschrift2"/>
-        <w:rPr>
-          <w:lang w:eastAsia="de-DE"/>
-        </w:rPr>
-      </w:pPr>
-      <w:r>
-        <w:rPr>
+      <w:bookmarkEnd w:id="3"/>
+    </w:p>
+    <w:p>
+      <w:pPr>
+        <w:spacing w:line="360" w:lineRule="auto"/>
+        <w:jc w:val="both"/>
+        <w:rPr>
+          <w:rFonts w:ascii="Arial" w:hAnsi="Arial" w:cs="Arial"/>
+          <w:sz w:val="24"/>
+          <w:szCs w:val="24"/>
+          <w:lang w:eastAsia="de-DE"/>
+        </w:rPr>
+      </w:pPr>
+      <w:r>
+        <w:rPr>
+          <w:rFonts w:ascii="Arial" w:hAnsi="Arial" w:cs="Arial"/>
+          <w:sz w:val="24"/>
+          <w:szCs w:val="24"/>
+          <w:lang w:eastAsia="de-DE"/>
+        </w:rPr>
+        <w:t xml:space="preserve">Das Projekt Bandförderer birgt in seiner Neuartigkeit sowohl für den Kunden als auch für die Konstrukteure </w:t>
+      </w:r>
+      <w:r>
+        <w:rPr>
+          <w:rFonts w:ascii="Arial" w:hAnsi="Arial" w:cs="Arial"/>
+          <w:sz w:val="24"/>
+          <w:szCs w:val="24"/>
+          <w:lang w:eastAsia="de-DE"/>
+        </w:rPr>
+        <w:t>neben den Chancen auf den ersten Blick</w:t>
+      </w:r>
+      <w:r>
+        <w:rPr>
+          <w:rFonts w:ascii="Arial" w:hAnsi="Arial" w:cs="Arial"/>
+          <w:sz w:val="24"/>
+          <w:szCs w:val="24"/>
+          <w:lang w:eastAsia="de-DE"/>
+        </w:rPr>
+        <w:t xml:space="preserve"> </w:t>
+      </w:r>
+      <w:r>
+        <w:rPr>
+          <w:rFonts w:ascii="Arial" w:hAnsi="Arial" w:cs="Arial"/>
+          <w:sz w:val="24"/>
+          <w:szCs w:val="24"/>
+          <w:lang w:eastAsia="de-DE"/>
+        </w:rPr>
+        <w:t xml:space="preserve">unabwägbare Risiken. </w:t>
+      </w:r>
+      <w:r>
+        <w:rPr>
+          <w:rFonts w:ascii="Arial" w:hAnsi="Arial" w:cs="Arial"/>
+          <w:sz w:val="24"/>
+          <w:szCs w:val="24"/>
+          <w:lang w:eastAsia="de-DE"/>
+        </w:rPr>
+        <w:t>Das Ziel dieser Arbeit ist es, mithilfe von Werkzeugen der Risikobeurteilung und -analyse die Anforderungen des Kunden zu spezifizieren, zu bewerten und im Voraus Aussagen über mögliche Schwierigkeiten und Risiken zu machen. Auf dieser Informationsbasis können Handlungsnotwendigkeiten und Empfehlungen abgeleitet werden sowie Entscheidungen objektiv nachvollziehbar getroffen werden. Die verwendeten Tools stammen aus der Vorlesung Risikobeurteilung und -analyse des dritten Semesters an der DHBW Heidenheim. Die bearbeiteten Tabellen finden sich im Anhang, die zugehörigen Aussagen sind in dieser Arbeit dargelegt.</w:t>
+      </w:r>
+    </w:p>
+    <w:p>
+      <w:pPr>
+        <w:pStyle w:val="berschrift1"/>
+        <w:spacing w:line="360" w:lineRule="auto"/>
+        <w:jc w:val="both"/>
+        <w:rPr>
+          <w:rFonts w:cs="Arial"/>
+          <w:lang w:eastAsia="de-DE"/>
+        </w:rPr>
+      </w:pPr>
+      <w:bookmarkStart w:id="4" w:name="_Toc25398963"/>
+      <w:r>
+        <w:rPr>
+          <w:rFonts w:cs="Arial"/>
           <w:lang w:eastAsia="de-DE"/>
         </w:rPr>
         <w:t>Anforderungsliste</w:t>
       </w:r>
-    </w:p>
-    <w:p>
-      <w:pPr>
-        <w:rPr>
-          <w:lang w:eastAsia="de-DE"/>
-        </w:rPr>
-      </w:pPr>
-    </w:p>
-    <w:p>
-      <w:pPr>
-        <w:rPr>
-          <w:lang w:eastAsia="de-DE"/>
-        </w:rPr>
-      </w:pPr>
-      <w:r>
-        <w:rPr>
-          <w:lang w:eastAsia="de-DE"/>
-        </w:rPr>
-        <w:t xml:space="preserve">Um die Basisanforderung und Wünsche des Kunden zu visualisieren wurde eine Anforderungsliste erstellt. Sie gliedert sich in die Verschiedenen Rubriken der Antriebstrommel. Neben den Konstruktiven Anforderung sind auch Funktionelle Anforderungen aufgelistet. Zudem erkennt man wer für diejenige Anforderung zuständig ist. </w:t>
-      </w:r>
-    </w:p>
-    <w:p>
-      <w:pPr>
-        <w:rPr>
-          <w:lang w:eastAsia="de-DE"/>
-        </w:rPr>
-      </w:pPr>
-    </w:p>
-    <w:p>
-      <w:pPr>
-        <w:rPr>
-          <w:lang w:eastAsia="de-DE"/>
-        </w:rPr>
-      </w:pPr>
-      <w:r>
-        <w:rPr>
+      <w:bookmarkEnd w:id="4"/>
+    </w:p>
+    <w:p>
+      <w:pPr>
+        <w:spacing w:after="0" w:line="360" w:lineRule="auto"/>
+        <w:jc w:val="both"/>
+        <w:rPr>
+          <w:rFonts w:ascii="Arial" w:hAnsi="Arial" w:cs="Arial"/>
+          <w:sz w:val="24"/>
+          <w:szCs w:val="24"/>
+          <w:lang w:eastAsia="de-DE"/>
+        </w:rPr>
+      </w:pPr>
+      <w:r>
+        <w:rPr>
+          <w:rFonts w:ascii="Arial" w:hAnsi="Arial" w:cs="Arial"/>
+          <w:sz w:val="24"/>
+          <w:szCs w:val="24"/>
+        </w:rPr>
+        <w:t>Um die Basisanforderung und Wünsche des Kunden zu</w:t>
+      </w:r>
+      <w:r>
+        <w:rPr>
+          <w:rFonts w:ascii="Arial" w:hAnsi="Arial" w:cs="Arial"/>
+          <w:sz w:val="24"/>
+          <w:szCs w:val="24"/>
+          <w:lang w:eastAsia="de-DE"/>
+        </w:rPr>
+        <w:t xml:space="preserve"> visualisieren</w:t>
+      </w:r>
+      <w:r>
+        <w:rPr>
+          <w:rFonts w:ascii="Arial" w:hAnsi="Arial" w:cs="Arial"/>
+          <w:sz w:val="24"/>
+          <w:szCs w:val="24"/>
+          <w:lang w:eastAsia="de-DE"/>
+        </w:rPr>
+        <w:t>,</w:t>
+      </w:r>
+      <w:r>
+        <w:rPr>
+          <w:rFonts w:ascii="Arial" w:hAnsi="Arial" w:cs="Arial"/>
+          <w:sz w:val="24"/>
+          <w:szCs w:val="24"/>
+          <w:lang w:eastAsia="de-DE"/>
+        </w:rPr>
+        <w:t xml:space="preserve"> wurde eine Anforderungsliste erstellt. Sie gliedert sich in die </w:t>
+      </w:r>
+      <w:r>
+        <w:rPr>
+          <w:rFonts w:ascii="Arial" w:hAnsi="Arial" w:cs="Arial"/>
+          <w:sz w:val="24"/>
+          <w:szCs w:val="24"/>
+          <w:lang w:eastAsia="de-DE"/>
+        </w:rPr>
+        <w:t>v</w:t>
+      </w:r>
+      <w:r>
+        <w:rPr>
+          <w:rFonts w:ascii="Arial" w:hAnsi="Arial" w:cs="Arial"/>
+          <w:sz w:val="24"/>
+          <w:szCs w:val="24"/>
+          <w:lang w:eastAsia="de-DE"/>
+        </w:rPr>
+        <w:t>erschiedenen Rubriken der Antriebstrommel</w:t>
+      </w:r>
+      <w:r>
+        <w:rPr>
+          <w:rFonts w:ascii="Arial" w:hAnsi="Arial" w:cs="Arial"/>
+          <w:sz w:val="24"/>
+          <w:szCs w:val="24"/>
+          <w:lang w:eastAsia="de-DE"/>
+        </w:rPr>
+        <w:t>, die auch für den Kunden von Bedeutung sind</w:t>
+      </w:r>
+      <w:r>
+        <w:rPr>
+          <w:rFonts w:ascii="Arial" w:hAnsi="Arial" w:cs="Arial"/>
+          <w:sz w:val="24"/>
+          <w:szCs w:val="24"/>
+          <w:lang w:eastAsia="de-DE"/>
+        </w:rPr>
+        <w:t xml:space="preserve">. Neben den </w:t>
+      </w:r>
+      <w:r>
+        <w:rPr>
+          <w:rFonts w:ascii="Arial" w:hAnsi="Arial" w:cs="Arial"/>
+          <w:sz w:val="24"/>
+          <w:szCs w:val="24"/>
+          <w:lang w:eastAsia="de-DE"/>
+        </w:rPr>
+        <w:t>k</w:t>
+      </w:r>
+      <w:r>
+        <w:rPr>
+          <w:rFonts w:ascii="Arial" w:hAnsi="Arial" w:cs="Arial"/>
+          <w:sz w:val="24"/>
+          <w:szCs w:val="24"/>
+          <w:lang w:eastAsia="de-DE"/>
+        </w:rPr>
+        <w:t>onstruktiven Anforderung</w:t>
+      </w:r>
+      <w:r>
+        <w:rPr>
+          <w:rFonts w:ascii="Arial" w:hAnsi="Arial" w:cs="Arial"/>
+          <w:sz w:val="24"/>
+          <w:szCs w:val="24"/>
+          <w:lang w:eastAsia="de-DE"/>
+        </w:rPr>
+        <w:t>en</w:t>
+      </w:r>
+      <w:r>
+        <w:rPr>
+          <w:rFonts w:ascii="Arial" w:hAnsi="Arial" w:cs="Arial"/>
+          <w:sz w:val="24"/>
+          <w:szCs w:val="24"/>
+          <w:lang w:eastAsia="de-DE"/>
+        </w:rPr>
+        <w:t xml:space="preserve"> sind auch </w:t>
+      </w:r>
+      <w:r>
+        <w:rPr>
+          <w:rFonts w:ascii="Arial" w:hAnsi="Arial" w:cs="Arial"/>
+          <w:sz w:val="24"/>
+          <w:szCs w:val="24"/>
+          <w:lang w:eastAsia="de-DE"/>
+        </w:rPr>
+        <w:t>f</w:t>
+      </w:r>
+      <w:r>
+        <w:rPr>
+          <w:rFonts w:ascii="Arial" w:hAnsi="Arial" w:cs="Arial"/>
+          <w:sz w:val="24"/>
+          <w:szCs w:val="24"/>
+          <w:lang w:eastAsia="de-DE"/>
+        </w:rPr>
+        <w:t>unktionelle Anforderungen aufgelistet. Zudem erkennt man</w:t>
+      </w:r>
+      <w:r>
+        <w:rPr>
+          <w:rFonts w:ascii="Arial" w:hAnsi="Arial" w:cs="Arial"/>
+          <w:sz w:val="24"/>
+          <w:szCs w:val="24"/>
+          <w:lang w:eastAsia="de-DE"/>
+        </w:rPr>
+        <w:t>,</w:t>
+      </w:r>
+      <w:r>
+        <w:rPr>
+          <w:rFonts w:ascii="Arial" w:hAnsi="Arial" w:cs="Arial"/>
+          <w:sz w:val="24"/>
+          <w:szCs w:val="24"/>
+          <w:lang w:eastAsia="de-DE"/>
+        </w:rPr>
+        <w:t xml:space="preserve"> wer für die</w:t>
+      </w:r>
+      <w:r>
+        <w:rPr>
+          <w:rFonts w:ascii="Arial" w:hAnsi="Arial" w:cs="Arial"/>
+          <w:sz w:val="24"/>
+          <w:szCs w:val="24"/>
+          <w:lang w:eastAsia="de-DE"/>
+        </w:rPr>
+        <w:t xml:space="preserve"> jeweilige</w:t>
+      </w:r>
+      <w:r>
+        <w:rPr>
+          <w:rFonts w:ascii="Arial" w:hAnsi="Arial" w:cs="Arial"/>
+          <w:sz w:val="24"/>
+          <w:szCs w:val="24"/>
+          <w:lang w:eastAsia="de-DE"/>
+        </w:rPr>
+        <w:t xml:space="preserve"> Anforderung zuständig ist. </w:t>
+      </w:r>
+      <w:r>
+        <w:rPr>
+          <w:rFonts w:ascii="Arial" w:hAnsi="Arial" w:cs="Arial"/>
+          <w:sz w:val="24"/>
+          <w:szCs w:val="24"/>
+          <w:lang w:eastAsia="de-DE"/>
+        </w:rPr>
+        <w:t>Anhand der Eintragung „Forderung“ oder „Wunsch“ wird erkennbar, ob es sich um eine Basisanforderung (Forderung) oder um eine Begeisterungs- oder Qualitätsanforderung (Wunsch) nach dem Kano-Modell handelt. Die Basisanforderungen stehen in den folgenden Kapiteln nicht zur Diskussion. Bei den mit „Wunsch“ gekennzeichneten Anforderungen ist jedoch im Rahmen des Budgets und damit Aufwandes sowie anhand der Wichtigkeit zu präzisieren, ob und in welchem Ausmaß die Spezifikation erfüllt werden soll.</w:t>
+      </w:r>
+    </w:p>
+    <w:p>
+      <w:pPr>
+        <w:spacing w:after="0" w:line="360" w:lineRule="auto"/>
+        <w:jc w:val="both"/>
+        <w:rPr>
+          <w:rFonts w:ascii="Arial" w:hAnsi="Arial" w:cs="Arial"/>
+          <w:sz w:val="24"/>
+          <w:szCs w:val="24"/>
+          <w:lang w:eastAsia="de-DE"/>
+        </w:rPr>
+      </w:pPr>
+      <w:r>
+        <w:rPr>
+          <w:rFonts w:ascii="Arial" w:hAnsi="Arial" w:cs="Arial"/>
+          <w:sz w:val="24"/>
+          <w:szCs w:val="24"/>
+          <w:lang w:eastAsia="de-DE"/>
+        </w:rPr>
+        <w:t>Während einige Grundanforderungen an die Geometrie zwingend erforderlich sind, weil sie vom Kunden in der Aufgabenstellung präzisiert wurden</w:t>
+      </w:r>
+      <w:r>
+        <w:rPr>
+          <w:rFonts w:ascii="Arial" w:hAnsi="Arial" w:cs="Arial"/>
+          <w:sz w:val="24"/>
+          <w:szCs w:val="24"/>
+          <w:lang w:eastAsia="de-DE"/>
+        </w:rPr>
+        <w:t xml:space="preserve"> (zum Beispiel der Trommeldurchmesser oder die Motorposition)</w:t>
+      </w:r>
+      <w:r>
+        <w:rPr>
+          <w:rFonts w:ascii="Arial" w:hAnsi="Arial" w:cs="Arial"/>
+          <w:sz w:val="24"/>
+          <w:szCs w:val="24"/>
+          <w:lang w:eastAsia="de-DE"/>
+        </w:rPr>
+        <w:t xml:space="preserve">, sind andere geometrische Anforderungen </w:t>
+      </w:r>
+      <w:r>
+        <w:rPr>
+          <w:rFonts w:ascii="Arial" w:hAnsi="Arial" w:cs="Arial"/>
+          <w:sz w:val="24"/>
+          <w:szCs w:val="24"/>
+          <w:lang w:eastAsia="de-DE"/>
+        </w:rPr>
+        <w:t xml:space="preserve">(z.B. die Kettenlänge) </w:t>
+      </w:r>
+      <w:r>
+        <w:rPr>
+          <w:rFonts w:ascii="Arial" w:hAnsi="Arial" w:cs="Arial"/>
+          <w:sz w:val="24"/>
+          <w:szCs w:val="24"/>
+          <w:lang w:eastAsia="de-DE"/>
+        </w:rPr>
+        <w:t xml:space="preserve">variabel. </w:t>
+      </w:r>
+    </w:p>
+    <w:p>
+      <w:pPr>
+        <w:spacing w:after="0" w:line="360" w:lineRule="auto"/>
+        <w:jc w:val="both"/>
+        <w:rPr>
+          <w:rFonts w:ascii="Arial" w:hAnsi="Arial" w:cs="Arial"/>
+          <w:sz w:val="24"/>
+          <w:szCs w:val="24"/>
+          <w:lang w:eastAsia="de-DE"/>
+        </w:rPr>
+      </w:pPr>
+      <w:r>
+        <w:rPr>
+          <w:rFonts w:ascii="Arial" w:hAnsi="Arial" w:cs="Arial"/>
+          <w:sz w:val="24"/>
+          <w:szCs w:val="24"/>
+          <w:lang w:eastAsia="de-DE"/>
+        </w:rPr>
+        <w:t>Vor allem die</w:t>
+      </w:r>
+      <w:r>
+        <w:rPr>
+          <w:rFonts w:ascii="Arial" w:hAnsi="Arial" w:cs="Arial"/>
+          <w:sz w:val="24"/>
+          <w:szCs w:val="24"/>
+          <w:lang w:eastAsia="de-DE"/>
+        </w:rPr>
+        <w:t xml:space="preserve"> </w:t>
+      </w:r>
+      <w:r>
+        <w:rPr>
+          <w:rFonts w:ascii="Arial" w:hAnsi="Arial" w:cs="Arial"/>
+          <w:sz w:val="24"/>
+          <w:szCs w:val="24"/>
+          <w:lang w:eastAsia="de-DE"/>
+        </w:rPr>
+        <w:t xml:space="preserve">Sicherheitsanforderungen und Termine sind Basisanforderungen, die in keinem Fall abgeändert werden dürfen. </w:t>
+      </w:r>
+      <w:r>
+        <w:rPr>
+          <w:rFonts w:ascii="Arial" w:hAnsi="Arial" w:cs="Arial"/>
+          <w:sz w:val="24"/>
+          <w:szCs w:val="24"/>
+          <w:lang w:eastAsia="de-DE"/>
+        </w:rPr>
+        <w:t>Auch die Antriebsart ist bereits vorgegeben. Die Forderung nach dem Herstellverfahren der Lagerböcke rührt von der Tatsache her, dass eine bestehende, vor kurzem gekaufte Anlage genutzt werden soll. Außerdem hat der Kunde schlecht</w:t>
+      </w:r>
+      <w:r>
+        <w:rPr>
+          <w:rFonts w:ascii="Arial" w:hAnsi="Arial" w:cs="Arial"/>
+          <w:sz w:val="24"/>
+          <w:szCs w:val="24"/>
+          <w:lang w:eastAsia="de-DE"/>
+        </w:rPr>
+        <w:t xml:space="preserve">e </w:t>
+      </w:r>
+      <w:r>
+        <w:rPr>
+          <w:rFonts w:ascii="Arial" w:hAnsi="Arial" w:cs="Arial"/>
+          <w:sz w:val="24"/>
+          <w:szCs w:val="24"/>
+          <w:lang w:eastAsia="de-DE"/>
+        </w:rPr>
+        <w:t xml:space="preserve">Erfahrungen mit Lebenszeitschmierungen gemacht, weswegen eine Nachschmierung vorgesehen werden soll. </w:t>
+      </w:r>
+      <w:r>
+        <w:rPr>
+          <w:rFonts w:ascii="Arial" w:hAnsi="Arial" w:cs="Arial"/>
+          <w:sz w:val="24"/>
+          <w:szCs w:val="24"/>
+          <w:lang w:eastAsia="de-DE"/>
+        </w:rPr>
+        <w:t xml:space="preserve">Weiterhin soll </w:t>
+      </w:r>
+      <w:r>
+        <w:rPr>
+          <w:rFonts w:ascii="Arial" w:hAnsi="Arial" w:cs="Arial"/>
+          <w:sz w:val="24"/>
+          <w:szCs w:val="24"/>
+          <w:lang w:eastAsia="de-DE"/>
+        </w:rPr>
+        <w:lastRenderedPageBreak/>
+        <w:t>dafür der bereits im Fettlager vorhandene Schmierstoff verwendet werden, um Verwechslungen zu vermeiden und übermäßigen Lagerbeständen vorzubeugen.</w:t>
+      </w:r>
+    </w:p>
+    <w:p>
+      <w:pPr>
+        <w:spacing w:after="0" w:line="360" w:lineRule="auto"/>
+        <w:jc w:val="both"/>
+        <w:rPr>
+          <w:rFonts w:ascii="Arial" w:hAnsi="Arial" w:cs="Arial"/>
+          <w:sz w:val="24"/>
+          <w:szCs w:val="24"/>
+          <w:lang w:eastAsia="de-DE"/>
+        </w:rPr>
+      </w:pPr>
+      <w:r>
+        <w:rPr>
+          <w:rFonts w:ascii="Arial" w:hAnsi="Arial" w:cs="Arial"/>
+          <w:sz w:val="24"/>
+          <w:szCs w:val="24"/>
+          <w:lang w:eastAsia="de-DE"/>
+        </w:rPr>
+        <w:t>An die Umgebungsanpassungen werden einige Basisanforderungen gestellt, die den geplanten Aufstellort der Anlage berücksichtigen. Die als Wunsch gekennzeichneten Umgebungsanpassungsanforderungen könnten durch Abschirmung bzw. Isolierung realisiert werden, würden jedoch durch eine durchdachte Konstruktion wegfallen.</w:t>
+      </w:r>
+    </w:p>
+    <w:p>
+      <w:pPr>
+        <w:spacing w:after="0" w:line="360" w:lineRule="auto"/>
+        <w:jc w:val="both"/>
+        <w:rPr>
+          <w:rFonts w:ascii="Arial" w:hAnsi="Arial" w:cs="Arial"/>
+          <w:sz w:val="24"/>
+          <w:szCs w:val="24"/>
+          <w:lang w:eastAsia="de-DE"/>
+        </w:rPr>
+      </w:pPr>
+      <w:r>
+        <w:rPr>
+          <w:rFonts w:ascii="Arial" w:hAnsi="Arial" w:cs="Arial"/>
+          <w:sz w:val="24"/>
+          <w:szCs w:val="24"/>
+          <w:lang w:eastAsia="de-DE"/>
+        </w:rPr>
+        <w:t>Die Anforderungsliste dient als Basis für den paarweisen Vergleich.</w:t>
+      </w:r>
+    </w:p>
+    <w:p>
+      <w:pPr>
+        <w:spacing w:line="360" w:lineRule="auto"/>
+        <w:jc w:val="both"/>
+        <w:rPr>
+          <w:rFonts w:ascii="Arial" w:hAnsi="Arial" w:cs="Arial"/>
+          <w:lang w:eastAsia="de-DE"/>
+        </w:rPr>
+      </w:pPr>
+      <w:r>
+        <w:rPr>
+          <w:rFonts w:ascii="Arial" w:hAnsi="Arial" w:cs="Arial"/>
           <w:noProof/>
         </w:rPr>
         <w:lastRenderedPageBreak/>
         <w:drawing>
-          <wp:inline distT="0" distB="0" distL="0" distR="0" wp14:anchorId="7E37988E" wp14:editId="33F29E80">
+          <wp:inline distT="0" distB="0" distL="0" distR="0" wp14:anchorId="1675E2BB" wp14:editId="4387DA27">
             <wp:extent cx="5527475" cy="8126095"/>
             <wp:effectExtent l="0" t="0" r="0" b="8255"/>
             <wp:docPr id="1" name="Grafik 1"/>
-            <wp:cNvGraphicFramePr>
-              <a:graphicFrameLocks xmlns:a="http://schemas.openxmlformats.org/drawingml/2006/main" noChangeAspect="1"/>
-            </wp:cNvGraphicFramePr>
-            <a:graphic xmlns:a="http://schemas.openxmlformats.org/drawingml/2006/main">
-              <a:graphicData uri="http://schemas.openxmlformats.org/drawingml/2006/picture">
-                <pic:pic xmlns:pic="http://schemas.openxmlformats.org/drawingml/2006/picture">
-                  <pic:nvPicPr>
-                    <pic:cNvPr id="1" name=""/>
-                    <pic:cNvPicPr/>
-                  </pic:nvPicPr>
-                  <pic:blipFill>
-                    <a:blip r:embed="rId5"/>
-                    <a:stretch>
-                      <a:fillRect/>
-                    </a:stretch>
-                  </pic:blipFill>
-                  <pic:spPr>
-                    <a:xfrm>
-                      <a:off x="0" y="0"/>
-                      <a:ext cx="5533417" cy="8134831"/>
-                    </a:xfrm>
-                    <a:prstGeom prst="rect">
-                      <a:avLst/>
-                    </a:prstGeom>
-                  </pic:spPr>
-                </pic:pic>
-              </a:graphicData>
-            </a:graphic>
-          </wp:inline>
-        </w:drawing>
-      </w:r>
-    </w:p>
-    <w:p>
-      <w:pPr>
-        <w:rPr>
-          <w:lang w:eastAsia="de-DE"/>
-        </w:rPr>
-      </w:pPr>
-      <w:r>
-        <w:rPr>
-          <w:noProof/>
-        </w:rPr>
-        <w:lastRenderedPageBreak/>
-        <w:drawing>
-          <wp:inline distT="0" distB="0" distL="0" distR="0" wp14:anchorId="5A9DEC65" wp14:editId="6C08B7E1">
-            <wp:extent cx="5760720" cy="6717030"/>
-            <wp:effectExtent l="0" t="0" r="0" b="7620"/>
-            <wp:docPr id="13" name="Grafik 13"/>
             <wp:cNvGraphicFramePr>
               <a:graphicFrameLocks xmlns:a="http://schemas.openxmlformats.org/drawingml/2006/main" noChangeAspect="1"/>
             </wp:cNvGraphicFramePr>
@@ -2113,6 +3213,58 @@
                   <pic:spPr>
                     <a:xfrm>
                       <a:off x="0" y="0"/>
+                      <a:ext cx="5533417" cy="8134831"/>
+                    </a:xfrm>
+                    <a:prstGeom prst="rect">
+                      <a:avLst/>
+                    </a:prstGeom>
+                  </pic:spPr>
+                </pic:pic>
+              </a:graphicData>
+            </a:graphic>
+          </wp:inline>
+        </w:drawing>
+      </w:r>
+    </w:p>
+    <w:p>
+      <w:pPr>
+        <w:spacing w:line="360" w:lineRule="auto"/>
+        <w:jc w:val="both"/>
+        <w:rPr>
+          <w:rFonts w:ascii="Arial" w:hAnsi="Arial" w:cs="Arial"/>
+          <w:lang w:eastAsia="de-DE"/>
+        </w:rPr>
+      </w:pPr>
+      <w:r>
+        <w:rPr>
+          <w:rFonts w:ascii="Arial" w:hAnsi="Arial" w:cs="Arial"/>
+          <w:noProof/>
+        </w:rPr>
+        <w:lastRenderedPageBreak/>
+        <w:drawing>
+          <wp:inline distT="0" distB="0" distL="0" distR="0" wp14:anchorId="4DC8E92D" wp14:editId="2FA6497A">
+            <wp:extent cx="5760720" cy="6717030"/>
+            <wp:effectExtent l="0" t="0" r="0" b="7620"/>
+            <wp:docPr id="13" name="Grafik 13"/>
+            <wp:cNvGraphicFramePr>
+              <a:graphicFrameLocks xmlns:a="http://schemas.openxmlformats.org/drawingml/2006/main" noChangeAspect="1"/>
+            </wp:cNvGraphicFramePr>
+            <a:graphic xmlns:a="http://schemas.openxmlformats.org/drawingml/2006/main">
+              <a:graphicData uri="http://schemas.openxmlformats.org/drawingml/2006/picture">
+                <pic:pic xmlns:pic="http://schemas.openxmlformats.org/drawingml/2006/picture">
+                  <pic:nvPicPr>
+                    <pic:cNvPr id="1" name=""/>
+                    <pic:cNvPicPr/>
+                  </pic:nvPicPr>
+                  <pic:blipFill>
+                    <a:blip r:embed="rId7"/>
+                    <a:stretch>
+                      <a:fillRect/>
+                    </a:stretch>
+                  </pic:blipFill>
+                  <pic:spPr>
+                    <a:xfrm>
+                      <a:off x="0" y="0"/>
                       <a:ext cx="5760720" cy="6717030"/>
                     </a:xfrm>
                     <a:prstGeom prst="rect">
@@ -2129,32 +3281,172 @@
     <w:p>
       <w:pPr>
         <w:pStyle w:val="berschrift1"/>
-        <w:rPr>
-          <w:lang w:eastAsia="de-DE"/>
-        </w:rPr>
-      </w:pPr>
-      <w:r>
-        <w:rPr>
-          <w:lang w:eastAsia="de-DE"/>
-        </w:rPr>
-        <w:t>Paarweiser-Vergleich</w:t>
-      </w:r>
-    </w:p>
-    <w:p>
-      <w:pPr>
-        <w:rPr>
-          <w:lang w:eastAsia="de-DE"/>
-        </w:rPr>
-      </w:pPr>
-    </w:p>
-    <w:p>
-      <w:pPr>
-        <w:rPr>
-          <w:lang w:eastAsia="de-DE"/>
-        </w:rPr>
-      </w:pPr>
-      <w:bookmarkStart w:id="2" w:name="_GoBack"/>
-      <w:bookmarkEnd w:id="2"/>
+        <w:spacing w:line="360" w:lineRule="auto"/>
+        <w:jc w:val="both"/>
+        <w:rPr>
+          <w:rFonts w:cs="Arial"/>
+          <w:lang w:eastAsia="de-DE"/>
+        </w:rPr>
+      </w:pPr>
+      <w:bookmarkStart w:id="5" w:name="_Toc25398964"/>
+      <w:r>
+        <w:rPr>
+          <w:rFonts w:cs="Arial"/>
+          <w:lang w:eastAsia="de-DE"/>
+        </w:rPr>
+        <w:t>Paarweiser</w:t>
+      </w:r>
+      <w:r>
+        <w:rPr>
+          <w:rFonts w:cs="Arial"/>
+          <w:lang w:eastAsia="de-DE"/>
+        </w:rPr>
+        <w:t xml:space="preserve"> </w:t>
+      </w:r>
+      <w:r>
+        <w:rPr>
+          <w:rFonts w:cs="Arial"/>
+          <w:lang w:eastAsia="de-DE"/>
+        </w:rPr>
+        <w:t>Vergleich</w:t>
+      </w:r>
+      <w:bookmarkEnd w:id="5"/>
+    </w:p>
+    <w:p>
+      <w:pPr>
+        <w:spacing w:line="360" w:lineRule="auto"/>
+        <w:jc w:val="both"/>
+        <w:rPr>
+          <w:rFonts w:ascii="Arial" w:hAnsi="Arial" w:cs="Arial"/>
+          <w:sz w:val="24"/>
+          <w:szCs w:val="24"/>
+          <w:lang w:eastAsia="de-DE"/>
+        </w:rPr>
+      </w:pPr>
+      <w:r>
+        <w:rPr>
+          <w:rFonts w:ascii="Arial" w:hAnsi="Arial" w:cs="Arial"/>
+          <w:sz w:val="24"/>
+          <w:szCs w:val="24"/>
+          <w:lang w:eastAsia="de-DE"/>
+        </w:rPr>
+        <w:t xml:space="preserve">Mit der Methode des </w:t>
+      </w:r>
+      <w:r>
+        <w:rPr>
+          <w:rFonts w:ascii="Arial" w:hAnsi="Arial" w:cs="Arial"/>
+          <w:sz w:val="24"/>
+          <w:szCs w:val="24"/>
+          <w:lang w:eastAsia="de-DE"/>
+        </w:rPr>
+        <w:t>P</w:t>
+      </w:r>
+      <w:r>
+        <w:rPr>
+          <w:rFonts w:ascii="Arial" w:hAnsi="Arial" w:cs="Arial"/>
+          <w:sz w:val="24"/>
+          <w:szCs w:val="24"/>
+          <w:lang w:eastAsia="de-DE"/>
+        </w:rPr>
+        <w:t>aarweisen Vergleichs werden nun die Wunschanforderungen aus der Anforderungsliste miteinander verglichen, um Spezifikationen mit besonders hohem Stellenwert herauszufiltern.</w:t>
+      </w:r>
+      <w:r>
+        <w:rPr>
+          <w:rFonts w:ascii="Arial" w:hAnsi="Arial" w:cs="Arial"/>
+          <w:sz w:val="24"/>
+          <w:szCs w:val="24"/>
+          <w:lang w:eastAsia="de-DE"/>
+        </w:rPr>
+        <w:t xml:space="preserve"> Jeweils zwei Anforderungen werden direkt gegenübergestellt, um ihre Wichtigkeit zueinander festzustellen. Aus den von mehreren Gruppenmitgliedern demokratisch und in Diskussion ermittelten Zahlenwerten (2=wichtiger, 1=gleich wichtig, 0=weniger wichtig) wird die Summe sowie ein normierter Faktor gebildet. Die zehn Spezifikationen mit den höchsten </w:t>
+      </w:r>
+      <w:r>
+        <w:rPr>
+          <w:rFonts w:ascii="Arial" w:hAnsi="Arial" w:cs="Arial"/>
+          <w:sz w:val="24"/>
+          <w:szCs w:val="24"/>
+          <w:lang w:eastAsia="de-DE"/>
+        </w:rPr>
+        <w:lastRenderedPageBreak/>
+        <w:t>normierten Faktoren und damit höchster Priorität werden in die T-Tabelle übernommen, wo sie weiter bewertet werden</w:t>
+      </w:r>
+    </w:p>
+    <w:p>
+      <w:pPr>
+        <w:pStyle w:val="berschrift1"/>
+        <w:rPr>
+          <w:lang w:eastAsia="de-DE"/>
+        </w:rPr>
+      </w:pPr>
+      <w:bookmarkStart w:id="6" w:name="_Toc25398965"/>
+      <w:r>
+        <w:rPr>
+          <w:lang w:eastAsia="de-DE"/>
+        </w:rPr>
+        <w:t>T-Tabelle</w:t>
+      </w:r>
+      <w:bookmarkEnd w:id="6"/>
+    </w:p>
+    <w:p>
+      <w:pPr>
+        <w:pStyle w:val="berschrift1"/>
+        <w:rPr>
+          <w:lang w:eastAsia="de-DE"/>
+        </w:rPr>
+      </w:pPr>
+      <w:bookmarkStart w:id="7" w:name="_Toc25398966"/>
+      <w:r>
+        <w:rPr>
+          <w:lang w:eastAsia="de-DE"/>
+        </w:rPr>
+        <w:t xml:space="preserve">House </w:t>
+      </w:r>
+      <w:proofErr w:type="spellStart"/>
+      <w:r>
+        <w:rPr>
+          <w:lang w:eastAsia="de-DE"/>
+        </w:rPr>
+        <w:t>of</w:t>
+      </w:r>
+      <w:proofErr w:type="spellEnd"/>
+      <w:r>
+        <w:rPr>
+          <w:lang w:eastAsia="de-DE"/>
+        </w:rPr>
+        <w:t xml:space="preserve"> Quality</w:t>
+      </w:r>
+      <w:bookmarkEnd w:id="7"/>
+    </w:p>
+    <w:p>
+      <w:pPr>
+        <w:pStyle w:val="berschrift1"/>
+        <w:rPr>
+          <w:lang w:eastAsia="de-DE"/>
+        </w:rPr>
+      </w:pPr>
+      <w:bookmarkStart w:id="8" w:name="_Toc25398967"/>
+      <w:r>
+        <w:rPr>
+          <w:lang w:eastAsia="de-DE"/>
+        </w:rPr>
+        <w:t>CE-Risikobeurteilung</w:t>
+      </w:r>
+      <w:bookmarkEnd w:id="8"/>
+    </w:p>
+    <w:p>
+      <w:pPr>
+        <w:pStyle w:val="berschrift1"/>
+        <w:rPr>
+          <w:lang w:eastAsia="de-DE"/>
+        </w:rPr>
+      </w:pPr>
+      <w:bookmarkStart w:id="9" w:name="_Toc25398968"/>
+      <w:r>
+        <w:rPr>
+          <w:lang w:eastAsia="de-DE"/>
+        </w:rPr>
+        <w:t>Fazit</w:t>
+      </w:r>
+      <w:bookmarkEnd w:id="9"/>
     </w:p>
     <w:sectPr>
       <w:pgSz w:w="11906" w:h="16838"/>
@@ -2164,6 +3456,201 @@
     </w:sectPr>
   </w:body>
 </w:document>
+</file>
+
+<file path=word/numbering.xml><?xml version="1.0" encoding="utf-8"?>
+<w:numbering xmlns:wpc="http://schemas.microsoft.com/office/word/2010/wordprocessingCanvas" xmlns:cx="http://schemas.microsoft.com/office/drawing/2014/chartex" xmlns:cx1="http://schemas.microsoft.com/office/drawing/2015/9/8/chartex" xmlns:cx2="http://schemas.microsoft.com/office/drawing/2015/10/21/chartex" xmlns:cx3="http://schemas.microsoft.com/office/drawing/2016/5/9/chartex" xmlns:cx4="http://schemas.microsoft.com/office/drawing/2016/5/10/chartex" xmlns:cx5="http://schemas.microsoft.com/office/drawing/2016/5/11/chartex" xmlns:cx6="http://schemas.microsoft.com/office/drawing/2016/5/12/chartex" xmlns:cx7="http://schemas.microsoft.com/office/drawing/2016/5/13/chartex" xmlns:cx8="http://schemas.microsoft.com/office/drawing/2016/5/14/chartex" xmlns:mc="http://schemas.openxmlformats.org/markup-compatibility/2006" xmlns:aink="http://schemas.microsoft.com/office/drawing/2016/ink" xmlns:am3d="http://schemas.microsoft.com/office/drawing/2017/model3d" xmlns:o="urn:schemas-microsoft-com:office:office" xmlns:r="http://schemas.openxmlformats.org/officeDocument/2006/relationships" xmlns:m="http://schemas.openxmlformats.org/officeDocument/2006/math" xmlns:v="urn:schemas-microsoft-com:vml" xmlns:wp14="http://schemas.microsoft.com/office/word/2010/wordprocessingDrawing" xmlns:wp="http://schemas.openxmlformats.org/drawingml/2006/wordprocessingDrawing" xmlns:w10="urn:schemas-microsoft-com:office:word" xmlns:w="http://schemas.openxmlformats.org/wordprocessingml/2006/main" xmlns:w14="http://schemas.microsoft.com/office/word/2010/wordml" xmlns:w15="http://schemas.microsoft.com/office/word/2012/wordml" xmlns:w16cid="http://schemas.microsoft.com/office/word/2016/wordml/cid" xmlns:w16se="http://schemas.microsoft.com/office/word/2015/wordml/symex" xmlns:wpg="http://schemas.microsoft.com/office/word/2010/wordprocessingGroup" xmlns:wpi="http://schemas.microsoft.com/office/word/2010/wordprocessingInk" xmlns:wne="http://schemas.microsoft.com/office/word/2006/wordml" xmlns:wps="http://schemas.microsoft.com/office/word/2010/wordprocessingShape" mc:Ignorable="w14 w15 w16se w16cid wp14">
+  <w:abstractNum w:abstractNumId="0" w15:restartNumberingAfterBreak="0">
+    <w:nsid w:val="29C7694F"/>
+    <w:multiLevelType w:val="multilevel"/>
+    <w:tmpl w:val="0407001F"/>
+    <w:lvl w:ilvl="0">
+      <w:start w:val="1"/>
+      <w:numFmt w:val="decimal"/>
+      <w:lvlText w:val="%1."/>
+      <w:lvlJc w:val="left"/>
+      <w:pPr>
+        <w:ind w:left="360" w:hanging="360"/>
+      </w:pPr>
+    </w:lvl>
+    <w:lvl w:ilvl="1">
+      <w:start w:val="1"/>
+      <w:numFmt w:val="decimal"/>
+      <w:lvlText w:val="%1.%2."/>
+      <w:lvlJc w:val="left"/>
+      <w:pPr>
+        <w:ind w:left="792" w:hanging="432"/>
+      </w:pPr>
+    </w:lvl>
+    <w:lvl w:ilvl="2">
+      <w:start w:val="1"/>
+      <w:numFmt w:val="decimal"/>
+      <w:lvlText w:val="%1.%2.%3."/>
+      <w:lvlJc w:val="left"/>
+      <w:pPr>
+        <w:ind w:left="1224" w:hanging="504"/>
+      </w:pPr>
+    </w:lvl>
+    <w:lvl w:ilvl="3">
+      <w:start w:val="1"/>
+      <w:numFmt w:val="decimal"/>
+      <w:lvlText w:val="%1.%2.%3.%4."/>
+      <w:lvlJc w:val="left"/>
+      <w:pPr>
+        <w:ind w:left="1728" w:hanging="648"/>
+      </w:pPr>
+    </w:lvl>
+    <w:lvl w:ilvl="4">
+      <w:start w:val="1"/>
+      <w:numFmt w:val="decimal"/>
+      <w:lvlText w:val="%1.%2.%3.%4.%5."/>
+      <w:lvlJc w:val="left"/>
+      <w:pPr>
+        <w:ind w:left="2232" w:hanging="792"/>
+      </w:pPr>
+    </w:lvl>
+    <w:lvl w:ilvl="5">
+      <w:start w:val="1"/>
+      <w:numFmt w:val="decimal"/>
+      <w:lvlText w:val="%1.%2.%3.%4.%5.%6."/>
+      <w:lvlJc w:val="left"/>
+      <w:pPr>
+        <w:ind w:left="2736" w:hanging="936"/>
+      </w:pPr>
+    </w:lvl>
+    <w:lvl w:ilvl="6">
+      <w:start w:val="1"/>
+      <w:numFmt w:val="decimal"/>
+      <w:lvlText w:val="%1.%2.%3.%4.%5.%6.%7."/>
+      <w:lvlJc w:val="left"/>
+      <w:pPr>
+        <w:ind w:left="3240" w:hanging="1080"/>
+      </w:pPr>
+    </w:lvl>
+    <w:lvl w:ilvl="7">
+      <w:start w:val="1"/>
+      <w:numFmt w:val="decimal"/>
+      <w:lvlText w:val="%1.%2.%3.%4.%5.%6.%7.%8."/>
+      <w:lvlJc w:val="left"/>
+      <w:pPr>
+        <w:ind w:left="3744" w:hanging="1224"/>
+      </w:pPr>
+    </w:lvl>
+    <w:lvl w:ilvl="8">
+      <w:start w:val="1"/>
+      <w:numFmt w:val="decimal"/>
+      <w:lvlText w:val="%1.%2.%3.%4.%5.%6.%7.%8.%9."/>
+      <w:lvlJc w:val="left"/>
+      <w:pPr>
+        <w:ind w:left="4320" w:hanging="1440"/>
+      </w:pPr>
+    </w:lvl>
+  </w:abstractNum>
+  <w:abstractNum w:abstractNumId="1" w15:restartNumberingAfterBreak="0">
+    <w:nsid w:val="4F20514B"/>
+    <w:multiLevelType w:val="multilevel"/>
+    <w:tmpl w:val="04070025"/>
+    <w:lvl w:ilvl="0">
+      <w:start w:val="1"/>
+      <w:numFmt w:val="decimal"/>
+      <w:pStyle w:val="berschrift1"/>
+      <w:lvlText w:val="%1"/>
+      <w:lvlJc w:val="left"/>
+      <w:pPr>
+        <w:ind w:left="432" w:hanging="432"/>
+      </w:pPr>
+    </w:lvl>
+    <w:lvl w:ilvl="1">
+      <w:start w:val="1"/>
+      <w:numFmt w:val="decimal"/>
+      <w:pStyle w:val="berschrift2"/>
+      <w:lvlText w:val="%1.%2"/>
+      <w:lvlJc w:val="left"/>
+      <w:pPr>
+        <w:ind w:left="576" w:hanging="576"/>
+      </w:pPr>
+    </w:lvl>
+    <w:lvl w:ilvl="2">
+      <w:start w:val="1"/>
+      <w:numFmt w:val="decimal"/>
+      <w:pStyle w:val="berschrift3"/>
+      <w:lvlText w:val="%1.%2.%3"/>
+      <w:lvlJc w:val="left"/>
+      <w:pPr>
+        <w:ind w:left="720" w:hanging="720"/>
+      </w:pPr>
+    </w:lvl>
+    <w:lvl w:ilvl="3">
+      <w:start w:val="1"/>
+      <w:numFmt w:val="decimal"/>
+      <w:pStyle w:val="berschrift4"/>
+      <w:lvlText w:val="%1.%2.%3.%4"/>
+      <w:lvlJc w:val="left"/>
+      <w:pPr>
+        <w:ind w:left="864" w:hanging="864"/>
+      </w:pPr>
+    </w:lvl>
+    <w:lvl w:ilvl="4">
+      <w:start w:val="1"/>
+      <w:numFmt w:val="decimal"/>
+      <w:pStyle w:val="berschrift5"/>
+      <w:lvlText w:val="%1.%2.%3.%4.%5"/>
+      <w:lvlJc w:val="left"/>
+      <w:pPr>
+        <w:ind w:left="1008" w:hanging="1008"/>
+      </w:pPr>
+    </w:lvl>
+    <w:lvl w:ilvl="5">
+      <w:start w:val="1"/>
+      <w:numFmt w:val="decimal"/>
+      <w:pStyle w:val="berschrift6"/>
+      <w:lvlText w:val="%1.%2.%3.%4.%5.%6"/>
+      <w:lvlJc w:val="left"/>
+      <w:pPr>
+        <w:ind w:left="1152" w:hanging="1152"/>
+      </w:pPr>
+    </w:lvl>
+    <w:lvl w:ilvl="6">
+      <w:start w:val="1"/>
+      <w:numFmt w:val="decimal"/>
+      <w:pStyle w:val="berschrift7"/>
+      <w:lvlText w:val="%1.%2.%3.%4.%5.%6.%7"/>
+      <w:lvlJc w:val="left"/>
+      <w:pPr>
+        <w:ind w:left="1296" w:hanging="1296"/>
+      </w:pPr>
+    </w:lvl>
+    <w:lvl w:ilvl="7">
+      <w:start w:val="1"/>
+      <w:numFmt w:val="decimal"/>
+      <w:pStyle w:val="berschrift8"/>
+      <w:lvlText w:val="%1.%2.%3.%4.%5.%6.%7.%8"/>
+      <w:lvlJc w:val="left"/>
+      <w:pPr>
+        <w:ind w:left="1440" w:hanging="1440"/>
+      </w:pPr>
+    </w:lvl>
+    <w:lvl w:ilvl="8">
+      <w:start w:val="1"/>
+      <w:numFmt w:val="decimal"/>
+      <w:pStyle w:val="berschrift9"/>
+      <w:lvlText w:val="%1.%2.%3.%4.%5.%6.%7.%8.%9"/>
+      <w:lvlJc w:val="left"/>
+      <w:pPr>
+        <w:ind w:left="1584" w:hanging="1584"/>
+      </w:pPr>
+    </w:lvl>
+  </w:abstractNum>
+  <w:num w:numId="1">
+    <w:abstractNumId w:val="0"/>
+  </w:num>
+  <w:num w:numId="2">
+    <w:abstractNumId w:val="1"/>
+  </w:num>
+  <w:num w:numId="3">
+    <w:abstractNumId w:val="1"/>
+  </w:num>
+</w:numbering>
 </file>
 
 <file path=word/styles.xml><?xml version="1.0" encoding="utf-8"?>
@@ -2183,7 +3670,7 @@
       </w:pPr>
     </w:pPrDefault>
   </w:docDefaults>
-  <w:latentStyles w:defLockedState="0" w:defUIPriority="99" w:defSemiHidden="0" w:defUnhideWhenUsed="0" w:defQFormat="0" w:count="375">
+  <w:latentStyles w:defLockedState="0" w:defUIPriority="99" w:defSemiHidden="0" w:defUnhideWhenUsed="0" w:defQFormat="0" w:count="376">
     <w:lsdException w:name="Normal" w:uiPriority="0" w:qFormat="1"/>
     <w:lsdException w:name="heading 1" w:uiPriority="9" w:qFormat="1"/>
     <w:lsdException w:name="heading 2" w:semiHidden="1" w:uiPriority="9" w:unhideWhenUsed="1" w:qFormat="1"/>
@@ -2289,7 +3776,6 @@
     <w:lsdException w:name="HTML Sample" w:semiHidden="1" w:unhideWhenUsed="1"/>
     <w:lsdException w:name="HTML Typewriter" w:semiHidden="1" w:unhideWhenUsed="1"/>
     <w:lsdException w:name="HTML Variable" w:semiHidden="1" w:unhideWhenUsed="1"/>
-    <w:lsdException w:name="Normal Table" w:semiHidden="1" w:unhideWhenUsed="1"/>
     <w:lsdException w:name="annotation subject" w:semiHidden="1" w:unhideWhenUsed="1"/>
     <w:lsdException w:name="No List" w:semiHidden="1" w:unhideWhenUsed="1"/>
     <w:lsdException w:name="Outline List 1" w:semiHidden="1" w:unhideWhenUsed="1"/>
@@ -2336,10 +3822,8 @@
     <w:lsdException w:name="Table Subtle 2" w:semiHidden="1" w:unhideWhenUsed="1"/>
     <w:lsdException w:name="Table Web 1" w:semiHidden="1" w:unhideWhenUsed="1"/>
     <w:lsdException w:name="Table Web 2" w:semiHidden="1" w:unhideWhenUsed="1"/>
-    <w:lsdException w:name="Table Web 3" w:semiHidden="1" w:unhideWhenUsed="1"/>
     <w:lsdException w:name="Balloon Text" w:semiHidden="1" w:unhideWhenUsed="1"/>
     <w:lsdException w:name="Table Grid" w:uiPriority="39"/>
-    <w:lsdException w:name="Table Theme" w:semiHidden="1" w:unhideWhenUsed="1"/>
     <w:lsdException w:name="Placeholder Text" w:semiHidden="1"/>
     <w:lsdException w:name="No Spacing" w:uiPriority="1" w:qFormat="1"/>
     <w:lsdException w:name="Light Shading" w:uiPriority="60"/>
@@ -2559,6 +4043,7 @@
     <w:lsdException w:name="Smart Hyperlink" w:semiHidden="1" w:unhideWhenUsed="1"/>
     <w:lsdException w:name="Hashtag" w:semiHidden="1" w:unhideWhenUsed="1"/>
     <w:lsdException w:name="Unresolved Mention" w:semiHidden="1" w:unhideWhenUsed="1"/>
+    <w:lsdException w:name="Smart Link" w:semiHidden="1" w:unhideWhenUsed="1"/>
   </w:latentStyles>
   <w:style w:type="paragraph" w:default="1" w:styleId="Standard">
     <w:name w:val="Normal"/>
@@ -2571,16 +4056,18 @@
     <w:link w:val="berschrift1Zchn"/>
     <w:uiPriority w:val="9"/>
     <w:qFormat/>
-    <w:rsid w:val="001109BF"/>
+    <w:rsid w:val="002652E8"/>
     <w:pPr>
       <w:keepNext/>
       <w:keepLines/>
+      <w:numPr>
+        <w:numId w:val="2"/>
+      </w:numPr>
       <w:spacing w:before="240" w:after="0"/>
       <w:outlineLvl w:val="0"/>
     </w:pPr>
     <w:rPr>
-      <w:rFonts w:asciiTheme="majorHAnsi" w:eastAsiaTheme="majorEastAsia" w:hAnsiTheme="majorHAnsi" w:cstheme="majorBidi"/>
-      <w:color w:val="2F5496" w:themeColor="accent1" w:themeShade="BF"/>
+      <w:rFonts w:ascii="Arial" w:eastAsiaTheme="majorEastAsia" w:hAnsi="Arial" w:cstheme="majorBidi"/>
       <w:sz w:val="32"/>
       <w:szCs w:val="32"/>
     </w:rPr>
@@ -2593,24 +4080,213 @@
     <w:uiPriority w:val="9"/>
     <w:unhideWhenUsed/>
     <w:qFormat/>
-    <w:rsid w:val="001109BF"/>
+    <w:rsid w:val="002D777F"/>
     <w:pPr>
       <w:keepNext/>
       <w:keepLines/>
+      <w:numPr>
+        <w:ilvl w:val="1"/>
+        <w:numId w:val="2"/>
+      </w:numPr>
       <w:spacing w:before="40" w:after="0"/>
       <w:outlineLvl w:val="1"/>
     </w:pPr>
     <w:rPr>
       <w:rFonts w:asciiTheme="majorHAnsi" w:eastAsiaTheme="majorEastAsia" w:hAnsiTheme="majorHAnsi" w:cstheme="majorBidi"/>
-      <w:color w:val="2F5496" w:themeColor="accent1" w:themeShade="BF"/>
       <w:sz w:val="26"/>
       <w:szCs w:val="26"/>
+    </w:rPr>
+  </w:style>
+  <w:style w:type="paragraph" w:styleId="berschrift3">
+    <w:name w:val="heading 3"/>
+    <w:basedOn w:val="Standard"/>
+    <w:next w:val="Standard"/>
+    <w:link w:val="berschrift3Zchn"/>
+    <w:uiPriority w:val="9"/>
+    <w:semiHidden/>
+    <w:unhideWhenUsed/>
+    <w:qFormat/>
+    <w:rsid w:val="002D777F"/>
+    <w:pPr>
+      <w:keepNext/>
+      <w:keepLines/>
+      <w:numPr>
+        <w:ilvl w:val="2"/>
+        <w:numId w:val="2"/>
+      </w:numPr>
+      <w:spacing w:before="40" w:after="0"/>
+      <w:outlineLvl w:val="2"/>
+    </w:pPr>
+    <w:rPr>
+      <w:rFonts w:asciiTheme="majorHAnsi" w:eastAsiaTheme="majorEastAsia" w:hAnsiTheme="majorHAnsi" w:cstheme="majorBidi"/>
+      <w:color w:val="1F3763" w:themeColor="accent1" w:themeShade="7F"/>
+      <w:sz w:val="24"/>
+      <w:szCs w:val="24"/>
+    </w:rPr>
+  </w:style>
+  <w:style w:type="paragraph" w:styleId="berschrift4">
+    <w:name w:val="heading 4"/>
+    <w:basedOn w:val="Standard"/>
+    <w:next w:val="Standard"/>
+    <w:link w:val="berschrift4Zchn"/>
+    <w:uiPriority w:val="9"/>
+    <w:semiHidden/>
+    <w:unhideWhenUsed/>
+    <w:qFormat/>
+    <w:rsid w:val="002D777F"/>
+    <w:pPr>
+      <w:keepNext/>
+      <w:keepLines/>
+      <w:numPr>
+        <w:ilvl w:val="3"/>
+        <w:numId w:val="2"/>
+      </w:numPr>
+      <w:spacing w:before="40" w:after="0"/>
+      <w:outlineLvl w:val="3"/>
+    </w:pPr>
+    <w:rPr>
+      <w:rFonts w:asciiTheme="majorHAnsi" w:eastAsiaTheme="majorEastAsia" w:hAnsiTheme="majorHAnsi" w:cstheme="majorBidi"/>
+      <w:i/>
+      <w:iCs/>
+      <w:color w:val="2F5496" w:themeColor="accent1" w:themeShade="BF"/>
+    </w:rPr>
+  </w:style>
+  <w:style w:type="paragraph" w:styleId="berschrift5">
+    <w:name w:val="heading 5"/>
+    <w:basedOn w:val="Standard"/>
+    <w:next w:val="Standard"/>
+    <w:link w:val="berschrift5Zchn"/>
+    <w:uiPriority w:val="9"/>
+    <w:semiHidden/>
+    <w:unhideWhenUsed/>
+    <w:qFormat/>
+    <w:rsid w:val="002D777F"/>
+    <w:pPr>
+      <w:keepNext/>
+      <w:keepLines/>
+      <w:numPr>
+        <w:ilvl w:val="4"/>
+        <w:numId w:val="2"/>
+      </w:numPr>
+      <w:spacing w:before="40" w:after="0"/>
+      <w:outlineLvl w:val="4"/>
+    </w:pPr>
+    <w:rPr>
+      <w:rFonts w:asciiTheme="majorHAnsi" w:eastAsiaTheme="majorEastAsia" w:hAnsiTheme="majorHAnsi" w:cstheme="majorBidi"/>
+      <w:color w:val="2F5496" w:themeColor="accent1" w:themeShade="BF"/>
+    </w:rPr>
+  </w:style>
+  <w:style w:type="paragraph" w:styleId="berschrift6">
+    <w:name w:val="heading 6"/>
+    <w:basedOn w:val="Standard"/>
+    <w:next w:val="Standard"/>
+    <w:link w:val="berschrift6Zchn"/>
+    <w:uiPriority w:val="9"/>
+    <w:semiHidden/>
+    <w:unhideWhenUsed/>
+    <w:qFormat/>
+    <w:rsid w:val="002D777F"/>
+    <w:pPr>
+      <w:keepNext/>
+      <w:keepLines/>
+      <w:numPr>
+        <w:ilvl w:val="5"/>
+        <w:numId w:val="2"/>
+      </w:numPr>
+      <w:spacing w:before="40" w:after="0"/>
+      <w:outlineLvl w:val="5"/>
+    </w:pPr>
+    <w:rPr>
+      <w:rFonts w:asciiTheme="majorHAnsi" w:eastAsiaTheme="majorEastAsia" w:hAnsiTheme="majorHAnsi" w:cstheme="majorBidi"/>
+      <w:color w:val="1F3763" w:themeColor="accent1" w:themeShade="7F"/>
+    </w:rPr>
+  </w:style>
+  <w:style w:type="paragraph" w:styleId="berschrift7">
+    <w:name w:val="heading 7"/>
+    <w:basedOn w:val="Standard"/>
+    <w:next w:val="Standard"/>
+    <w:link w:val="berschrift7Zchn"/>
+    <w:uiPriority w:val="9"/>
+    <w:semiHidden/>
+    <w:unhideWhenUsed/>
+    <w:qFormat/>
+    <w:rsid w:val="002D777F"/>
+    <w:pPr>
+      <w:keepNext/>
+      <w:keepLines/>
+      <w:numPr>
+        <w:ilvl w:val="6"/>
+        <w:numId w:val="2"/>
+      </w:numPr>
+      <w:spacing w:before="40" w:after="0"/>
+      <w:outlineLvl w:val="6"/>
+    </w:pPr>
+    <w:rPr>
+      <w:rFonts w:asciiTheme="majorHAnsi" w:eastAsiaTheme="majorEastAsia" w:hAnsiTheme="majorHAnsi" w:cstheme="majorBidi"/>
+      <w:i/>
+      <w:iCs/>
+      <w:color w:val="1F3763" w:themeColor="accent1" w:themeShade="7F"/>
+    </w:rPr>
+  </w:style>
+  <w:style w:type="paragraph" w:styleId="berschrift8">
+    <w:name w:val="heading 8"/>
+    <w:basedOn w:val="Standard"/>
+    <w:next w:val="Standard"/>
+    <w:link w:val="berschrift8Zchn"/>
+    <w:uiPriority w:val="9"/>
+    <w:semiHidden/>
+    <w:unhideWhenUsed/>
+    <w:qFormat/>
+    <w:rsid w:val="002D777F"/>
+    <w:pPr>
+      <w:keepNext/>
+      <w:keepLines/>
+      <w:numPr>
+        <w:ilvl w:val="7"/>
+        <w:numId w:val="2"/>
+      </w:numPr>
+      <w:spacing w:before="40" w:after="0"/>
+      <w:outlineLvl w:val="7"/>
+    </w:pPr>
+    <w:rPr>
+      <w:rFonts w:asciiTheme="majorHAnsi" w:eastAsiaTheme="majorEastAsia" w:hAnsiTheme="majorHAnsi" w:cstheme="majorBidi"/>
+      <w:color w:val="272727" w:themeColor="text1" w:themeTint="D8"/>
+      <w:sz w:val="21"/>
+      <w:szCs w:val="21"/>
+    </w:rPr>
+  </w:style>
+  <w:style w:type="paragraph" w:styleId="berschrift9">
+    <w:name w:val="heading 9"/>
+    <w:basedOn w:val="Standard"/>
+    <w:next w:val="Standard"/>
+    <w:link w:val="berschrift9Zchn"/>
+    <w:uiPriority w:val="9"/>
+    <w:semiHidden/>
+    <w:unhideWhenUsed/>
+    <w:qFormat/>
+    <w:rsid w:val="002D777F"/>
+    <w:pPr>
+      <w:keepNext/>
+      <w:keepLines/>
+      <w:numPr>
+        <w:ilvl w:val="8"/>
+        <w:numId w:val="2"/>
+      </w:numPr>
+      <w:spacing w:before="40" w:after="0"/>
+      <w:outlineLvl w:val="8"/>
+    </w:pPr>
+    <w:rPr>
+      <w:rFonts w:asciiTheme="majorHAnsi" w:eastAsiaTheme="majorEastAsia" w:hAnsiTheme="majorHAnsi" w:cstheme="majorBidi"/>
+      <w:i/>
+      <w:iCs/>
+      <w:color w:val="272727" w:themeColor="text1" w:themeTint="D8"/>
+      <w:sz w:val="21"/>
+      <w:szCs w:val="21"/>
     </w:rPr>
   </w:style>
   <w:style w:type="character" w:default="1" w:styleId="Absatz-Standardschriftart">
     <w:name w:val="Default Paragraph Font"/>
     <w:uiPriority w:val="1"/>
-    <w:semiHidden/>
     <w:unhideWhenUsed/>
   </w:style>
   <w:style w:type="table" w:default="1" w:styleId="NormaleTabelle">
@@ -2639,10 +4315,9 @@
     <w:basedOn w:val="Absatz-Standardschriftart"/>
     <w:link w:val="berschrift1"/>
     <w:uiPriority w:val="9"/>
-    <w:rsid w:val="001109BF"/>
+    <w:rsid w:val="002652E8"/>
     <w:rPr>
-      <w:rFonts w:asciiTheme="majorHAnsi" w:eastAsiaTheme="majorEastAsia" w:hAnsiTheme="majorHAnsi" w:cstheme="majorBidi"/>
-      <w:color w:val="2F5496" w:themeColor="accent1" w:themeShade="BF"/>
+      <w:rFonts w:ascii="Arial" w:eastAsiaTheme="majorEastAsia" w:hAnsi="Arial" w:cstheme="majorBidi"/>
       <w:sz w:val="32"/>
       <w:szCs w:val="32"/>
     </w:rPr>
@@ -2717,12 +4392,118 @@
     <w:basedOn w:val="Absatz-Standardschriftart"/>
     <w:link w:val="berschrift2"/>
     <w:uiPriority w:val="9"/>
-    <w:rsid w:val="001109BF"/>
+    <w:rsid w:val="002D777F"/>
+    <w:rPr>
+      <w:rFonts w:asciiTheme="majorHAnsi" w:eastAsiaTheme="majorEastAsia" w:hAnsiTheme="majorHAnsi" w:cstheme="majorBidi"/>
+      <w:sz w:val="26"/>
+      <w:szCs w:val="26"/>
+    </w:rPr>
+  </w:style>
+  <w:style w:type="character" w:customStyle="1" w:styleId="berschrift3Zchn">
+    <w:name w:val="Überschrift 3 Zchn"/>
+    <w:basedOn w:val="Absatz-Standardschriftart"/>
+    <w:link w:val="berschrift3"/>
+    <w:uiPriority w:val="9"/>
+    <w:semiHidden/>
+    <w:rsid w:val="002D777F"/>
+    <w:rPr>
+      <w:rFonts w:asciiTheme="majorHAnsi" w:eastAsiaTheme="majorEastAsia" w:hAnsiTheme="majorHAnsi" w:cstheme="majorBidi"/>
+      <w:color w:val="1F3763" w:themeColor="accent1" w:themeShade="7F"/>
+      <w:sz w:val="24"/>
+      <w:szCs w:val="24"/>
+    </w:rPr>
+  </w:style>
+  <w:style w:type="character" w:customStyle="1" w:styleId="berschrift4Zchn">
+    <w:name w:val="Überschrift 4 Zchn"/>
+    <w:basedOn w:val="Absatz-Standardschriftart"/>
+    <w:link w:val="berschrift4"/>
+    <w:uiPriority w:val="9"/>
+    <w:semiHidden/>
+    <w:rsid w:val="002D777F"/>
+    <w:rPr>
+      <w:rFonts w:asciiTheme="majorHAnsi" w:eastAsiaTheme="majorEastAsia" w:hAnsiTheme="majorHAnsi" w:cstheme="majorBidi"/>
+      <w:i/>
+      <w:iCs/>
+      <w:color w:val="2F5496" w:themeColor="accent1" w:themeShade="BF"/>
+    </w:rPr>
+  </w:style>
+  <w:style w:type="character" w:customStyle="1" w:styleId="berschrift5Zchn">
+    <w:name w:val="Überschrift 5 Zchn"/>
+    <w:basedOn w:val="Absatz-Standardschriftart"/>
+    <w:link w:val="berschrift5"/>
+    <w:uiPriority w:val="9"/>
+    <w:semiHidden/>
+    <w:rsid w:val="002D777F"/>
     <w:rPr>
       <w:rFonts w:asciiTheme="majorHAnsi" w:eastAsiaTheme="majorEastAsia" w:hAnsiTheme="majorHAnsi" w:cstheme="majorBidi"/>
       <w:color w:val="2F5496" w:themeColor="accent1" w:themeShade="BF"/>
-      <w:sz w:val="26"/>
-      <w:szCs w:val="26"/>
+    </w:rPr>
+  </w:style>
+  <w:style w:type="character" w:customStyle="1" w:styleId="berschrift6Zchn">
+    <w:name w:val="Überschrift 6 Zchn"/>
+    <w:basedOn w:val="Absatz-Standardschriftart"/>
+    <w:link w:val="berschrift6"/>
+    <w:uiPriority w:val="9"/>
+    <w:semiHidden/>
+    <w:rsid w:val="002D777F"/>
+    <w:rPr>
+      <w:rFonts w:asciiTheme="majorHAnsi" w:eastAsiaTheme="majorEastAsia" w:hAnsiTheme="majorHAnsi" w:cstheme="majorBidi"/>
+      <w:color w:val="1F3763" w:themeColor="accent1" w:themeShade="7F"/>
+    </w:rPr>
+  </w:style>
+  <w:style w:type="character" w:customStyle="1" w:styleId="berschrift7Zchn">
+    <w:name w:val="Überschrift 7 Zchn"/>
+    <w:basedOn w:val="Absatz-Standardschriftart"/>
+    <w:link w:val="berschrift7"/>
+    <w:uiPriority w:val="9"/>
+    <w:semiHidden/>
+    <w:rsid w:val="002D777F"/>
+    <w:rPr>
+      <w:rFonts w:asciiTheme="majorHAnsi" w:eastAsiaTheme="majorEastAsia" w:hAnsiTheme="majorHAnsi" w:cstheme="majorBidi"/>
+      <w:i/>
+      <w:iCs/>
+      <w:color w:val="1F3763" w:themeColor="accent1" w:themeShade="7F"/>
+    </w:rPr>
+  </w:style>
+  <w:style w:type="character" w:customStyle="1" w:styleId="berschrift8Zchn">
+    <w:name w:val="Überschrift 8 Zchn"/>
+    <w:basedOn w:val="Absatz-Standardschriftart"/>
+    <w:link w:val="berschrift8"/>
+    <w:uiPriority w:val="9"/>
+    <w:semiHidden/>
+    <w:rsid w:val="002D777F"/>
+    <w:rPr>
+      <w:rFonts w:asciiTheme="majorHAnsi" w:eastAsiaTheme="majorEastAsia" w:hAnsiTheme="majorHAnsi" w:cstheme="majorBidi"/>
+      <w:color w:val="272727" w:themeColor="text1" w:themeTint="D8"/>
+      <w:sz w:val="21"/>
+      <w:szCs w:val="21"/>
+    </w:rPr>
+  </w:style>
+  <w:style w:type="character" w:customStyle="1" w:styleId="berschrift9Zchn">
+    <w:name w:val="Überschrift 9 Zchn"/>
+    <w:basedOn w:val="Absatz-Standardschriftart"/>
+    <w:link w:val="berschrift9"/>
+    <w:uiPriority w:val="9"/>
+    <w:semiHidden/>
+    <w:rsid w:val="002D777F"/>
+    <w:rPr>
+      <w:rFonts w:asciiTheme="majorHAnsi" w:eastAsiaTheme="majorEastAsia" w:hAnsiTheme="majorHAnsi" w:cstheme="majorBidi"/>
+      <w:i/>
+      <w:iCs/>
+      <w:color w:val="272727" w:themeColor="text1" w:themeTint="D8"/>
+      <w:sz w:val="21"/>
+      <w:szCs w:val="21"/>
+    </w:rPr>
+  </w:style>
+  <w:style w:type="character" w:styleId="Hyperlink">
+    <w:name w:val="Hyperlink"/>
+    <w:basedOn w:val="Absatz-Standardschriftart"/>
+    <w:uiPriority w:val="99"/>
+    <w:unhideWhenUsed/>
+    <w:rsid w:val="002652E8"/>
+    <w:rPr>
+      <w:color w:val="0563C1" w:themeColor="hyperlink"/>
+      <w:u w:val="single"/>
     </w:rPr>
   </w:style>
 </w:styles>
@@ -3028,7 +4809,7 @@
 </file>
 
 <file path=customXml/itemProps1.xml><?xml version="1.0" encoding="utf-8"?>
-<ds:datastoreItem xmlns:ds="http://schemas.openxmlformats.org/officeDocument/2006/customXml" ds:itemID="{8B654C05-5038-43EE-8E86-62D904C26973}">
+<ds:datastoreItem xmlns:ds="http://schemas.openxmlformats.org/officeDocument/2006/customXml" ds:itemID="{A01A621F-EDDF-445E-9EA8-B2987F9CD388}">
   <ds:schemaRefs>
     <ds:schemaRef ds:uri="http://schemas.openxmlformats.org/officeDocument/2006/bibliography"/>
   </ds:schemaRefs>

</xml_diff>

<commit_message>
FMEA fertig, Dokumentation weiter und CE-Beurteilung so gut wei abgeschlossen
</commit_message>
<xml_diff>
--- a/RB-Blessing/Dokumentation_RB.docx
+++ b/RB-Blessing/Dokumentation_RB.docx
@@ -317,6 +317,15 @@
         </w:rPr>
         <w:t>Hofmann, Tanja</w:t>
       </w:r>
+      <w:r>
+        <w:rPr>
+          <w:rFonts w:ascii="Arial" w:eastAsia="Times New Roman" w:hAnsi="Arial" w:cs="Arial"/>
+          <w:sz w:val="24"/>
+          <w:szCs w:val="20"/>
+          <w:lang w:eastAsia="de-DE"/>
+        </w:rPr>
+        <w:t xml:space="preserve"> (KE)</w:t>
+      </w:r>
     </w:p>
     <w:p>
       <w:pPr>
@@ -343,6 +352,15 @@
         </w:rPr>
         <w:t>Hopf, Marie</w:t>
       </w:r>
+      <w:r>
+        <w:rPr>
+          <w:rFonts w:ascii="Arial" w:eastAsia="Times New Roman" w:hAnsi="Arial" w:cs="Arial"/>
+          <w:sz w:val="24"/>
+          <w:szCs w:val="20"/>
+          <w:lang w:eastAsia="de-DE"/>
+        </w:rPr>
+        <w:t xml:space="preserve"> (KE)</w:t>
+      </w:r>
     </w:p>
     <w:p>
       <w:pPr>
@@ -369,6 +387,33 @@
         </w:rPr>
         <w:t>Langohr, Anika</w:t>
       </w:r>
+      <w:r>
+        <w:rPr>
+          <w:rFonts w:ascii="Arial" w:eastAsia="Times New Roman" w:hAnsi="Arial" w:cs="Arial"/>
+          <w:sz w:val="24"/>
+          <w:szCs w:val="20"/>
+          <w:lang w:eastAsia="de-DE"/>
+        </w:rPr>
+        <w:t xml:space="preserve"> (</w:t>
+      </w:r>
+      <w:r>
+        <w:rPr>
+          <w:rFonts w:ascii="Arial" w:eastAsia="Times New Roman" w:hAnsi="Arial" w:cs="Arial"/>
+          <w:sz w:val="24"/>
+          <w:szCs w:val="20"/>
+          <w:lang w:eastAsia="de-DE"/>
+        </w:rPr>
+        <w:t>MT</w:t>
+      </w:r>
+      <w:r>
+        <w:rPr>
+          <w:rFonts w:ascii="Arial" w:eastAsia="Times New Roman" w:hAnsi="Arial" w:cs="Arial"/>
+          <w:sz w:val="24"/>
+          <w:szCs w:val="20"/>
+          <w:lang w:eastAsia="de-DE"/>
+        </w:rPr>
+        <w:t>)</w:t>
+      </w:r>
     </w:p>
     <w:p>
       <w:pPr>
@@ -405,6 +450,24 @@
           <w:lang w:eastAsia="de-DE"/>
         </w:rPr>
         <w:t>, Matthias</w:t>
+      </w:r>
+      <w:r>
+        <w:rPr>
+          <w:rFonts w:ascii="Arial" w:eastAsia="Times New Roman" w:hAnsi="Arial" w:cs="Arial"/>
+          <w:sz w:val="24"/>
+          <w:szCs w:val="20"/>
+          <w:lang w:eastAsia="de-DE"/>
+        </w:rPr>
+        <w:t xml:space="preserve"> (</w:t>
+      </w:r>
+      <w:r>
+        <w:rPr>
+          <w:rFonts w:ascii="Arial" w:eastAsia="Times New Roman" w:hAnsi="Arial" w:cs="Arial"/>
+          <w:sz w:val="24"/>
+          <w:szCs w:val="20"/>
+          <w:lang w:eastAsia="de-DE"/>
+        </w:rPr>
+        <w:t>MT)</w:t>
       </w:r>
     </w:p>
     <w:p>
@@ -1802,9 +1865,10 @@
     <w:sdt>
       <w:sdtPr>
         <w:rPr>
-          <w:rFonts w:cs="Arial"/>
-          <w:sz w:val="24"/>
-          <w:szCs w:val="24"/>
+          <w:rFonts w:asciiTheme="minorHAnsi" w:eastAsiaTheme="minorHAnsi" w:hAnsiTheme="minorHAnsi" w:cs="Arial"/>
+          <w:sz w:val="24"/>
+          <w:szCs w:val="24"/>
+          <w:lang w:eastAsia="en-US"/>
         </w:rPr>
         <w:id w:val="589585325"/>
         <w:docPartObj>
@@ -1814,10 +1878,8 @@
       </w:sdtPr>
       <w:sdtEndPr>
         <w:rPr>
-          <w:rFonts w:eastAsiaTheme="minorHAnsi"/>
           <w:b/>
           <w:bCs/>
-          <w:lang w:eastAsia="en-US"/>
         </w:rPr>
       </w:sdtEndPr>
       <w:sdtContent>
@@ -1844,19 +1906,7 @@
               <w:sz w:val="24"/>
               <w:szCs w:val="24"/>
             </w:rPr>
-            <w:t>I</w:t>
-          </w:r>
-          <w:bookmarkStart w:id="2" w:name="_GoBack"/>
-          <w:bookmarkEnd w:id="2"/>
-          <w:r>
-            <w:rPr>
-              <w:rFonts w:cs="Arial"/>
-              <w:b/>
-              <w:bCs/>
-              <w:sz w:val="24"/>
-              <w:szCs w:val="24"/>
-            </w:rPr>
-            <w:t>nhaltsverzeichnis</w:t>
+            <w:t>Inhaltsverzeichnis</w:t>
           </w:r>
         </w:p>
         <w:p>
@@ -2607,18 +2657,24 @@
               <w:sz w:val="24"/>
               <w:szCs w:val="24"/>
             </w:rPr>
-            <w:t xml:space="preserve">Paarweiser </w:t>
+            <w:t>Paarweiser Verg</w:t>
           </w:r>
-          <w:proofErr w:type="spellStart"/>
           <w:r>
             <w:rPr>
               <w:rFonts w:ascii="Arial" w:hAnsi="Arial" w:cs="Arial"/>
               <w:sz w:val="24"/>
               <w:szCs w:val="24"/>
             </w:rPr>
-            <w:t>Verlgeich</w:t>
+            <w:t>l</w:t>
           </w:r>
-          <w:proofErr w:type="spellEnd"/>
+          <w:r>
+            <w:rPr>
+              <w:rFonts w:ascii="Arial" w:hAnsi="Arial" w:cs="Arial"/>
+              <w:sz w:val="24"/>
+              <w:szCs w:val="24"/>
+            </w:rPr>
+            <w:t>eich</w:t>
+          </w:r>
         </w:p>
         <w:p>
           <w:pPr>
@@ -2702,7 +2758,7 @@
           <w:lang w:eastAsia="de-DE"/>
         </w:rPr>
       </w:pPr>
-      <w:bookmarkStart w:id="3" w:name="_Toc25398962"/>
+      <w:bookmarkStart w:id="2" w:name="_Toc25398962"/>
       <w:r>
         <w:rPr>
           <w:rFonts w:cs="Arial"/>
@@ -2729,7 +2785,7 @@
         <w:lastRenderedPageBreak/>
         <w:t>Einleitung</w:t>
       </w:r>
-      <w:bookmarkEnd w:id="3"/>
+      <w:bookmarkEnd w:id="2"/>
     </w:p>
     <w:p>
       <w:pPr>
@@ -2798,7 +2854,7 @@
           <w:lang w:eastAsia="de-DE"/>
         </w:rPr>
       </w:pPr>
-      <w:bookmarkStart w:id="4" w:name="_Toc25398963"/>
+      <w:bookmarkStart w:id="3" w:name="_Toc25398963"/>
       <w:r>
         <w:rPr>
           <w:rFonts w:cs="Arial"/>
@@ -2806,7 +2862,7 @@
         </w:rPr>
         <w:t>Anforderungsliste</w:t>
       </w:r>
-      <w:bookmarkEnd w:id="4"/>
+      <w:bookmarkEnd w:id="3"/>
     </w:p>
     <w:p>
       <w:pPr>
@@ -3172,110 +3228,6 @@
           <w:lang w:eastAsia="de-DE"/>
         </w:rPr>
         <w:t>Die Anforderungsliste dient als Basis für den paarweisen Vergleich.</w:t>
-      </w:r>
-    </w:p>
-    <w:p>
-      <w:pPr>
-        <w:spacing w:line="360" w:lineRule="auto"/>
-        <w:jc w:val="both"/>
-        <w:rPr>
-          <w:rFonts w:ascii="Arial" w:hAnsi="Arial" w:cs="Arial"/>
-          <w:lang w:eastAsia="de-DE"/>
-        </w:rPr>
-      </w:pPr>
-      <w:r>
-        <w:rPr>
-          <w:rFonts w:ascii="Arial" w:hAnsi="Arial" w:cs="Arial"/>
-          <w:noProof/>
-        </w:rPr>
-        <w:lastRenderedPageBreak/>
-        <w:drawing>
-          <wp:inline distT="0" distB="0" distL="0" distR="0" wp14:anchorId="1675E2BB" wp14:editId="4387DA27">
-            <wp:extent cx="5527475" cy="8126095"/>
-            <wp:effectExtent l="0" t="0" r="0" b="8255"/>
-            <wp:docPr id="1" name="Grafik 1"/>
-            <wp:cNvGraphicFramePr>
-              <a:graphicFrameLocks xmlns:a="http://schemas.openxmlformats.org/drawingml/2006/main" noChangeAspect="1"/>
-            </wp:cNvGraphicFramePr>
-            <a:graphic xmlns:a="http://schemas.openxmlformats.org/drawingml/2006/main">
-              <a:graphicData uri="http://schemas.openxmlformats.org/drawingml/2006/picture">
-                <pic:pic xmlns:pic="http://schemas.openxmlformats.org/drawingml/2006/picture">
-                  <pic:nvPicPr>
-                    <pic:cNvPr id="1" name=""/>
-                    <pic:cNvPicPr/>
-                  </pic:nvPicPr>
-                  <pic:blipFill>
-                    <a:blip r:embed="rId6"/>
-                    <a:stretch>
-                      <a:fillRect/>
-                    </a:stretch>
-                  </pic:blipFill>
-                  <pic:spPr>
-                    <a:xfrm>
-                      <a:off x="0" y="0"/>
-                      <a:ext cx="5533417" cy="8134831"/>
-                    </a:xfrm>
-                    <a:prstGeom prst="rect">
-                      <a:avLst/>
-                    </a:prstGeom>
-                  </pic:spPr>
-                </pic:pic>
-              </a:graphicData>
-            </a:graphic>
-          </wp:inline>
-        </w:drawing>
-      </w:r>
-    </w:p>
-    <w:p>
-      <w:pPr>
-        <w:spacing w:line="360" w:lineRule="auto"/>
-        <w:jc w:val="both"/>
-        <w:rPr>
-          <w:rFonts w:ascii="Arial" w:hAnsi="Arial" w:cs="Arial"/>
-          <w:lang w:eastAsia="de-DE"/>
-        </w:rPr>
-      </w:pPr>
-      <w:r>
-        <w:rPr>
-          <w:rFonts w:ascii="Arial" w:hAnsi="Arial" w:cs="Arial"/>
-          <w:noProof/>
-        </w:rPr>
-        <w:lastRenderedPageBreak/>
-        <w:drawing>
-          <wp:inline distT="0" distB="0" distL="0" distR="0" wp14:anchorId="4DC8E92D" wp14:editId="2FA6497A">
-            <wp:extent cx="5760720" cy="6717030"/>
-            <wp:effectExtent l="0" t="0" r="0" b="7620"/>
-            <wp:docPr id="13" name="Grafik 13"/>
-            <wp:cNvGraphicFramePr>
-              <a:graphicFrameLocks xmlns:a="http://schemas.openxmlformats.org/drawingml/2006/main" noChangeAspect="1"/>
-            </wp:cNvGraphicFramePr>
-            <a:graphic xmlns:a="http://schemas.openxmlformats.org/drawingml/2006/main">
-              <a:graphicData uri="http://schemas.openxmlformats.org/drawingml/2006/picture">
-                <pic:pic xmlns:pic="http://schemas.openxmlformats.org/drawingml/2006/picture">
-                  <pic:nvPicPr>
-                    <pic:cNvPr id="1" name=""/>
-                    <pic:cNvPicPr/>
-                  </pic:nvPicPr>
-                  <pic:blipFill>
-                    <a:blip r:embed="rId7"/>
-                    <a:stretch>
-                      <a:fillRect/>
-                    </a:stretch>
-                  </pic:blipFill>
-                  <pic:spPr>
-                    <a:xfrm>
-                      <a:off x="0" y="0"/>
-                      <a:ext cx="5760720" cy="6717030"/>
-                    </a:xfrm>
-                    <a:prstGeom prst="rect">
-                      <a:avLst/>
-                    </a:prstGeom>
-                  </pic:spPr>
-                </pic:pic>
-              </a:graphicData>
-            </a:graphic>
-          </wp:inline>
-        </w:drawing>
       </w:r>
     </w:p>
     <w:p>
@@ -3288,7 +3240,7 @@
           <w:lang w:eastAsia="de-DE"/>
         </w:rPr>
       </w:pPr>
-      <w:bookmarkStart w:id="5" w:name="_Toc25398964"/>
+      <w:bookmarkStart w:id="4" w:name="_Toc25398964"/>
       <w:r>
         <w:rPr>
           <w:rFonts w:cs="Arial"/>
@@ -3310,7 +3262,7 @@
         </w:rPr>
         <w:t>Vergleich</w:t>
       </w:r>
-      <w:bookmarkEnd w:id="5"/>
+      <w:bookmarkEnd w:id="4"/>
     </w:p>
     <w:p>
       <w:pPr>
@@ -3357,34 +3309,87 @@
           <w:szCs w:val="24"/>
           <w:lang w:eastAsia="de-DE"/>
         </w:rPr>
-        <w:t xml:space="preserve"> Jeweils zwei Anforderungen werden direkt gegenübergestellt, um ihre Wichtigkeit zueinander festzustellen. Aus den von mehreren Gruppenmitgliedern demokratisch und in Diskussion ermittelten Zahlenwerten (2=wichtiger, 1=gleich wichtig, 0=weniger wichtig) wird die Summe sowie ein normierter Faktor gebildet. Die zehn Spezifikationen mit den höchsten </w:t>
-      </w:r>
-      <w:r>
-        <w:rPr>
-          <w:rFonts w:ascii="Arial" w:hAnsi="Arial" w:cs="Arial"/>
-          <w:sz w:val="24"/>
-          <w:szCs w:val="24"/>
-          <w:lang w:eastAsia="de-DE"/>
-        </w:rPr>
-        <w:lastRenderedPageBreak/>
-        <w:t>normierten Faktoren und damit höchster Priorität werden in die T-Tabelle übernommen, wo sie weiter bewertet werden</w:t>
+        <w:t xml:space="preserve"> Jeweils zwei Anforderungen werden direkt gegenübergestellt, um ihre Wichtigkeit zueinander festzustellen. Aus den von mehreren Gruppenmitgliedern demokratisch und in Diskussion ermittelten Zahlenwerten (2=wichtiger, 1=gleich wichtig, 0=weniger wichtig) wird die Summe sowie ein normierter Faktor gebildet. Die zehn Spezifikationen mit den höchsten normierten Faktoren und damit höchster Priorität werden in die T-Tabelle übernommen, wo sie weiter bewertet werden</w:t>
       </w:r>
     </w:p>
     <w:p>
       <w:pPr>
         <w:pStyle w:val="berschrift1"/>
-        <w:rPr>
-          <w:lang w:eastAsia="de-DE"/>
-        </w:rPr>
-      </w:pPr>
-      <w:bookmarkStart w:id="6" w:name="_Toc25398965"/>
-      <w:r>
-        <w:rPr>
+        <w:spacing w:line="360" w:lineRule="auto"/>
+        <w:jc w:val="both"/>
+        <w:rPr>
+          <w:rFonts w:cs="Arial"/>
+          <w:lang w:eastAsia="de-DE"/>
+        </w:rPr>
+      </w:pPr>
+      <w:bookmarkStart w:id="5" w:name="_Toc25398965"/>
+      <w:r>
+        <w:rPr>
+          <w:rFonts w:cs="Arial"/>
           <w:lang w:eastAsia="de-DE"/>
         </w:rPr>
         <w:t>T-Tabelle</w:t>
       </w:r>
+      <w:bookmarkEnd w:id="5"/>
+    </w:p>
+    <w:p>
+      <w:pPr>
+        <w:spacing w:line="360" w:lineRule="auto"/>
+        <w:jc w:val="both"/>
+        <w:rPr>
+          <w:rFonts w:ascii="Arial" w:hAnsi="Arial" w:cs="Arial"/>
+          <w:sz w:val="24"/>
+          <w:szCs w:val="24"/>
+          <w:lang w:eastAsia="de-DE"/>
+        </w:rPr>
+      </w:pPr>
+      <w:r>
+        <w:rPr>
+          <w:rFonts w:ascii="Arial" w:hAnsi="Arial" w:cs="Arial"/>
+          <w:sz w:val="24"/>
+          <w:szCs w:val="24"/>
+          <w:lang w:eastAsia="de-DE"/>
+        </w:rPr>
+        <w:t>In der T-Tabelle werden</w:t>
+      </w:r>
+      <w:r>
+        <w:rPr>
+          <w:rFonts w:ascii="Arial" w:hAnsi="Arial" w:cs="Arial"/>
+          <w:sz w:val="24"/>
+          <w:szCs w:val="24"/>
+          <w:lang w:eastAsia="de-DE"/>
+        </w:rPr>
+        <w:t xml:space="preserve"> zunächst die wichtigsten variablen Anforderungen im Vergleich zu den in der Konstruktion vorhandenen Funktionen betrachtet. Eine Funktion ist eine zu erfüll</w:t>
+      </w:r>
+      <w:bookmarkStart w:id="6" w:name="_GoBack"/>
       <w:bookmarkEnd w:id="6"/>
+      <w:r>
+        <w:rPr>
+          <w:rFonts w:ascii="Arial" w:hAnsi="Arial" w:cs="Arial"/>
+          <w:sz w:val="24"/>
+          <w:szCs w:val="24"/>
+          <w:lang w:eastAsia="de-DE"/>
+        </w:rPr>
+        <w:t xml:space="preserve">ende Aufgabe des Gesamtsystems. </w:t>
+      </w:r>
+      <w:r>
+        <w:rPr>
+          <w:rFonts w:ascii="Arial" w:hAnsi="Arial" w:cs="Arial"/>
+          <w:sz w:val="24"/>
+          <w:szCs w:val="24"/>
+          <w:lang w:eastAsia="de-DE"/>
+        </w:rPr>
+        <w:t xml:space="preserve">Anschließend wird betrachtet, welche Auswirkung eine </w:t>
+      </w:r>
+      <w:r>
+        <w:rPr>
+          <w:rFonts w:ascii="Arial" w:hAnsi="Arial" w:cs="Arial"/>
+          <w:sz w:val="24"/>
+          <w:szCs w:val="24"/>
+          <w:lang w:eastAsia="de-DE"/>
+        </w:rPr>
+        <w:t>Funktion auf die Spezifikation hat.</w:t>
+      </w:r>
     </w:p>
     <w:p>
       <w:pPr>
@@ -3650,6 +3655,9 @@
   <w:num w:numId="3">
     <w:abstractNumId w:val="1"/>
   </w:num>
+  <w:num w:numId="4">
+    <w:abstractNumId w:val="1"/>
+  </w:num>
 </w:numbering>
 </file>
 
@@ -3670,7 +3678,7 @@
       </w:pPr>
     </w:pPrDefault>
   </w:docDefaults>
-  <w:latentStyles w:defLockedState="0" w:defUIPriority="99" w:defSemiHidden="0" w:defUnhideWhenUsed="0" w:defQFormat="0" w:count="376">
+  <w:latentStyles w:defLockedState="0" w:defUIPriority="99" w:defSemiHidden="0" w:defUnhideWhenUsed="0" w:defQFormat="0" w:count="375">
     <w:lsdException w:name="Normal" w:uiPriority="0" w:qFormat="1"/>
     <w:lsdException w:name="heading 1" w:uiPriority="9" w:qFormat="1"/>
     <w:lsdException w:name="heading 2" w:semiHidden="1" w:uiPriority="9" w:unhideWhenUsed="1" w:qFormat="1"/>
@@ -3776,6 +3784,7 @@
     <w:lsdException w:name="HTML Sample" w:semiHidden="1" w:unhideWhenUsed="1"/>
     <w:lsdException w:name="HTML Typewriter" w:semiHidden="1" w:unhideWhenUsed="1"/>
     <w:lsdException w:name="HTML Variable" w:semiHidden="1" w:unhideWhenUsed="1"/>
+    <w:lsdException w:name="Normal Table" w:semiHidden="1" w:unhideWhenUsed="1"/>
     <w:lsdException w:name="annotation subject" w:semiHidden="1" w:unhideWhenUsed="1"/>
     <w:lsdException w:name="No List" w:semiHidden="1" w:unhideWhenUsed="1"/>
     <w:lsdException w:name="Outline List 1" w:semiHidden="1" w:unhideWhenUsed="1"/>
@@ -3822,8 +3831,10 @@
     <w:lsdException w:name="Table Subtle 2" w:semiHidden="1" w:unhideWhenUsed="1"/>
     <w:lsdException w:name="Table Web 1" w:semiHidden="1" w:unhideWhenUsed="1"/>
     <w:lsdException w:name="Table Web 2" w:semiHidden="1" w:unhideWhenUsed="1"/>
+    <w:lsdException w:name="Table Web 3" w:semiHidden="1" w:unhideWhenUsed="1"/>
     <w:lsdException w:name="Balloon Text" w:semiHidden="1" w:unhideWhenUsed="1"/>
     <w:lsdException w:name="Table Grid" w:uiPriority="39"/>
+    <w:lsdException w:name="Table Theme" w:semiHidden="1" w:unhideWhenUsed="1"/>
     <w:lsdException w:name="Placeholder Text" w:semiHidden="1"/>
     <w:lsdException w:name="No Spacing" w:uiPriority="1" w:qFormat="1"/>
     <w:lsdException w:name="Light Shading" w:uiPriority="60"/>
@@ -4043,7 +4054,6 @@
     <w:lsdException w:name="Smart Hyperlink" w:semiHidden="1" w:unhideWhenUsed="1"/>
     <w:lsdException w:name="Hashtag" w:semiHidden="1" w:unhideWhenUsed="1"/>
     <w:lsdException w:name="Unresolved Mention" w:semiHidden="1" w:unhideWhenUsed="1"/>
-    <w:lsdException w:name="Smart Link" w:semiHidden="1" w:unhideWhenUsed="1"/>
   </w:latentStyles>
   <w:style w:type="paragraph" w:default="1" w:styleId="Standard">
     <w:name w:val="Normal"/>
@@ -4287,6 +4297,7 @@
   <w:style w:type="character" w:default="1" w:styleId="Absatz-Standardschriftart">
     <w:name w:val="Default Paragraph Font"/>
     <w:uiPriority w:val="1"/>
+    <w:semiHidden/>
     <w:unhideWhenUsed/>
   </w:style>
   <w:style w:type="table" w:default="1" w:styleId="NormaleTabelle">
@@ -4809,7 +4820,7 @@
 </file>
 
 <file path=customXml/itemProps1.xml><?xml version="1.0" encoding="utf-8"?>
-<ds:datastoreItem xmlns:ds="http://schemas.openxmlformats.org/officeDocument/2006/customXml" ds:itemID="{A01A621F-EDDF-445E-9EA8-B2987F9CD388}">
+<ds:datastoreItem xmlns:ds="http://schemas.openxmlformats.org/officeDocument/2006/customXml" ds:itemID="{A2F5C080-EA1F-4F2E-B36B-709A59E95E4C}">
   <ds:schemaRefs>
     <ds:schemaRef ds:uri="http://schemas.openxmlformats.org/officeDocument/2006/bibliography"/>
   </ds:schemaRefs>

</xml_diff>

<commit_message>
Anforderungliste mit Kano und Doku mit HoQ
</commit_message>
<xml_diff>
--- a/RB-Blessing/Dokumentation_RB.docx
+++ b/RB-Blessing/Dokumentation_RB.docx
@@ -3359,36 +3359,703 @@
           <w:szCs w:val="24"/>
           <w:lang w:eastAsia="de-DE"/>
         </w:rPr>
-        <w:t xml:space="preserve"> zunächst die wichtigsten variablen Anforderungen im Vergleich zu den in der Konstruktion vorhandenen Funktionen betrachtet. Eine Funktion ist eine zu erfüll</w:t>
-      </w:r>
-      <w:bookmarkStart w:id="6" w:name="_GoBack"/>
+        <w:t xml:space="preserve"> zunächst die wichtigsten variablen Anforderungen im Vergleich zu den in der Konstruktion vorhandenen Funktionen betrachtet. Eine Funktion ist eine zu erfüllende Aufgabe des Gesamtsystems. </w:t>
+      </w:r>
+      <w:r>
+        <w:rPr>
+          <w:rFonts w:ascii="Arial" w:hAnsi="Arial" w:cs="Arial"/>
+          <w:sz w:val="24"/>
+          <w:szCs w:val="24"/>
+          <w:lang w:eastAsia="de-DE"/>
+        </w:rPr>
+        <w:t xml:space="preserve">Anschließend wird betrachtet, welche Auswirkung eine </w:t>
+      </w:r>
+      <w:r>
+        <w:rPr>
+          <w:rFonts w:ascii="Arial" w:hAnsi="Arial" w:cs="Arial"/>
+          <w:sz w:val="24"/>
+          <w:szCs w:val="24"/>
+          <w:lang w:eastAsia="de-DE"/>
+        </w:rPr>
+        <w:t>Funktion auf die Spezifikation hat.</w:t>
+      </w:r>
+    </w:p>
+    <w:p>
+      <w:pPr>
+        <w:pStyle w:val="berschrift1"/>
+        <w:rPr>
+          <w:lang w:eastAsia="de-DE"/>
+        </w:rPr>
+      </w:pPr>
+      <w:bookmarkStart w:id="6" w:name="_Toc25398966"/>
+      <w:r>
+        <w:rPr>
+          <w:lang w:eastAsia="de-DE"/>
+        </w:rPr>
+        <w:t xml:space="preserve">House </w:t>
+      </w:r>
+      <w:proofErr w:type="spellStart"/>
+      <w:r>
+        <w:rPr>
+          <w:lang w:eastAsia="de-DE"/>
+        </w:rPr>
+        <w:t>of</w:t>
+      </w:r>
+      <w:proofErr w:type="spellEnd"/>
+      <w:r>
+        <w:rPr>
+          <w:lang w:eastAsia="de-DE"/>
+        </w:rPr>
+        <w:t xml:space="preserve"> Quality</w:t>
+      </w:r>
       <w:bookmarkEnd w:id="6"/>
-      <w:r>
-        <w:rPr>
-          <w:rFonts w:ascii="Arial" w:hAnsi="Arial" w:cs="Arial"/>
-          <w:sz w:val="24"/>
-          <w:szCs w:val="24"/>
-          <w:lang w:eastAsia="de-DE"/>
-        </w:rPr>
-        <w:t xml:space="preserve">ende Aufgabe des Gesamtsystems. </w:t>
-      </w:r>
-      <w:r>
-        <w:rPr>
-          <w:rFonts w:ascii="Arial" w:hAnsi="Arial" w:cs="Arial"/>
-          <w:sz w:val="24"/>
-          <w:szCs w:val="24"/>
-          <w:lang w:eastAsia="de-DE"/>
-        </w:rPr>
-        <w:t xml:space="preserve">Anschließend wird betrachtet, welche Auswirkung eine </w:t>
-      </w:r>
-      <w:r>
-        <w:rPr>
-          <w:rFonts w:ascii="Arial" w:hAnsi="Arial" w:cs="Arial"/>
-          <w:sz w:val="24"/>
-          <w:szCs w:val="24"/>
-          <w:lang w:eastAsia="de-DE"/>
-        </w:rPr>
-        <w:t>Funktion auf die Spezifikation hat.</w:t>
+    </w:p>
+    <w:p>
+      <w:pPr>
+        <w:rPr>
+          <w:lang w:eastAsia="de-DE"/>
+        </w:rPr>
+      </w:pPr>
+    </w:p>
+    <w:p>
+      <w:pPr>
+        <w:spacing w:line="360" w:lineRule="auto"/>
+        <w:jc w:val="both"/>
+        <w:rPr>
+          <w:rFonts w:ascii="Arial" w:hAnsi="Arial" w:cs="Arial"/>
+          <w:sz w:val="24"/>
+          <w:szCs w:val="24"/>
+          <w:lang w:eastAsia="de-DE"/>
+        </w:rPr>
+      </w:pPr>
+      <w:r>
+        <w:rPr>
+          <w:rFonts w:ascii="Arial" w:hAnsi="Arial" w:cs="Arial"/>
+          <w:sz w:val="24"/>
+          <w:szCs w:val="24"/>
+          <w:lang w:eastAsia="de-DE"/>
+        </w:rPr>
+        <w:t xml:space="preserve">Im House </w:t>
+      </w:r>
+      <w:proofErr w:type="spellStart"/>
+      <w:r>
+        <w:rPr>
+          <w:rFonts w:ascii="Arial" w:hAnsi="Arial" w:cs="Arial"/>
+          <w:sz w:val="24"/>
+          <w:szCs w:val="24"/>
+          <w:lang w:eastAsia="de-DE"/>
+        </w:rPr>
+        <w:t>of</w:t>
+      </w:r>
+      <w:proofErr w:type="spellEnd"/>
+      <w:r>
+        <w:rPr>
+          <w:rFonts w:ascii="Arial" w:hAnsi="Arial" w:cs="Arial"/>
+          <w:sz w:val="24"/>
+          <w:szCs w:val="24"/>
+          <w:lang w:eastAsia="de-DE"/>
+        </w:rPr>
+        <w:t xml:space="preserve"> Quality werden die einzelnen Schritte der QFD dokumentiert.</w:t>
+      </w:r>
+    </w:p>
+    <w:p>
+      <w:pPr>
+        <w:spacing w:line="360" w:lineRule="auto"/>
+        <w:jc w:val="both"/>
+        <w:rPr>
+          <w:rFonts w:ascii="Arial" w:hAnsi="Arial" w:cs="Arial"/>
+          <w:sz w:val="24"/>
+          <w:szCs w:val="24"/>
+          <w:lang w:eastAsia="de-DE"/>
+        </w:rPr>
+      </w:pPr>
+      <w:r>
+        <w:rPr>
+          <w:rFonts w:ascii="Arial" w:hAnsi="Arial" w:cs="Arial"/>
+          <w:sz w:val="24"/>
+          <w:szCs w:val="24"/>
+          <w:lang w:eastAsia="de-DE"/>
+        </w:rPr>
+        <w:t xml:space="preserve">Quality </w:t>
+      </w:r>
+      <w:proofErr w:type="spellStart"/>
+      <w:r>
+        <w:rPr>
+          <w:rFonts w:ascii="Arial" w:hAnsi="Arial" w:cs="Arial"/>
+          <w:sz w:val="24"/>
+          <w:szCs w:val="24"/>
+          <w:lang w:eastAsia="de-DE"/>
+        </w:rPr>
+        <w:t>Function</w:t>
+      </w:r>
+      <w:proofErr w:type="spellEnd"/>
+      <w:r>
+        <w:rPr>
+          <w:rFonts w:ascii="Arial" w:hAnsi="Arial" w:cs="Arial"/>
+          <w:sz w:val="24"/>
+          <w:szCs w:val="24"/>
+          <w:lang w:eastAsia="de-DE"/>
+        </w:rPr>
+        <w:t xml:space="preserve"> </w:t>
+      </w:r>
+      <w:proofErr w:type="spellStart"/>
+      <w:r>
+        <w:rPr>
+          <w:rFonts w:ascii="Arial" w:hAnsi="Arial" w:cs="Arial"/>
+          <w:sz w:val="24"/>
+          <w:szCs w:val="24"/>
+          <w:lang w:eastAsia="de-DE"/>
+        </w:rPr>
+        <w:t>Deployment</w:t>
+      </w:r>
+      <w:proofErr w:type="spellEnd"/>
+      <w:r>
+        <w:rPr>
+          <w:rFonts w:ascii="Arial" w:hAnsi="Arial" w:cs="Arial"/>
+          <w:sz w:val="24"/>
+          <w:szCs w:val="24"/>
+          <w:lang w:eastAsia="de-DE"/>
+        </w:rPr>
+        <w:t xml:space="preserve"> (QFD) ist eine Methode, um Kundenwünsche und Kundenanforderungen in konkrete Leistungen eines Unternehmens und in Funktionen eines Produkts zu übersetzen. Diese Methode leitet in mehreren Schritten aus einer einzelnen Kundenanforderung ab, welches Produktmerkmal, welche Funktion oder welches Leistungsmerkmal wie konstruiert, verändert verbessert werden muss, um die Kundenanforderung zu erfüllen.</w:t>
+      </w:r>
+    </w:p>
+    <w:p>
+      <w:pPr>
+        <w:spacing w:line="360" w:lineRule="auto"/>
+        <w:jc w:val="both"/>
+        <w:rPr>
+          <w:rFonts w:ascii="Arial" w:hAnsi="Arial" w:cs="Arial"/>
+          <w:sz w:val="24"/>
+          <w:szCs w:val="24"/>
+          <w:lang w:eastAsia="de-DE"/>
+        </w:rPr>
+      </w:pPr>
+      <w:r>
+        <w:rPr>
+          <w:rFonts w:ascii="Arial" w:hAnsi="Arial" w:cs="Arial"/>
+          <w:sz w:val="24"/>
+          <w:szCs w:val="24"/>
+          <w:lang w:eastAsia="de-DE"/>
+        </w:rPr>
+        <w:lastRenderedPageBreak/>
+        <w:t>Quality:</w:t>
+      </w:r>
+      <w:r>
+        <w:rPr>
+          <w:rFonts w:ascii="Arial" w:hAnsi="Arial" w:cs="Arial"/>
+          <w:sz w:val="24"/>
+          <w:szCs w:val="24"/>
+          <w:lang w:eastAsia="de-DE"/>
+        </w:rPr>
+        <w:t xml:space="preserve"> </w:t>
+      </w:r>
+      <w:r>
+        <w:rPr>
+          <w:rFonts w:ascii="Arial" w:hAnsi="Arial" w:cs="Arial"/>
+          <w:sz w:val="24"/>
+          <w:szCs w:val="24"/>
+          <w:lang w:eastAsia="de-DE"/>
+        </w:rPr>
+        <w:t>Instrumentarium zur</w:t>
+      </w:r>
+      <w:r>
+        <w:rPr>
+          <w:rFonts w:ascii="Arial" w:hAnsi="Arial" w:cs="Arial"/>
+          <w:sz w:val="24"/>
+          <w:szCs w:val="24"/>
+          <w:lang w:eastAsia="de-DE"/>
+        </w:rPr>
+        <w:t xml:space="preserve"> </w:t>
+      </w:r>
+      <w:r>
+        <w:rPr>
+          <w:rFonts w:ascii="Arial" w:hAnsi="Arial" w:cs="Arial"/>
+          <w:sz w:val="24"/>
+          <w:szCs w:val="24"/>
+          <w:lang w:eastAsia="de-DE"/>
+        </w:rPr>
+        <w:t>kundengerechten Planung und</w:t>
+      </w:r>
+      <w:r>
+        <w:rPr>
+          <w:rFonts w:ascii="Arial" w:hAnsi="Arial" w:cs="Arial"/>
+          <w:sz w:val="24"/>
+          <w:szCs w:val="24"/>
+          <w:lang w:eastAsia="de-DE"/>
+        </w:rPr>
+        <w:t xml:space="preserve"> </w:t>
+      </w:r>
+      <w:r>
+        <w:rPr>
+          <w:rFonts w:ascii="Arial" w:hAnsi="Arial" w:cs="Arial"/>
+          <w:sz w:val="24"/>
+          <w:szCs w:val="24"/>
+          <w:lang w:eastAsia="de-DE"/>
+        </w:rPr>
+        <w:t>Entwicklung</w:t>
+      </w:r>
+      <w:r>
+        <w:rPr>
+          <w:rFonts w:ascii="Arial" w:hAnsi="Arial" w:cs="Arial"/>
+          <w:sz w:val="24"/>
+          <w:szCs w:val="24"/>
+          <w:lang w:eastAsia="de-DE"/>
+        </w:rPr>
+        <w:t xml:space="preserve"> V</w:t>
+      </w:r>
+      <w:r>
+        <w:rPr>
+          <w:rFonts w:ascii="Arial" w:hAnsi="Arial" w:cs="Arial"/>
+          <w:sz w:val="24"/>
+          <w:szCs w:val="24"/>
+          <w:lang w:eastAsia="de-DE"/>
+        </w:rPr>
+        <w:t>on</w:t>
+      </w:r>
+      <w:r>
+        <w:rPr>
+          <w:rFonts w:ascii="Arial" w:hAnsi="Arial" w:cs="Arial"/>
+          <w:sz w:val="24"/>
+          <w:szCs w:val="24"/>
+          <w:lang w:eastAsia="de-DE"/>
+        </w:rPr>
+        <w:t xml:space="preserve"> </w:t>
+      </w:r>
+      <w:r>
+        <w:rPr>
+          <w:rFonts w:ascii="Arial" w:hAnsi="Arial" w:cs="Arial"/>
+          <w:sz w:val="24"/>
+          <w:szCs w:val="24"/>
+          <w:lang w:eastAsia="de-DE"/>
+        </w:rPr>
+        <w:t>Qualitätsmerkmalen</w:t>
+      </w:r>
+      <w:r>
+        <w:rPr>
+          <w:rFonts w:ascii="Arial" w:hAnsi="Arial" w:cs="Arial"/>
+          <w:sz w:val="24"/>
+          <w:szCs w:val="24"/>
+          <w:lang w:eastAsia="de-DE"/>
+        </w:rPr>
+        <w:t xml:space="preserve"> </w:t>
+      </w:r>
+    </w:p>
+    <w:p>
+      <w:pPr>
+        <w:spacing w:line="360" w:lineRule="auto"/>
+        <w:jc w:val="both"/>
+        <w:rPr>
+          <w:rFonts w:ascii="Arial" w:hAnsi="Arial" w:cs="Arial"/>
+          <w:sz w:val="24"/>
+          <w:szCs w:val="24"/>
+          <w:lang w:eastAsia="de-DE"/>
+        </w:rPr>
+      </w:pPr>
+      <w:proofErr w:type="spellStart"/>
+      <w:r>
+        <w:rPr>
+          <w:rFonts w:ascii="Arial" w:hAnsi="Arial" w:cs="Arial"/>
+          <w:sz w:val="24"/>
+          <w:szCs w:val="24"/>
+          <w:lang w:eastAsia="de-DE"/>
+        </w:rPr>
+        <w:t>Function</w:t>
+      </w:r>
+      <w:proofErr w:type="spellEnd"/>
+      <w:r>
+        <w:rPr>
+          <w:rFonts w:ascii="Arial" w:hAnsi="Arial" w:cs="Arial"/>
+          <w:sz w:val="24"/>
+          <w:szCs w:val="24"/>
+          <w:lang w:eastAsia="de-DE"/>
+        </w:rPr>
+        <w:t>:</w:t>
+      </w:r>
+      <w:r>
+        <w:rPr>
+          <w:rFonts w:ascii="Arial" w:hAnsi="Arial" w:cs="Arial"/>
+          <w:sz w:val="24"/>
+          <w:szCs w:val="24"/>
+          <w:lang w:eastAsia="de-DE"/>
+        </w:rPr>
+        <w:t xml:space="preserve"> </w:t>
+      </w:r>
+      <w:r>
+        <w:rPr>
+          <w:rFonts w:ascii="Arial" w:hAnsi="Arial" w:cs="Arial"/>
+          <w:sz w:val="24"/>
+          <w:szCs w:val="24"/>
+          <w:lang w:eastAsia="de-DE"/>
+        </w:rPr>
+        <w:t>Sicherung der</w:t>
+      </w:r>
+      <w:r>
+        <w:rPr>
+          <w:rFonts w:ascii="Arial" w:hAnsi="Arial" w:cs="Arial"/>
+          <w:sz w:val="24"/>
+          <w:szCs w:val="24"/>
+          <w:lang w:eastAsia="de-DE"/>
+        </w:rPr>
+        <w:t xml:space="preserve"> </w:t>
+      </w:r>
+      <w:r>
+        <w:rPr>
+          <w:rFonts w:ascii="Arial" w:hAnsi="Arial" w:cs="Arial"/>
+          <w:sz w:val="24"/>
+          <w:szCs w:val="24"/>
+          <w:lang w:eastAsia="de-DE"/>
+        </w:rPr>
+        <w:t>Q-Merkmale</w:t>
+      </w:r>
+      <w:r>
+        <w:rPr>
+          <w:rFonts w:ascii="Arial" w:hAnsi="Arial" w:cs="Arial"/>
+          <w:sz w:val="24"/>
+          <w:szCs w:val="24"/>
+          <w:lang w:eastAsia="de-DE"/>
+        </w:rPr>
+        <w:t xml:space="preserve"> D</w:t>
+      </w:r>
+      <w:r>
+        <w:rPr>
+          <w:rFonts w:ascii="Arial" w:hAnsi="Arial" w:cs="Arial"/>
+          <w:sz w:val="24"/>
+          <w:szCs w:val="24"/>
+          <w:lang w:eastAsia="de-DE"/>
+        </w:rPr>
+        <w:t>urch</w:t>
+      </w:r>
+      <w:r>
+        <w:rPr>
+          <w:rFonts w:ascii="Arial" w:hAnsi="Arial" w:cs="Arial"/>
+          <w:sz w:val="24"/>
+          <w:szCs w:val="24"/>
+          <w:lang w:eastAsia="de-DE"/>
+        </w:rPr>
+        <w:t xml:space="preserve"> </w:t>
+      </w:r>
+      <w:r>
+        <w:rPr>
+          <w:rFonts w:ascii="Arial" w:hAnsi="Arial" w:cs="Arial"/>
+          <w:sz w:val="24"/>
+          <w:szCs w:val="24"/>
+          <w:lang w:eastAsia="de-DE"/>
+        </w:rPr>
+        <w:t>interdisziplinäre</w:t>
+      </w:r>
+      <w:r>
+        <w:rPr>
+          <w:rFonts w:ascii="Arial" w:hAnsi="Arial" w:cs="Arial"/>
+          <w:sz w:val="24"/>
+          <w:szCs w:val="24"/>
+          <w:lang w:eastAsia="de-DE"/>
+        </w:rPr>
+        <w:t xml:space="preserve"> </w:t>
+      </w:r>
+      <w:r>
+        <w:rPr>
+          <w:rFonts w:ascii="Arial" w:hAnsi="Arial" w:cs="Arial"/>
+          <w:sz w:val="24"/>
+          <w:szCs w:val="24"/>
+          <w:lang w:eastAsia="de-DE"/>
+        </w:rPr>
+        <w:t>Zusammenarbeit</w:t>
+      </w:r>
+      <w:r>
+        <w:rPr>
+          <w:rFonts w:ascii="Arial" w:hAnsi="Arial" w:cs="Arial"/>
+          <w:sz w:val="24"/>
+          <w:szCs w:val="24"/>
+          <w:lang w:eastAsia="de-DE"/>
+        </w:rPr>
+        <w:t xml:space="preserve"> </w:t>
+      </w:r>
+      <w:r>
+        <w:rPr>
+          <w:rFonts w:ascii="Arial" w:hAnsi="Arial" w:cs="Arial"/>
+          <w:sz w:val="24"/>
+          <w:szCs w:val="24"/>
+          <w:lang w:eastAsia="de-DE"/>
+        </w:rPr>
+        <w:t>im ganzen Unternehmen</w:t>
+      </w:r>
+    </w:p>
+    <w:p>
+      <w:pPr>
+        <w:spacing w:line="360" w:lineRule="auto"/>
+        <w:jc w:val="both"/>
+        <w:rPr>
+          <w:rFonts w:ascii="Arial" w:hAnsi="Arial" w:cs="Arial"/>
+          <w:sz w:val="24"/>
+          <w:szCs w:val="24"/>
+          <w:lang w:eastAsia="de-DE"/>
+        </w:rPr>
+      </w:pPr>
+      <w:proofErr w:type="spellStart"/>
+      <w:r>
+        <w:rPr>
+          <w:rFonts w:ascii="Arial" w:hAnsi="Arial" w:cs="Arial"/>
+          <w:sz w:val="24"/>
+          <w:szCs w:val="24"/>
+          <w:lang w:eastAsia="de-DE"/>
+        </w:rPr>
+        <w:t>Deployment</w:t>
+      </w:r>
+      <w:proofErr w:type="spellEnd"/>
+      <w:r>
+        <w:rPr>
+          <w:rFonts w:ascii="Arial" w:hAnsi="Arial" w:cs="Arial"/>
+          <w:sz w:val="24"/>
+          <w:szCs w:val="24"/>
+          <w:lang w:eastAsia="de-DE"/>
+        </w:rPr>
+        <w:t>:</w:t>
+      </w:r>
+      <w:r>
+        <w:rPr>
+          <w:rFonts w:ascii="Arial" w:hAnsi="Arial" w:cs="Arial"/>
+          <w:sz w:val="24"/>
+          <w:szCs w:val="24"/>
+          <w:lang w:eastAsia="de-DE"/>
+        </w:rPr>
+        <w:t xml:space="preserve"> </w:t>
+      </w:r>
+      <w:r>
+        <w:rPr>
+          <w:rFonts w:ascii="Arial" w:hAnsi="Arial" w:cs="Arial"/>
+          <w:sz w:val="24"/>
+          <w:szCs w:val="24"/>
+          <w:lang w:eastAsia="de-DE"/>
+        </w:rPr>
+        <w:t>„Truppen in Stellung bringen</w:t>
+      </w:r>
+      <w:r>
+        <w:rPr>
+          <w:rFonts w:ascii="Arial" w:hAnsi="Arial" w:cs="Arial"/>
+          <w:sz w:val="24"/>
+          <w:szCs w:val="24"/>
+          <w:lang w:eastAsia="de-DE"/>
+        </w:rPr>
+        <w:t xml:space="preserve"> </w:t>
+      </w:r>
+      <w:r>
+        <w:rPr>
+          <w:rFonts w:ascii="Arial" w:hAnsi="Arial" w:cs="Arial"/>
+          <w:sz w:val="24"/>
+          <w:szCs w:val="24"/>
+          <w:lang w:eastAsia="de-DE"/>
+        </w:rPr>
+        <w:t>“ (Bündelung der Kräfte)</w:t>
+      </w:r>
+      <w:r>
+        <w:rPr>
+          <w:rFonts w:ascii="Arial" w:hAnsi="Arial" w:cs="Arial"/>
+          <w:sz w:val="24"/>
+          <w:szCs w:val="24"/>
+          <w:lang w:eastAsia="de-DE"/>
+        </w:rPr>
+        <w:t xml:space="preserve"> </w:t>
+      </w:r>
+      <w:r>
+        <w:rPr>
+          <w:rFonts w:ascii="Arial" w:hAnsi="Arial" w:cs="Arial"/>
+          <w:sz w:val="24"/>
+          <w:szCs w:val="24"/>
+          <w:lang w:eastAsia="de-DE"/>
+        </w:rPr>
+        <w:t>um die</w:t>
+      </w:r>
+      <w:r>
+        <w:rPr>
+          <w:rFonts w:ascii="Arial" w:hAnsi="Arial" w:cs="Arial"/>
+          <w:sz w:val="24"/>
+          <w:szCs w:val="24"/>
+          <w:lang w:eastAsia="de-DE"/>
+        </w:rPr>
+        <w:t xml:space="preserve"> </w:t>
+      </w:r>
+      <w:r>
+        <w:rPr>
+          <w:rFonts w:ascii="Arial" w:hAnsi="Arial" w:cs="Arial"/>
+          <w:sz w:val="24"/>
+          <w:szCs w:val="24"/>
+          <w:lang w:eastAsia="de-DE"/>
+        </w:rPr>
+        <w:t>Q</w:t>
+      </w:r>
+      <w:r>
+        <w:rPr>
+          <w:rFonts w:ascii="Arial" w:hAnsi="Arial" w:cs="Arial"/>
+          <w:sz w:val="24"/>
+          <w:szCs w:val="24"/>
+          <w:lang w:eastAsia="de-DE"/>
+        </w:rPr>
+        <w:t>-</w:t>
+      </w:r>
+      <w:r>
+        <w:rPr>
+          <w:rFonts w:ascii="Arial" w:hAnsi="Arial" w:cs="Arial"/>
+          <w:sz w:val="24"/>
+          <w:szCs w:val="24"/>
+          <w:lang w:eastAsia="de-DE"/>
+        </w:rPr>
+        <w:t>Ziel</w:t>
+      </w:r>
+      <w:r>
+        <w:rPr>
+          <w:rFonts w:ascii="Arial" w:hAnsi="Arial" w:cs="Arial"/>
+          <w:sz w:val="24"/>
+          <w:szCs w:val="24"/>
+          <w:lang w:eastAsia="de-DE"/>
+        </w:rPr>
+        <w:t xml:space="preserve">3 </w:t>
+      </w:r>
+      <w:r>
+        <w:rPr>
+          <w:rFonts w:ascii="Arial" w:hAnsi="Arial" w:cs="Arial"/>
+          <w:sz w:val="24"/>
+          <w:szCs w:val="24"/>
+          <w:lang w:eastAsia="de-DE"/>
+        </w:rPr>
+        <w:t>auf allen Ebenen zu erreichen.</w:t>
+      </w:r>
+    </w:p>
+    <w:p>
+      <w:pPr>
+        <w:spacing w:after="0" w:line="360" w:lineRule="auto"/>
+        <w:jc w:val="both"/>
+        <w:rPr>
+          <w:rFonts w:ascii="Arial" w:hAnsi="Arial" w:cs="Arial"/>
+          <w:sz w:val="24"/>
+          <w:szCs w:val="24"/>
+          <w:lang w:eastAsia="de-DE"/>
+        </w:rPr>
+      </w:pPr>
+      <w:r>
+        <w:rPr>
+          <w:rFonts w:ascii="Arial" w:hAnsi="Arial" w:cs="Arial"/>
+          <w:sz w:val="24"/>
+          <w:szCs w:val="24"/>
+          <w:lang w:eastAsia="de-DE"/>
+        </w:rPr>
+        <w:t xml:space="preserve">Zu </w:t>
+      </w:r>
+      <w:r>
+        <w:rPr>
+          <w:rFonts w:ascii="Arial" w:hAnsi="Arial" w:cs="Arial"/>
+          <w:sz w:val="24"/>
+          <w:szCs w:val="24"/>
+          <w:lang w:eastAsia="de-DE"/>
+        </w:rPr>
+        <w:t>B</w:t>
+      </w:r>
+      <w:r>
+        <w:rPr>
+          <w:rFonts w:ascii="Arial" w:hAnsi="Arial" w:cs="Arial"/>
+          <w:sz w:val="24"/>
+          <w:szCs w:val="24"/>
+          <w:lang w:eastAsia="de-DE"/>
+        </w:rPr>
+        <w:t xml:space="preserve">eginn werden die Kundenanforderungen gesammelt (paarweiser vergleich). Diese werden nach dem </w:t>
+      </w:r>
+      <w:r>
+        <w:rPr>
+          <w:rFonts w:ascii="Arial" w:hAnsi="Arial" w:cs="Arial"/>
+          <w:sz w:val="24"/>
+          <w:szCs w:val="24"/>
+          <w:lang w:eastAsia="de-DE"/>
+        </w:rPr>
+        <w:t xml:space="preserve">Ergebnis des </w:t>
+      </w:r>
+      <w:r>
+        <w:rPr>
+          <w:rFonts w:ascii="Arial" w:hAnsi="Arial" w:cs="Arial"/>
+          <w:sz w:val="24"/>
+          <w:szCs w:val="24"/>
+          <w:lang w:eastAsia="de-DE"/>
+        </w:rPr>
+        <w:t xml:space="preserve">Paarweisen Vergleich gewichtet. </w:t>
+      </w:r>
+      <w:r>
+        <w:rPr>
+          <w:rFonts w:ascii="Arial" w:hAnsi="Arial" w:cs="Arial"/>
+          <w:sz w:val="24"/>
+          <w:szCs w:val="24"/>
+          <w:lang w:eastAsia="de-DE"/>
+        </w:rPr>
+        <w:t>Außerdem wird d</w:t>
+      </w:r>
+      <w:r>
+        <w:rPr>
+          <w:rFonts w:ascii="Arial" w:hAnsi="Arial" w:cs="Arial"/>
+          <w:sz w:val="24"/>
+          <w:szCs w:val="24"/>
+          <w:lang w:eastAsia="de-DE"/>
+        </w:rPr>
+        <w:t xml:space="preserve">as Produkt mit Wettbewerbsprodukten und Vorgängerprodukten Verglichen. </w:t>
+      </w:r>
+      <w:r>
+        <w:rPr>
+          <w:rFonts w:ascii="Arial" w:hAnsi="Arial" w:cs="Arial"/>
+          <w:sz w:val="24"/>
+          <w:szCs w:val="24"/>
+          <w:lang w:eastAsia="de-DE"/>
+        </w:rPr>
+        <w:t xml:space="preserve">Daraus </w:t>
+      </w:r>
+      <w:r>
+        <w:rPr>
+          <w:rFonts w:ascii="Arial" w:hAnsi="Arial" w:cs="Arial"/>
+          <w:sz w:val="24"/>
+          <w:szCs w:val="24"/>
+          <w:lang w:eastAsia="de-DE"/>
+        </w:rPr>
+        <w:t>erkennt</w:t>
+      </w:r>
+      <w:r>
+        <w:rPr>
+          <w:rFonts w:ascii="Arial" w:hAnsi="Arial" w:cs="Arial"/>
+          <w:sz w:val="24"/>
+          <w:szCs w:val="24"/>
+          <w:lang w:eastAsia="de-DE"/>
+        </w:rPr>
+        <w:t xml:space="preserve"> man</w:t>
+      </w:r>
+      <w:r>
+        <w:rPr>
+          <w:rFonts w:ascii="Arial" w:hAnsi="Arial" w:cs="Arial"/>
+          <w:sz w:val="24"/>
+          <w:szCs w:val="24"/>
+          <w:lang w:eastAsia="de-DE"/>
+        </w:rPr>
+        <w:t xml:space="preserve"> die Erfüllung der Kundenanforderungen. </w:t>
+      </w:r>
+      <w:r>
+        <w:rPr>
+          <w:rFonts w:ascii="Arial" w:hAnsi="Arial" w:cs="Arial"/>
+          <w:sz w:val="24"/>
+          <w:szCs w:val="24"/>
+          <w:lang w:eastAsia="de-DE"/>
+        </w:rPr>
+        <w:t xml:space="preserve">Nach der Auswertung erkennt man die Beziehungen des Produkts </w:t>
+      </w:r>
+      <w:r>
+        <w:rPr>
+          <w:rFonts w:ascii="Arial" w:hAnsi="Arial" w:cs="Arial"/>
+          <w:sz w:val="24"/>
+          <w:szCs w:val="24"/>
+          <w:lang w:eastAsia="de-DE"/>
+        </w:rPr>
+        <w:t xml:space="preserve">mit den </w:t>
+      </w:r>
+      <w:r>
+        <w:rPr>
+          <w:rFonts w:ascii="Arial" w:hAnsi="Arial" w:cs="Arial"/>
+          <w:sz w:val="24"/>
+          <w:szCs w:val="24"/>
+          <w:lang w:eastAsia="de-DE"/>
+        </w:rPr>
+        <w:t>Kosten, Komplexität, Herstellerfahren und das Lösen der Probleme.</w:t>
       </w:r>
     </w:p>
     <w:p>
@@ -3398,52 +4065,139 @@
           <w:lang w:eastAsia="de-DE"/>
         </w:rPr>
       </w:pPr>
-      <w:bookmarkStart w:id="7" w:name="_Toc25398966"/>
-      <w:r>
-        <w:rPr>
-          <w:lang w:eastAsia="de-DE"/>
-        </w:rPr>
-        <w:t xml:space="preserve">House </w:t>
-      </w:r>
-      <w:proofErr w:type="spellStart"/>
-      <w:r>
-        <w:rPr>
-          <w:lang w:eastAsia="de-DE"/>
-        </w:rPr>
-        <w:t>of</w:t>
-      </w:r>
-      <w:proofErr w:type="spellEnd"/>
-      <w:r>
-        <w:rPr>
-          <w:lang w:eastAsia="de-DE"/>
-        </w:rPr>
-        <w:t xml:space="preserve"> Quality</w:t>
+      <w:bookmarkStart w:id="7" w:name="_Toc25398967"/>
+      <w:r>
+        <w:rPr>
+          <w:lang w:eastAsia="de-DE"/>
+        </w:rPr>
+        <w:t>CE-Risikobeurteilung</w:t>
       </w:r>
       <w:bookmarkEnd w:id="7"/>
     </w:p>
     <w:p>
       <w:pPr>
+        <w:rPr>
+          <w:lang w:eastAsia="de-DE"/>
+        </w:rPr>
+      </w:pPr>
+    </w:p>
+    <w:p>
+      <w:pPr>
+        <w:spacing w:after="0" w:line="360" w:lineRule="auto"/>
+        <w:jc w:val="both"/>
+        <w:rPr>
+          <w:rFonts w:ascii="Arial" w:hAnsi="Arial" w:cs="Arial"/>
+          <w:sz w:val="24"/>
+          <w:szCs w:val="24"/>
+          <w:lang w:eastAsia="de-DE"/>
+        </w:rPr>
+      </w:pPr>
+      <w:r>
+        <w:rPr>
+          <w:rFonts w:ascii="Arial" w:hAnsi="Arial" w:cs="Arial"/>
+          <w:sz w:val="24"/>
+          <w:szCs w:val="24"/>
+          <w:lang w:eastAsia="de-DE"/>
+        </w:rPr>
+        <w:t>Mit der CE-Kennzeichnung erklärt der Hersteller, Inverkehrbringer oder EU-Bevollmächtigte gemäß EU-Verordnung 765/2008, „dass das Produkt den geltenden Anforderungen genügt, die in den Harmonisierungsrechtsvorschriften der Gemeinschaft über ihre Anbringung festgelegt sind.“</w:t>
+      </w:r>
+      <w:bookmarkStart w:id="8" w:name="_GoBack"/>
+      <w:bookmarkEnd w:id="8"/>
+    </w:p>
+    <w:p>
+      <w:pPr>
+        <w:spacing w:after="0" w:line="360" w:lineRule="auto"/>
+        <w:jc w:val="both"/>
+        <w:rPr>
+          <w:rFonts w:ascii="Arial" w:hAnsi="Arial" w:cs="Arial"/>
+          <w:sz w:val="24"/>
+          <w:szCs w:val="24"/>
+          <w:lang w:eastAsia="de-DE"/>
+        </w:rPr>
+      </w:pPr>
+    </w:p>
+    <w:p>
+      <w:pPr>
+        <w:spacing w:after="0" w:line="360" w:lineRule="auto"/>
+        <w:jc w:val="both"/>
+        <w:rPr>
+          <w:rFonts w:ascii="Arial" w:hAnsi="Arial" w:cs="Arial"/>
+          <w:sz w:val="24"/>
+          <w:szCs w:val="24"/>
+          <w:lang w:eastAsia="de-DE"/>
+        </w:rPr>
+      </w:pPr>
+      <w:r>
+        <w:rPr>
+          <w:rFonts w:ascii="Arial" w:hAnsi="Arial" w:cs="Arial"/>
+          <w:sz w:val="24"/>
+          <w:szCs w:val="24"/>
+          <w:lang w:eastAsia="de-DE"/>
+        </w:rPr>
+        <w:t>Durch die CE-Kennzeichnung gelten in Europa einheitliche sicherheitstechnische Bestimmungen für unterschiedlichste Produkte.</w:t>
+      </w:r>
+    </w:p>
+    <w:p>
+      <w:pPr>
+        <w:spacing w:after="0" w:line="360" w:lineRule="auto"/>
+        <w:jc w:val="both"/>
+        <w:rPr>
+          <w:rFonts w:ascii="Arial" w:hAnsi="Arial" w:cs="Arial"/>
+          <w:sz w:val="24"/>
+          <w:szCs w:val="24"/>
+          <w:lang w:eastAsia="de-DE"/>
+        </w:rPr>
+      </w:pPr>
+      <w:r>
+        <w:rPr>
+          <w:rFonts w:ascii="Arial" w:hAnsi="Arial" w:cs="Arial"/>
+          <w:sz w:val="24"/>
+          <w:szCs w:val="24"/>
+          <w:lang w:eastAsia="de-DE"/>
+        </w:rPr>
+        <w:t xml:space="preserve">Das CE-Zeichen bringt der Hersteller in den meisten Fällen selbst an. Nur in Ausnahmefällen muss eine externe Zertifizierungsstelle beigezogen werden. </w:t>
+      </w:r>
+    </w:p>
+    <w:p>
+      <w:pPr>
+        <w:spacing w:after="0" w:line="360" w:lineRule="auto"/>
+        <w:jc w:val="both"/>
+        <w:rPr>
+          <w:rFonts w:ascii="Arial" w:hAnsi="Arial" w:cs="Arial"/>
+          <w:sz w:val="24"/>
+          <w:szCs w:val="24"/>
+          <w:lang w:eastAsia="de-DE"/>
+        </w:rPr>
+      </w:pPr>
+      <w:r>
+        <w:rPr>
+          <w:rFonts w:ascii="Arial" w:hAnsi="Arial" w:cs="Arial"/>
+          <w:sz w:val="24"/>
+          <w:szCs w:val="24"/>
+          <w:lang w:eastAsia="de-DE"/>
+        </w:rPr>
+        <w:t>Durch die Kennzeichnung in Kombination mit der Konformitätserklärung bestätigt der Hersteller, dass alle auf das Produkt zutreffenden CE-Vorschriften erfüllt wurden.</w:t>
+      </w:r>
+    </w:p>
+    <w:p>
+      <w:pPr>
+        <w:spacing w:after="0" w:line="360" w:lineRule="auto"/>
+        <w:jc w:val="both"/>
+        <w:rPr>
+          <w:rFonts w:ascii="Arial" w:hAnsi="Arial" w:cs="Arial"/>
+          <w:sz w:val="24"/>
+          <w:szCs w:val="24"/>
+          <w:lang w:eastAsia="de-DE"/>
+        </w:rPr>
+      </w:pPr>
+    </w:p>
+    <w:p>
+      <w:pPr>
         <w:pStyle w:val="berschrift1"/>
         <w:rPr>
           <w:lang w:eastAsia="de-DE"/>
         </w:rPr>
       </w:pPr>
-      <w:bookmarkStart w:id="8" w:name="_Toc25398967"/>
-      <w:r>
-        <w:rPr>
-          <w:lang w:eastAsia="de-DE"/>
-        </w:rPr>
-        <w:t>CE-Risikobeurteilung</w:t>
-      </w:r>
-      <w:bookmarkEnd w:id="8"/>
-    </w:p>
-    <w:p>
-      <w:pPr>
-        <w:pStyle w:val="berschrift1"/>
-        <w:rPr>
-          <w:lang w:eastAsia="de-DE"/>
-        </w:rPr>
-      </w:pPr>
       <w:bookmarkStart w:id="9" w:name="_Toc25398968"/>
       <w:r>
         <w:rPr>
@@ -3452,6 +4206,20 @@
         <w:t>Fazit</w:t>
       </w:r>
       <w:bookmarkEnd w:id="9"/>
+    </w:p>
+    <w:p>
+      <w:pPr>
+        <w:rPr>
+          <w:lang w:eastAsia="de-DE"/>
+        </w:rPr>
+      </w:pPr>
+    </w:p>
+    <w:p>
+      <w:pPr>
+        <w:rPr>
+          <w:lang w:eastAsia="de-DE"/>
+        </w:rPr>
+      </w:pPr>
     </w:p>
     <w:sectPr>
       <w:pgSz w:w="11906" w:h="16838"/>
@@ -4820,7 +5588,7 @@
 </file>
 
 <file path=customXml/itemProps1.xml><?xml version="1.0" encoding="utf-8"?>
-<ds:datastoreItem xmlns:ds="http://schemas.openxmlformats.org/officeDocument/2006/customXml" ds:itemID="{A2F5C080-EA1F-4F2E-B36B-709A59E95E4C}">
+<ds:datastoreItem xmlns:ds="http://schemas.openxmlformats.org/officeDocument/2006/customXml" ds:itemID="{6B3E7BF6-B7DB-4DA4-B485-7524E7DB57E4}">
   <ds:schemaRefs>
     <ds:schemaRef ds:uri="http://schemas.openxmlformats.org/officeDocument/2006/bibliography"/>
   </ds:schemaRefs>

</xml_diff>

<commit_message>
Punkt 6.5 bis 6.6 eingefügt
</commit_message>
<xml_diff>
--- a/RB-Blessing/Dokumentation_RB.docx
+++ b/RB-Blessing/Dokumentation_RB.docx
@@ -3548,14 +3548,15 @@
     <w:p>
       <w:pPr>
         <w:pStyle w:val="berschrift2"/>
-        <w:rPr>
-          <w:rFonts w:ascii="Arial" w:hAnsi="Arial" w:cs="Arial"/>
-          <w:lang w:eastAsia="de-DE"/>
-        </w:rPr>
-      </w:pPr>
-      <w:r>
-        <w:rPr>
-          <w:rFonts w:ascii="Arial" w:hAnsi="Arial" w:cs="Arial"/>
+        <w:spacing w:after="240"/>
+        <w:rPr>
+          <w:rFonts w:cs="Arial"/>
+          <w:lang w:eastAsia="de-DE"/>
+        </w:rPr>
+      </w:pPr>
+      <w:r>
+        <w:rPr>
+          <w:rFonts w:cs="Arial"/>
           <w:lang w:eastAsia="de-DE"/>
         </w:rPr>
         <w:t>Betrachtungsumfang</w:t>
@@ -3564,14 +3565,15 @@
     <w:p>
       <w:pPr>
         <w:pStyle w:val="berschrift2"/>
-        <w:rPr>
-          <w:rFonts w:ascii="Arial" w:hAnsi="Arial" w:cs="Arial"/>
-          <w:lang w:eastAsia="de-DE"/>
-        </w:rPr>
-      </w:pPr>
-      <w:r>
-        <w:rPr>
-          <w:rFonts w:ascii="Arial" w:hAnsi="Arial" w:cs="Arial"/>
+        <w:spacing w:after="240"/>
+        <w:rPr>
+          <w:rFonts w:cs="Arial"/>
+          <w:lang w:eastAsia="de-DE"/>
+        </w:rPr>
+      </w:pPr>
+      <w:r>
+        <w:rPr>
+          <w:rFonts w:cs="Arial"/>
           <w:lang w:eastAsia="de-DE"/>
         </w:rPr>
         <w:t>Strukturanalyse</w:t>
@@ -3580,28 +3582,29 @@
     <w:p>
       <w:pPr>
         <w:pStyle w:val="berschrift2"/>
-        <w:rPr>
-          <w:rFonts w:ascii="Arial" w:hAnsi="Arial" w:cs="Arial"/>
-          <w:lang w:eastAsia="de-DE"/>
-        </w:rPr>
-      </w:pPr>
-      <w:r>
-        <w:rPr>
-          <w:rFonts w:ascii="Arial" w:hAnsi="Arial" w:cs="Arial"/>
-          <w:lang w:eastAsia="de-DE"/>
-        </w:rPr>
-        <w:t>Vorlesel</w:t>
-      </w:r>
-      <w:r>
-        <w:rPr>
-          <w:rFonts w:ascii="Arial" w:hAnsi="Arial" w:cs="Arial"/>
+        <w:spacing w:after="240"/>
+        <w:rPr>
+          <w:rFonts w:cs="Arial"/>
+          <w:lang w:eastAsia="de-DE"/>
+        </w:rPr>
+      </w:pPr>
+      <w:r>
+        <w:rPr>
+          <w:rFonts w:cs="Arial"/>
+          <w:lang w:eastAsia="de-DE"/>
+        </w:rPr>
+        <w:t>Vorsel</w:t>
+      </w:r>
+      <w:r>
+        <w:rPr>
+          <w:rFonts w:cs="Arial"/>
           <w:lang w:eastAsia="de-DE"/>
         </w:rPr>
         <w:t>ek</w:t>
       </w:r>
       <w:r>
         <w:rPr>
-          <w:rFonts w:ascii="Arial" w:hAnsi="Arial" w:cs="Arial"/>
+          <w:rFonts w:cs="Arial"/>
           <w:lang w:eastAsia="de-DE"/>
         </w:rPr>
         <w:t>tion</w:t>
@@ -3610,14 +3613,15 @@
     <w:p>
       <w:pPr>
         <w:pStyle w:val="berschrift2"/>
-        <w:rPr>
-          <w:rFonts w:ascii="Arial" w:hAnsi="Arial" w:cs="Arial"/>
-          <w:lang w:eastAsia="de-DE"/>
-        </w:rPr>
-      </w:pPr>
-      <w:r>
-        <w:rPr>
-          <w:rFonts w:ascii="Arial" w:hAnsi="Arial" w:cs="Arial"/>
+        <w:spacing w:after="240"/>
+        <w:rPr>
+          <w:rFonts w:cs="Arial"/>
+          <w:lang w:eastAsia="de-DE"/>
+        </w:rPr>
+      </w:pPr>
+      <w:r>
+        <w:rPr>
+          <w:rFonts w:cs="Arial"/>
           <w:lang w:eastAsia="de-DE"/>
         </w:rPr>
         <w:t>Funktionsanalyse</w:t>
@@ -3639,126 +3643,19 @@
     <w:p>
       <w:pPr>
         <w:pStyle w:val="berschrift2"/>
-        <w:rPr>
-          <w:rFonts w:ascii="Arial" w:hAnsi="Arial" w:cs="Arial"/>
-          <w:lang w:eastAsia="de-DE"/>
-        </w:rPr>
-      </w:pPr>
-      <w:r>
-        <w:rPr>
-          <w:rFonts w:ascii="Arial" w:hAnsi="Arial" w:cs="Arial"/>
+        <w:spacing w:after="240"/>
+        <w:rPr>
+          <w:rFonts w:cs="Arial"/>
+          <w:lang w:eastAsia="de-DE"/>
+        </w:rPr>
+      </w:pPr>
+      <w:r>
+        <w:rPr>
+          <w:rFonts w:cs="Arial"/>
           <w:lang w:eastAsia="de-DE"/>
         </w:rPr>
         <w:t>Fehleranalyse</w:t>
       </w:r>
-    </w:p>
-    <w:p>
-      <w:pPr>
-        <w:rPr>
-          <w:lang w:eastAsia="de-DE"/>
-        </w:rPr>
-      </w:pPr>
-      <w:r>
-        <w:rPr>
-          <w:lang w:eastAsia="de-DE"/>
-        </w:rPr>
-        <w:t>Tabelle</w:t>
-      </w:r>
-    </w:p>
-    <w:p>
-      <w:pPr>
-        <w:pStyle w:val="berschrift2"/>
-        <w:rPr>
-          <w:rFonts w:ascii="Arial" w:hAnsi="Arial" w:cs="Arial"/>
-          <w:lang w:eastAsia="de-DE"/>
-        </w:rPr>
-      </w:pPr>
-      <w:r>
-        <w:rPr>
-          <w:rFonts w:ascii="Arial" w:hAnsi="Arial" w:cs="Arial"/>
-          <w:lang w:eastAsia="de-DE"/>
-        </w:rPr>
-        <w:t>Risikobewertung</w:t>
-      </w:r>
-    </w:p>
-    <w:p>
-      <w:pPr>
-        <w:rPr>
-          <w:lang w:eastAsia="de-DE"/>
-        </w:rPr>
-      </w:pPr>
-      <w:r>
-        <w:rPr>
-          <w:lang w:eastAsia="de-DE"/>
-        </w:rPr>
-        <w:t>Tabelle</w:t>
-      </w:r>
-    </w:p>
-    <w:p>
-      <w:pPr>
-        <w:pStyle w:val="berschrift2"/>
-        <w:rPr>
-          <w:rFonts w:ascii="Arial" w:hAnsi="Arial" w:cs="Arial"/>
-          <w:lang w:eastAsia="de-DE"/>
-        </w:rPr>
-      </w:pPr>
-      <w:r>
-        <w:rPr>
-          <w:rFonts w:ascii="Arial" w:hAnsi="Arial" w:cs="Arial"/>
-          <w:lang w:eastAsia="de-DE"/>
-        </w:rPr>
-        <w:t>Optimierung</w:t>
-      </w:r>
-    </w:p>
-    <w:p>
-      <w:pPr>
-        <w:rPr>
-          <w:lang w:eastAsia="de-DE"/>
-        </w:rPr>
-      </w:pPr>
-      <w:r>
-        <w:rPr>
-          <w:lang w:eastAsia="de-DE"/>
-        </w:rPr>
-        <w:t>Anika</w:t>
-      </w:r>
-    </w:p>
-    <w:p>
-      <w:pPr>
-        <w:pStyle w:val="berschrift1"/>
-        <w:rPr>
-          <w:lang w:eastAsia="de-DE"/>
-        </w:rPr>
-      </w:pPr>
-      <w:bookmarkStart w:id="8" w:name="_Toc25931763"/>
-      <w:r>
-        <w:rPr>
-          <w:lang w:eastAsia="de-DE"/>
-        </w:rPr>
-        <w:t xml:space="preserve">House </w:t>
-      </w:r>
-      <w:proofErr w:type="spellStart"/>
-      <w:r>
-        <w:rPr>
-          <w:lang w:eastAsia="de-DE"/>
-        </w:rPr>
-        <w:t>of</w:t>
-      </w:r>
-      <w:proofErr w:type="spellEnd"/>
-      <w:r>
-        <w:rPr>
-          <w:lang w:eastAsia="de-DE"/>
-        </w:rPr>
-        <w:t xml:space="preserve"> Quality</w:t>
-      </w:r>
-      <w:bookmarkEnd w:id="8"/>
-    </w:p>
-    <w:p>
-      <w:pPr>
-        <w:rPr>
-          <w:lang w:eastAsia="de-DE"/>
-        </w:rPr>
-      </w:pPr>
     </w:p>
     <w:p>
       <w:pPr>
@@ -3778,27 +3675,26 @@
           <w:szCs w:val="24"/>
           <w:lang w:eastAsia="de-DE"/>
         </w:rPr>
-        <w:t xml:space="preserve">Im House </w:t>
-      </w:r>
-      <w:proofErr w:type="spellStart"/>
-      <w:r>
-        <w:rPr>
-          <w:rFonts w:ascii="Arial" w:hAnsi="Arial" w:cs="Arial"/>
-          <w:sz w:val="24"/>
-          <w:szCs w:val="24"/>
-          <w:lang w:eastAsia="de-DE"/>
-        </w:rPr>
-        <w:t>of</w:t>
-      </w:r>
-      <w:proofErr w:type="spellEnd"/>
-      <w:r>
-        <w:rPr>
-          <w:rFonts w:ascii="Arial" w:hAnsi="Arial" w:cs="Arial"/>
-          <w:sz w:val="24"/>
-          <w:szCs w:val="24"/>
-          <w:lang w:eastAsia="de-DE"/>
-        </w:rPr>
-        <w:t xml:space="preserve"> Quality werden die einzelnen Schritte der QFD dokumentiert.</w:t>
+        <w:t xml:space="preserve">Die FMEA-Tabelle ist ein Werkzeug, um strukturiert auf Fehlersuche zu gehen. Begonnen wird mit der für den Kunden sichtbaren Auswirkung auf die Funktion des Produkts oder auf die Erfüllung der Anforderungen. Sodann folgt der Grund/ die Gründe dafür. Gibt es mehrere Gründe, werden sie in einzelnen Zeilen aufgetragen.  </w:t>
+      </w:r>
+      <w:r>
+        <w:rPr>
+          <w:rFonts w:ascii="Arial" w:hAnsi="Arial" w:cs="Arial"/>
+          <w:sz w:val="24"/>
+          <w:szCs w:val="24"/>
+          <w:lang w:eastAsia="de-DE"/>
+        </w:rPr>
+        <w:t xml:space="preserve">Für jeden Grund gibt es einen oder mehrere Ursachen. Diese sollen mit der 5W-Methode, dem fünfmaligen Fragen nach dem Warum, bis zur Wurzel hin verfolgt </w:t>
+      </w:r>
+      <w:r>
+        <w:rPr>
+          <w:rFonts w:ascii="Arial" w:hAnsi="Arial" w:cs="Arial"/>
+          <w:sz w:val="24"/>
+          <w:szCs w:val="24"/>
+          <w:lang w:eastAsia="de-DE"/>
+        </w:rPr>
+        <w:lastRenderedPageBreak/>
+        <w:t>werden, damit diese Wurzel des Fehlers beseitigt werden kann. Es ergeben sich Fehler-Folge-Ursache-Ketten.</w:t>
       </w:r>
     </w:p>
     <w:p>
@@ -3819,57 +3715,24 @@
           <w:szCs w:val="24"/>
           <w:lang w:eastAsia="de-DE"/>
         </w:rPr>
-        <w:t xml:space="preserve">Quality </w:t>
-      </w:r>
-      <w:proofErr w:type="spellStart"/>
-      <w:r>
-        <w:rPr>
-          <w:rFonts w:ascii="Arial" w:hAnsi="Arial" w:cs="Arial"/>
-          <w:sz w:val="24"/>
-          <w:szCs w:val="24"/>
-          <w:lang w:eastAsia="de-DE"/>
-        </w:rPr>
-        <w:t>Function</w:t>
-      </w:r>
-      <w:proofErr w:type="spellEnd"/>
-      <w:r>
-        <w:rPr>
-          <w:rFonts w:ascii="Arial" w:hAnsi="Arial" w:cs="Arial"/>
-          <w:sz w:val="24"/>
-          <w:szCs w:val="24"/>
-          <w:lang w:eastAsia="de-DE"/>
-        </w:rPr>
-        <w:t xml:space="preserve"> </w:t>
-      </w:r>
-      <w:proofErr w:type="spellStart"/>
-      <w:r>
-        <w:rPr>
-          <w:rFonts w:ascii="Arial" w:hAnsi="Arial" w:cs="Arial"/>
-          <w:sz w:val="24"/>
-          <w:szCs w:val="24"/>
-          <w:lang w:eastAsia="de-DE"/>
-        </w:rPr>
-        <w:t>Deployment</w:t>
-      </w:r>
-      <w:proofErr w:type="spellEnd"/>
-      <w:r>
-        <w:rPr>
-          <w:rFonts w:ascii="Arial" w:hAnsi="Arial" w:cs="Arial"/>
-          <w:sz w:val="24"/>
-          <w:szCs w:val="24"/>
-          <w:lang w:eastAsia="de-DE"/>
-        </w:rPr>
-        <w:t xml:space="preserve"> (QFD) ist eine Methode, um Kundenwünsche und Kundenanforderungen in konkrete Leistungen eines Unternehmens und in Funktionen </w:t>
-      </w:r>
-      <w:r>
-        <w:rPr>
-          <w:rFonts w:ascii="Arial" w:hAnsi="Arial" w:cs="Arial"/>
-          <w:sz w:val="24"/>
-          <w:szCs w:val="24"/>
-          <w:lang w:eastAsia="de-DE"/>
-        </w:rPr>
-        <w:lastRenderedPageBreak/>
-        <w:t>eines Produkts zu übersetzen. Diese Methode leitet in mehreren Schritten aus einer einzelnen Kundenanforderung ab, welches Produktmerkmal, welche Funktion oder welches Leistungsmerkmal wie konstruiert, verändert verbessert werden muss, um die Kundenanforderung zu erfüllen.</w:t>
+        <w:t>Um eine möglichst umfassende Betrachtung aller relevanten Auswirkungen zu erhalten, ist die vorher erarbeitete Funktions- und Strukturanalyse hilfreich.</w:t>
+      </w:r>
+    </w:p>
+    <w:p>
+      <w:pPr>
+        <w:pStyle w:val="berschrift2"/>
+        <w:spacing w:after="240"/>
+        <w:rPr>
+          <w:rFonts w:cs="Arial"/>
+          <w:lang w:eastAsia="de-DE"/>
+        </w:rPr>
+      </w:pPr>
+      <w:r>
+        <w:rPr>
+          <w:rFonts w:cs="Arial"/>
+          <w:lang w:eastAsia="de-DE"/>
+        </w:rPr>
+        <w:t>Risikobewertung</w:t>
       </w:r>
     </w:p>
     <w:p>
@@ -3890,43 +3753,73 @@
           <w:szCs w:val="24"/>
           <w:lang w:eastAsia="de-DE"/>
         </w:rPr>
-        <w:t>Quality:</w:t>
-      </w:r>
-      <w:r>
-        <w:rPr>
-          <w:rFonts w:ascii="Arial" w:hAnsi="Arial" w:cs="Arial"/>
-          <w:sz w:val="24"/>
-          <w:szCs w:val="24"/>
-          <w:lang w:eastAsia="de-DE"/>
-        </w:rPr>
-        <w:t xml:space="preserve"> </w:t>
-      </w:r>
-      <w:r>
-        <w:rPr>
-          <w:rFonts w:ascii="Arial" w:hAnsi="Arial" w:cs="Arial"/>
-          <w:sz w:val="24"/>
-          <w:szCs w:val="24"/>
-          <w:lang w:eastAsia="de-DE"/>
-        </w:rPr>
-        <w:t xml:space="preserve">Instrumentarium zur kundengerechten Planung und Entwicklung </w:t>
-      </w:r>
-      <w:r>
-        <w:rPr>
-          <w:rFonts w:ascii="Arial" w:hAnsi="Arial" w:cs="Arial"/>
-          <w:sz w:val="24"/>
-          <w:szCs w:val="24"/>
-          <w:lang w:eastAsia="de-DE"/>
-        </w:rPr>
-        <w:t>v</w:t>
-      </w:r>
-      <w:r>
-        <w:rPr>
-          <w:rFonts w:ascii="Arial" w:hAnsi="Arial" w:cs="Arial"/>
-          <w:sz w:val="24"/>
-          <w:szCs w:val="24"/>
-          <w:lang w:eastAsia="de-DE"/>
-        </w:rPr>
-        <w:t xml:space="preserve">on Qualitätsmerkmalen </w:t>
+        <w:t xml:space="preserve">Für jede Fehler-Folge-Ursache-Kette ist eine Bewertung des sich daraus ergebenden Risikos durchzuführen. Als Bewertungskriterien gelten die Schwere des Fehlers (1=niedrig, 10=sehr hoch), die Auftrittswahrscheinlichkeit (1=unwahrscheinlich, 10=wahrscheinlich) und die Entdeckungswahrscheinlichkeit (1=wahrscheinlich, 10= unwahrscheinlich). Fehler mit der Auswirkung einer Schädigung auf den Menschen sind als besonders schwer einzustufen. Die Multiplikation der drei Parameter ergibt die Risikoprioritätszahl. Außerdem wird eine Aufgabenpriorität </w:t>
+      </w:r>
+      <w:r>
+        <w:rPr>
+          <w:rFonts w:ascii="Arial" w:hAnsi="Arial" w:cs="Arial"/>
+          <w:sz w:val="24"/>
+          <w:szCs w:val="24"/>
+          <w:lang w:eastAsia="de-DE"/>
+        </w:rPr>
+        <w:t xml:space="preserve">(high, </w:t>
+      </w:r>
+      <w:proofErr w:type="spellStart"/>
+      <w:r>
+        <w:rPr>
+          <w:rFonts w:ascii="Arial" w:hAnsi="Arial" w:cs="Arial"/>
+          <w:sz w:val="24"/>
+          <w:szCs w:val="24"/>
+          <w:lang w:eastAsia="de-DE"/>
+        </w:rPr>
+        <w:t>middle</w:t>
+      </w:r>
+      <w:proofErr w:type="spellEnd"/>
+      <w:r>
+        <w:rPr>
+          <w:rFonts w:ascii="Arial" w:hAnsi="Arial" w:cs="Arial"/>
+          <w:sz w:val="24"/>
+          <w:szCs w:val="24"/>
+          <w:lang w:eastAsia="de-DE"/>
+        </w:rPr>
+        <w:t xml:space="preserve">, low) </w:t>
+      </w:r>
+      <w:r>
+        <w:rPr>
+          <w:rFonts w:ascii="Arial" w:hAnsi="Arial" w:cs="Arial"/>
+          <w:sz w:val="24"/>
+          <w:szCs w:val="24"/>
+          <w:lang w:eastAsia="de-DE"/>
+        </w:rPr>
+        <w:t xml:space="preserve">anhand von bestimmten Zahlenkombinationen vergeben, um besonders kritische Punkte hervorzuheben. </w:t>
+      </w:r>
+      <w:r>
+        <w:rPr>
+          <w:rFonts w:ascii="Arial" w:hAnsi="Arial" w:cs="Arial"/>
+          <w:sz w:val="24"/>
+          <w:szCs w:val="24"/>
+          <w:lang w:eastAsia="de-DE"/>
+        </w:rPr>
+        <w:t>Im Fall des Bandförderers sind das Hineinziehen von Kleidung oder Gliedmaßen und die Umweltgefährdung durch auslaufendes Öl als besonders hoch priorisiert und müssen deshalb auf jeden Fall durch Maßnahmen angegangen werden.</w:t>
+      </w:r>
+      <w:bookmarkStart w:id="8" w:name="_GoBack"/>
+      <w:bookmarkEnd w:id="8"/>
+    </w:p>
+    <w:p>
+      <w:pPr>
+        <w:pStyle w:val="berschrift2"/>
+        <w:spacing w:after="240"/>
+        <w:rPr>
+          <w:rFonts w:cs="Arial"/>
+          <w:lang w:eastAsia="de-DE"/>
+        </w:rPr>
+      </w:pPr>
+      <w:r>
+        <w:rPr>
+          <w:rFonts w:cs="Arial"/>
+          <w:lang w:eastAsia="de-DE"/>
+        </w:rPr>
+        <w:t>Optimierung</w:t>
       </w:r>
     </w:p>
     <w:p>
@@ -3940,61 +3833,14 @@
           <w:lang w:eastAsia="de-DE"/>
         </w:rPr>
       </w:pPr>
-      <w:proofErr w:type="spellStart"/>
-      <w:r>
-        <w:rPr>
-          <w:rFonts w:ascii="Arial" w:hAnsi="Arial" w:cs="Arial"/>
-          <w:sz w:val="24"/>
-          <w:szCs w:val="24"/>
-          <w:lang w:eastAsia="de-DE"/>
-        </w:rPr>
-        <w:t>Function</w:t>
-      </w:r>
-      <w:proofErr w:type="spellEnd"/>
-      <w:r>
-        <w:rPr>
-          <w:rFonts w:ascii="Arial" w:hAnsi="Arial" w:cs="Arial"/>
-          <w:sz w:val="24"/>
-          <w:szCs w:val="24"/>
-          <w:lang w:eastAsia="de-DE"/>
-        </w:rPr>
-        <w:t>:</w:t>
-      </w:r>
-      <w:r>
-        <w:rPr>
-          <w:rFonts w:ascii="Arial" w:hAnsi="Arial" w:cs="Arial"/>
-          <w:sz w:val="24"/>
-          <w:szCs w:val="24"/>
-          <w:lang w:eastAsia="de-DE"/>
-        </w:rPr>
-        <w:t xml:space="preserve"> </w:t>
-      </w:r>
-      <w:r>
-        <w:rPr>
-          <w:rFonts w:ascii="Arial" w:hAnsi="Arial" w:cs="Arial"/>
-          <w:sz w:val="24"/>
-          <w:szCs w:val="24"/>
-          <w:lang w:eastAsia="de-DE"/>
-        </w:rPr>
-        <w:t xml:space="preserve">Sicherung der Q-Merkmale </w:t>
-      </w:r>
-      <w:r>
-        <w:rPr>
-          <w:rFonts w:ascii="Arial" w:hAnsi="Arial" w:cs="Arial"/>
-          <w:sz w:val="24"/>
-          <w:szCs w:val="24"/>
-          <w:lang w:eastAsia="de-DE"/>
-        </w:rPr>
-        <w:t>d</w:t>
-      </w:r>
-      <w:r>
-        <w:rPr>
-          <w:rFonts w:ascii="Arial" w:hAnsi="Arial" w:cs="Arial"/>
-          <w:sz w:val="24"/>
-          <w:szCs w:val="24"/>
-          <w:lang w:eastAsia="de-DE"/>
-        </w:rPr>
-        <w:t>urch interdisziplinäre Zusammenarbeit im ganzen Unternehmen</w:t>
+      <w:r>
+        <w:rPr>
+          <w:rFonts w:ascii="Arial" w:hAnsi="Arial" w:cs="Arial"/>
+          <w:sz w:val="24"/>
+          <w:szCs w:val="24"/>
+          <w:lang w:eastAsia="de-DE"/>
+        </w:rPr>
+        <w:t xml:space="preserve">Diejenigen Fehler-Folge-Ursache-Ketten, deren Aufgabenpriorität als M (mittel) oder H (hoch) eingestuft wurde, müssen primär auf Maßnahmen zur Vermeidung oder Verminderung untersucht werden. Diese Maßnahmen sind in einer weiteren Spalte der FMEA-Tabelle eingetragen. Anschließend erfolgt eine Zweitbewertung der drei Kriterien „Schwere“ (unverändert), „Auftrittswahrscheinlichkeit“ und „Entdeckungswahrscheinlichkeit“. Daraus ergibt sich eine neue Risikoprioritätszahl und eine neue Aufgabenpriorität, die niedriger sein sollte als die ursprüngliche Zahl. </w:t>
       </w:r>
     </w:p>
     <w:p>
@@ -4003,19 +3849,426 @@
         <w:jc w:val="both"/>
         <w:rPr>
           <w:rFonts w:ascii="Arial" w:hAnsi="Arial" w:cs="Arial"/>
-          <w:sz w:val="24"/>
-          <w:szCs w:val="24"/>
-          <w:lang w:eastAsia="de-DE"/>
-        </w:rPr>
-      </w:pPr>
+          <w:b/>
+          <w:bCs/>
+          <w:sz w:val="24"/>
+          <w:szCs w:val="24"/>
+          <w:lang w:eastAsia="de-DE"/>
+        </w:rPr>
+      </w:pPr>
+      <w:r>
+        <w:rPr>
+          <w:rFonts w:ascii="Arial" w:hAnsi="Arial" w:cs="Arial"/>
+          <w:b/>
+          <w:bCs/>
+          <w:sz w:val="24"/>
+          <w:szCs w:val="24"/>
+          <w:lang w:eastAsia="de-DE"/>
+        </w:rPr>
+        <w:t>Gebots-, Verbots- und Warnzeichen</w:t>
+      </w:r>
+    </w:p>
+    <w:p>
+      <w:pPr>
+        <w:spacing w:line="360" w:lineRule="auto"/>
+        <w:jc w:val="both"/>
+        <w:rPr>
+          <w:rFonts w:ascii="Arial" w:hAnsi="Arial" w:cs="Arial"/>
+          <w:sz w:val="24"/>
+          <w:szCs w:val="24"/>
+          <w:lang w:eastAsia="de-DE"/>
+        </w:rPr>
+      </w:pPr>
+      <w:r>
+        <w:rPr>
+          <w:rFonts w:ascii="Arial" w:hAnsi="Arial" w:cs="Arial"/>
+          <w:sz w:val="24"/>
+          <w:szCs w:val="24"/>
+          <w:lang w:eastAsia="de-DE"/>
+        </w:rPr>
+        <w:t>Manche der als mittel oder hoch eingestuften Fehler-Folge-Ursachen-Ketten können nicht durch konstruktive oder routinemäßige Änderungen gelöst werden; ihre Risikoprioritätszahl sinkt nicht oder kaum. Für diesen Rest-Anteil des Risikos sind Warnzeichen auf der Anlage anzubringen. Eine Auflistung der ermittelten Warn-, Gebots- und Verbotszeichen ist im Anhang zu finden.</w:t>
+      </w:r>
+    </w:p>
+    <w:p>
+      <w:pPr>
+        <w:spacing w:line="360" w:lineRule="auto"/>
+        <w:jc w:val="both"/>
+        <w:rPr>
+          <w:rFonts w:ascii="Arial" w:hAnsi="Arial" w:cs="Arial"/>
+          <w:b/>
+          <w:bCs/>
+          <w:sz w:val="24"/>
+          <w:szCs w:val="24"/>
+          <w:lang w:eastAsia="de-DE"/>
+        </w:rPr>
+      </w:pPr>
+      <w:r>
+        <w:rPr>
+          <w:rFonts w:ascii="Arial" w:hAnsi="Arial" w:cs="Arial"/>
+          <w:b/>
+          <w:bCs/>
+          <w:sz w:val="24"/>
+          <w:szCs w:val="24"/>
+          <w:lang w:eastAsia="de-DE"/>
+        </w:rPr>
+        <w:t>Das Pareto-Diagramm</w:t>
+      </w:r>
+    </w:p>
+    <w:p>
+      <w:pPr>
+        <w:spacing w:line="360" w:lineRule="auto"/>
+        <w:jc w:val="both"/>
+        <w:rPr>
+          <w:rFonts w:ascii="Arial" w:hAnsi="Arial" w:cs="Arial"/>
+          <w:sz w:val="24"/>
+          <w:szCs w:val="24"/>
+          <w:lang w:eastAsia="de-DE"/>
+        </w:rPr>
+      </w:pPr>
+      <w:r>
+        <w:rPr>
+          <w:rFonts w:ascii="Arial" w:hAnsi="Arial" w:cs="Arial"/>
+          <w:sz w:val="24"/>
+          <w:szCs w:val="24"/>
+          <w:lang w:eastAsia="de-DE"/>
+        </w:rPr>
+        <w:lastRenderedPageBreak/>
+        <w:t xml:space="preserve">Das Pareto-Diagramm ist im Anhang zu finden. </w:t>
+      </w:r>
+    </w:p>
+    <w:p>
+      <w:pPr>
+        <w:spacing w:line="360" w:lineRule="auto"/>
+        <w:jc w:val="both"/>
+        <w:rPr>
+          <w:rFonts w:ascii="Arial" w:hAnsi="Arial" w:cs="Arial"/>
+          <w:sz w:val="24"/>
+          <w:szCs w:val="24"/>
+          <w:lang w:eastAsia="de-DE"/>
+        </w:rPr>
+      </w:pPr>
+      <w:r>
+        <w:rPr>
+          <w:rFonts w:ascii="Arial" w:hAnsi="Arial" w:cs="Arial"/>
+          <w:sz w:val="24"/>
+          <w:szCs w:val="24"/>
+          <w:lang w:eastAsia="de-DE"/>
+        </w:rPr>
+        <w:t>Im Balkendiagramm sind die Risikoprioritätszahlen sowie der Beitrag zum Gesamtrisiko in Prozent der einzelnen Fehler-Folge-Ursache-Ketten auf der y-Achse aufgetragen. Jeder Balken steht für eine Fehler-Folge-Ursache-Kette, deren fortlaufende Nummer unter dem Balken angegeben ist. Die Zahl über dem Balken gibt die absolute Risikoprioritätszahl an. Neben der Erstbewertung in blau ist die Zweitbewertung in grün aufgetragen. Es wurden nur Maßnahmen mit der Aufgabenpriorität H (hoch) und M (mittel) neu bewertet.</w:t>
+      </w:r>
+    </w:p>
+    <w:p>
+      <w:pPr>
+        <w:spacing w:line="360" w:lineRule="auto"/>
+        <w:jc w:val="both"/>
+        <w:rPr>
+          <w:rFonts w:ascii="Arial" w:hAnsi="Arial" w:cs="Arial"/>
+          <w:sz w:val="24"/>
+          <w:szCs w:val="24"/>
+          <w:lang w:eastAsia="de-DE"/>
+        </w:rPr>
+      </w:pPr>
+      <w:r>
+        <w:rPr>
+          <w:rFonts w:ascii="Arial" w:hAnsi="Arial" w:cs="Arial"/>
+          <w:sz w:val="24"/>
+          <w:szCs w:val="24"/>
+          <w:lang w:eastAsia="de-DE"/>
+        </w:rPr>
+        <w:t xml:space="preserve">Das Pareto-Diagramm macht sichtbar, welche Maßnahmen zur Umsetzung des 80-20-Prinzips zuerst erledigt werden sollten. Alle Fehler-Folge-Ursache-Ketten werden hinsichtlich ihres Beitrages zum Gesamtrisiko klassifiziert. Ganz links stehen diejenigen mit der höchsten Risikoprioritätszahl bei der Erstbewertung. Im konkreten Fall müssten 19 von 52 Fehler-Folge-Ursache-Ketten beseitigt werden (=37%), um 80% des Zieles zu erreichen. Dies entspricht nicht dem Optimum von 20%, weil viele kleinere Fehler bereits vor der FMEA konstruktiv gelöst wurden und somit nicht in der Liste erscheinen. Für die restlichen 20% würde ein wesentlich größerer Aufwand anfallen, weswegen außer in Fällen höchster Priorität darauf verzichtet wird, die Fehler-Folge-Ursache-Ketten anzugehen. </w:t>
+      </w:r>
+    </w:p>
+    <w:p>
+      <w:pPr>
+        <w:rPr>
+          <w:lang w:eastAsia="de-DE"/>
+        </w:rPr>
+      </w:pPr>
+    </w:p>
+    <w:p>
+      <w:pPr>
+        <w:pStyle w:val="berschrift1"/>
+        <w:rPr>
+          <w:lang w:eastAsia="de-DE"/>
+        </w:rPr>
+      </w:pPr>
+      <w:bookmarkStart w:id="9" w:name="_Toc25931763"/>
+      <w:r>
+        <w:rPr>
+          <w:lang w:eastAsia="de-DE"/>
+        </w:rPr>
+        <w:t xml:space="preserve">House </w:t>
+      </w:r>
       <w:proofErr w:type="spellStart"/>
       <w:r>
         <w:rPr>
-          <w:rFonts w:ascii="Arial" w:hAnsi="Arial" w:cs="Arial"/>
-          <w:sz w:val="24"/>
-          <w:szCs w:val="24"/>
-          <w:lang w:eastAsia="de-DE"/>
-        </w:rPr>
+          <w:lang w:eastAsia="de-DE"/>
+        </w:rPr>
+        <w:t>of</w:t>
+      </w:r>
+      <w:proofErr w:type="spellEnd"/>
+      <w:r>
+        <w:rPr>
+          <w:lang w:eastAsia="de-DE"/>
+        </w:rPr>
+        <w:t xml:space="preserve"> Quality</w:t>
+      </w:r>
+      <w:bookmarkEnd w:id="9"/>
+    </w:p>
+    <w:p>
+      <w:pPr>
+        <w:rPr>
+          <w:lang w:eastAsia="de-DE"/>
+        </w:rPr>
+      </w:pPr>
+    </w:p>
+    <w:p>
+      <w:pPr>
+        <w:spacing w:line="360" w:lineRule="auto"/>
+        <w:jc w:val="both"/>
+        <w:rPr>
+          <w:rFonts w:ascii="Arial" w:hAnsi="Arial" w:cs="Arial"/>
+          <w:sz w:val="24"/>
+          <w:szCs w:val="24"/>
+          <w:lang w:eastAsia="de-DE"/>
+        </w:rPr>
+      </w:pPr>
+      <w:r>
+        <w:rPr>
+          <w:rFonts w:ascii="Arial" w:hAnsi="Arial" w:cs="Arial"/>
+          <w:sz w:val="24"/>
+          <w:szCs w:val="24"/>
+          <w:lang w:eastAsia="de-DE"/>
+        </w:rPr>
+        <w:t xml:space="preserve">Im House </w:t>
+      </w:r>
+      <w:proofErr w:type="spellStart"/>
+      <w:r>
+        <w:rPr>
+          <w:rFonts w:ascii="Arial" w:hAnsi="Arial" w:cs="Arial"/>
+          <w:sz w:val="24"/>
+          <w:szCs w:val="24"/>
+          <w:lang w:eastAsia="de-DE"/>
+        </w:rPr>
+        <w:t>of</w:t>
+      </w:r>
+      <w:proofErr w:type="spellEnd"/>
+      <w:r>
+        <w:rPr>
+          <w:rFonts w:ascii="Arial" w:hAnsi="Arial" w:cs="Arial"/>
+          <w:sz w:val="24"/>
+          <w:szCs w:val="24"/>
+          <w:lang w:eastAsia="de-DE"/>
+        </w:rPr>
+        <w:t xml:space="preserve"> Quality werden die einzelnen Schritte der QFD dokumentiert.</w:t>
+      </w:r>
+    </w:p>
+    <w:p>
+      <w:pPr>
+        <w:spacing w:line="360" w:lineRule="auto"/>
+        <w:jc w:val="both"/>
+        <w:rPr>
+          <w:rFonts w:ascii="Arial" w:hAnsi="Arial" w:cs="Arial"/>
+          <w:sz w:val="24"/>
+          <w:szCs w:val="24"/>
+          <w:lang w:eastAsia="de-DE"/>
+        </w:rPr>
+      </w:pPr>
+      <w:r>
+        <w:rPr>
+          <w:rFonts w:ascii="Arial" w:hAnsi="Arial" w:cs="Arial"/>
+          <w:sz w:val="24"/>
+          <w:szCs w:val="24"/>
+          <w:lang w:eastAsia="de-DE"/>
+        </w:rPr>
+        <w:t xml:space="preserve">Quality </w:t>
+      </w:r>
+      <w:proofErr w:type="spellStart"/>
+      <w:r>
+        <w:rPr>
+          <w:rFonts w:ascii="Arial" w:hAnsi="Arial" w:cs="Arial"/>
+          <w:sz w:val="24"/>
+          <w:szCs w:val="24"/>
+          <w:lang w:eastAsia="de-DE"/>
+        </w:rPr>
+        <w:t>Function</w:t>
+      </w:r>
+      <w:proofErr w:type="spellEnd"/>
+      <w:r>
+        <w:rPr>
+          <w:rFonts w:ascii="Arial" w:hAnsi="Arial" w:cs="Arial"/>
+          <w:sz w:val="24"/>
+          <w:szCs w:val="24"/>
+          <w:lang w:eastAsia="de-DE"/>
+        </w:rPr>
+        <w:t xml:space="preserve"> </w:t>
+      </w:r>
+      <w:proofErr w:type="spellStart"/>
+      <w:r>
+        <w:rPr>
+          <w:rFonts w:ascii="Arial" w:hAnsi="Arial" w:cs="Arial"/>
+          <w:sz w:val="24"/>
+          <w:szCs w:val="24"/>
+          <w:lang w:eastAsia="de-DE"/>
+        </w:rPr>
+        <w:t>Deployment</w:t>
+      </w:r>
+      <w:proofErr w:type="spellEnd"/>
+      <w:r>
+        <w:rPr>
+          <w:rFonts w:ascii="Arial" w:hAnsi="Arial" w:cs="Arial"/>
+          <w:sz w:val="24"/>
+          <w:szCs w:val="24"/>
+          <w:lang w:eastAsia="de-DE"/>
+        </w:rPr>
+        <w:t xml:space="preserve"> (QFD) ist eine Methode, um Kundenwünsche und Kundenanforderungen in konkrete Leistungen eines Unternehmens und in Funktionen eines Produkts zu übersetzen. Diese Methode leitet in mehreren Schritten aus einer einzelnen Kundenanforderung ab, welches Produktmerkmal, welche Funktion oder welches Leistungsmerkmal wie konstruiert, verändert verbessert werden muss, um die Kundenanforderung zu erfüllen.</w:t>
+      </w:r>
+    </w:p>
+    <w:p>
+      <w:pPr>
+        <w:spacing w:line="360" w:lineRule="auto"/>
+        <w:jc w:val="both"/>
+        <w:rPr>
+          <w:rFonts w:ascii="Arial" w:hAnsi="Arial" w:cs="Arial"/>
+          <w:sz w:val="24"/>
+          <w:szCs w:val="24"/>
+          <w:lang w:eastAsia="de-DE"/>
+        </w:rPr>
+      </w:pPr>
+      <w:r>
+        <w:rPr>
+          <w:rFonts w:ascii="Arial" w:hAnsi="Arial" w:cs="Arial"/>
+          <w:sz w:val="24"/>
+          <w:szCs w:val="24"/>
+          <w:lang w:eastAsia="de-DE"/>
+        </w:rPr>
+        <w:t>Quality:</w:t>
+      </w:r>
+      <w:r>
+        <w:rPr>
+          <w:rFonts w:ascii="Arial" w:hAnsi="Arial" w:cs="Arial"/>
+          <w:sz w:val="24"/>
+          <w:szCs w:val="24"/>
+          <w:lang w:eastAsia="de-DE"/>
+        </w:rPr>
+        <w:t xml:space="preserve"> </w:t>
+      </w:r>
+      <w:r>
+        <w:rPr>
+          <w:rFonts w:ascii="Arial" w:hAnsi="Arial" w:cs="Arial"/>
+          <w:sz w:val="24"/>
+          <w:szCs w:val="24"/>
+          <w:lang w:eastAsia="de-DE"/>
+        </w:rPr>
+        <w:t xml:space="preserve">Instrumentarium zur kundengerechten Planung und Entwicklung </w:t>
+      </w:r>
+      <w:r>
+        <w:rPr>
+          <w:rFonts w:ascii="Arial" w:hAnsi="Arial" w:cs="Arial"/>
+          <w:sz w:val="24"/>
+          <w:szCs w:val="24"/>
+          <w:lang w:eastAsia="de-DE"/>
+        </w:rPr>
+        <w:t>v</w:t>
+      </w:r>
+      <w:r>
+        <w:rPr>
+          <w:rFonts w:ascii="Arial" w:hAnsi="Arial" w:cs="Arial"/>
+          <w:sz w:val="24"/>
+          <w:szCs w:val="24"/>
+          <w:lang w:eastAsia="de-DE"/>
+        </w:rPr>
+        <w:t xml:space="preserve">on Qualitätsmerkmalen </w:t>
+      </w:r>
+    </w:p>
+    <w:p>
+      <w:pPr>
+        <w:spacing w:line="360" w:lineRule="auto"/>
+        <w:jc w:val="both"/>
+        <w:rPr>
+          <w:rFonts w:ascii="Arial" w:hAnsi="Arial" w:cs="Arial"/>
+          <w:sz w:val="24"/>
+          <w:szCs w:val="24"/>
+          <w:lang w:eastAsia="de-DE"/>
+        </w:rPr>
+      </w:pPr>
+      <w:proofErr w:type="spellStart"/>
+      <w:r>
+        <w:rPr>
+          <w:rFonts w:ascii="Arial" w:hAnsi="Arial" w:cs="Arial"/>
+          <w:sz w:val="24"/>
+          <w:szCs w:val="24"/>
+          <w:lang w:eastAsia="de-DE"/>
+        </w:rPr>
+        <w:t>Function</w:t>
+      </w:r>
+      <w:proofErr w:type="spellEnd"/>
+      <w:r>
+        <w:rPr>
+          <w:rFonts w:ascii="Arial" w:hAnsi="Arial" w:cs="Arial"/>
+          <w:sz w:val="24"/>
+          <w:szCs w:val="24"/>
+          <w:lang w:eastAsia="de-DE"/>
+        </w:rPr>
+        <w:t>:</w:t>
+      </w:r>
+      <w:r>
+        <w:rPr>
+          <w:rFonts w:ascii="Arial" w:hAnsi="Arial" w:cs="Arial"/>
+          <w:sz w:val="24"/>
+          <w:szCs w:val="24"/>
+          <w:lang w:eastAsia="de-DE"/>
+        </w:rPr>
+        <w:t xml:space="preserve"> </w:t>
+      </w:r>
+      <w:r>
+        <w:rPr>
+          <w:rFonts w:ascii="Arial" w:hAnsi="Arial" w:cs="Arial"/>
+          <w:sz w:val="24"/>
+          <w:szCs w:val="24"/>
+          <w:lang w:eastAsia="de-DE"/>
+        </w:rPr>
+        <w:t xml:space="preserve">Sicherung der Q-Merkmale </w:t>
+      </w:r>
+      <w:r>
+        <w:rPr>
+          <w:rFonts w:ascii="Arial" w:hAnsi="Arial" w:cs="Arial"/>
+          <w:sz w:val="24"/>
+          <w:szCs w:val="24"/>
+          <w:lang w:eastAsia="de-DE"/>
+        </w:rPr>
+        <w:t>d</w:t>
+      </w:r>
+      <w:r>
+        <w:rPr>
+          <w:rFonts w:ascii="Arial" w:hAnsi="Arial" w:cs="Arial"/>
+          <w:sz w:val="24"/>
+          <w:szCs w:val="24"/>
+          <w:lang w:eastAsia="de-DE"/>
+        </w:rPr>
+        <w:t>urch interdisziplinäre Zusammenarbeit im ganzen Unternehmen</w:t>
+      </w:r>
+    </w:p>
+    <w:p>
+      <w:pPr>
+        <w:spacing w:line="360" w:lineRule="auto"/>
+        <w:jc w:val="both"/>
+        <w:rPr>
+          <w:rFonts w:ascii="Arial" w:hAnsi="Arial" w:cs="Arial"/>
+          <w:sz w:val="24"/>
+          <w:szCs w:val="24"/>
+          <w:lang w:eastAsia="de-DE"/>
+        </w:rPr>
+      </w:pPr>
+      <w:proofErr w:type="spellStart"/>
+      <w:r>
+        <w:rPr>
+          <w:rFonts w:ascii="Arial" w:hAnsi="Arial" w:cs="Arial"/>
+          <w:sz w:val="24"/>
+          <w:szCs w:val="24"/>
+          <w:lang w:eastAsia="de-DE"/>
+        </w:rPr>
+        <w:lastRenderedPageBreak/>
         <w:t>Deployment</w:t>
       </w:r>
       <w:proofErr w:type="spellEnd"/>
@@ -4469,25 +4722,14 @@
         </w:rPr>
         <w:t xml:space="preserve"> grün markierten Felder </w:t>
       </w:r>
-      <w:proofErr w:type="gramStart"/>
-      <w:r>
-        <w:rPr>
-          <w:rFonts w:ascii="Arial" w:hAnsi="Arial" w:cs="Arial"/>
-          <w:sz w:val="24"/>
-          <w:szCs w:val="24"/>
-          <w:lang w:eastAsia="de-DE"/>
-        </w:rPr>
-        <w:t>sind</w:t>
-      </w:r>
-      <w:proofErr w:type="gramEnd"/>
-      <w:r>
-        <w:rPr>
-          <w:rFonts w:ascii="Arial" w:hAnsi="Arial" w:cs="Arial"/>
-          <w:sz w:val="24"/>
-          <w:szCs w:val="24"/>
-          <w:lang w:eastAsia="de-DE"/>
-        </w:rPr>
-        <w:t xml:space="preserve"> </w:t>
+      <w:r>
+        <w:rPr>
+          <w:rFonts w:ascii="Arial" w:hAnsi="Arial" w:cs="Arial"/>
+          <w:sz w:val="24"/>
+          <w:szCs w:val="24"/>
+          <w:lang w:eastAsia="de-DE"/>
+        </w:rPr>
+        <w:t xml:space="preserve">sind </w:t>
       </w:r>
       <w:r>
         <w:rPr>
@@ -4774,7 +5016,6 @@
           <w:szCs w:val="24"/>
           <w:lang w:eastAsia="de-DE"/>
         </w:rPr>
-        <w:lastRenderedPageBreak/>
         <w:t xml:space="preserve">unter Umständen </w:t>
       </w:r>
       <w:r>
@@ -5018,14 +5259,15 @@
           <w:lang w:eastAsia="de-DE"/>
         </w:rPr>
       </w:pPr>
-      <w:bookmarkStart w:id="9" w:name="_Toc25931764"/>
-      <w:r>
-        <w:rPr>
-          <w:lang w:eastAsia="de-DE"/>
-        </w:rPr>
+      <w:bookmarkStart w:id="10" w:name="_Toc25931764"/>
+      <w:r>
+        <w:rPr>
+          <w:lang w:eastAsia="de-DE"/>
+        </w:rPr>
+        <w:lastRenderedPageBreak/>
         <w:t>CE-Risikobeurteilung</w:t>
       </w:r>
-      <w:bookmarkEnd w:id="9"/>
+      <w:bookmarkEnd w:id="10"/>
       <w:r>
         <w:rPr>
           <w:lang w:eastAsia="de-DE"/>
@@ -5162,8 +5404,6 @@
           <w:lang w:eastAsia="de-DE"/>
         </w:rPr>
       </w:pPr>
-      <w:bookmarkStart w:id="10" w:name="_GoBack"/>
-      <w:bookmarkEnd w:id="10"/>
     </w:p>
     <w:p>
       <w:pPr>
@@ -5434,6 +5674,18 @@
   <w:num w:numId="6">
     <w:abstractNumId w:val="1"/>
   </w:num>
+  <w:num w:numId="7">
+    <w:abstractNumId w:val="1"/>
+  </w:num>
+  <w:num w:numId="8">
+    <w:abstractNumId w:val="1"/>
+  </w:num>
+  <w:num w:numId="9">
+    <w:abstractNumId w:val="1"/>
+  </w:num>
+  <w:num w:numId="10">
+    <w:abstractNumId w:val="1"/>
+  </w:num>
 </w:numbering>
 </file>
 
@@ -5454,7 +5706,7 @@
       </w:pPr>
     </w:pPrDefault>
   </w:docDefaults>
-  <w:latentStyles w:defLockedState="0" w:defUIPriority="99" w:defSemiHidden="0" w:defUnhideWhenUsed="0" w:defQFormat="0" w:count="375">
+  <w:latentStyles w:defLockedState="0" w:defUIPriority="99" w:defSemiHidden="0" w:defUnhideWhenUsed="0" w:defQFormat="0" w:count="376">
     <w:lsdException w:name="Normal" w:uiPriority="0" w:qFormat="1"/>
     <w:lsdException w:name="heading 1" w:uiPriority="9" w:qFormat="1"/>
     <w:lsdException w:name="heading 2" w:semiHidden="1" w:uiPriority="9" w:unhideWhenUsed="1" w:qFormat="1"/>
@@ -5560,7 +5812,6 @@
     <w:lsdException w:name="HTML Sample" w:semiHidden="1" w:unhideWhenUsed="1"/>
     <w:lsdException w:name="HTML Typewriter" w:semiHidden="1" w:unhideWhenUsed="1"/>
     <w:lsdException w:name="HTML Variable" w:semiHidden="1" w:unhideWhenUsed="1"/>
-    <w:lsdException w:name="Normal Table" w:semiHidden="1" w:unhideWhenUsed="1"/>
     <w:lsdException w:name="annotation subject" w:semiHidden="1" w:unhideWhenUsed="1"/>
     <w:lsdException w:name="No List" w:semiHidden="1" w:unhideWhenUsed="1"/>
     <w:lsdException w:name="Outline List 1" w:semiHidden="1" w:unhideWhenUsed="1"/>
@@ -5607,10 +5858,8 @@
     <w:lsdException w:name="Table Subtle 2" w:semiHidden="1" w:unhideWhenUsed="1"/>
     <w:lsdException w:name="Table Web 1" w:semiHidden="1" w:unhideWhenUsed="1"/>
     <w:lsdException w:name="Table Web 2" w:semiHidden="1" w:unhideWhenUsed="1"/>
-    <w:lsdException w:name="Table Web 3" w:semiHidden="1" w:unhideWhenUsed="1"/>
     <w:lsdException w:name="Balloon Text" w:semiHidden="1" w:unhideWhenUsed="1"/>
     <w:lsdException w:name="Table Grid" w:uiPriority="39"/>
-    <w:lsdException w:name="Table Theme" w:semiHidden="1" w:unhideWhenUsed="1"/>
     <w:lsdException w:name="Placeholder Text" w:semiHidden="1"/>
     <w:lsdException w:name="No Spacing" w:uiPriority="1" w:qFormat="1"/>
     <w:lsdException w:name="Light Shading" w:uiPriority="60"/>
@@ -5830,6 +6079,7 @@
     <w:lsdException w:name="Smart Hyperlink" w:semiHidden="1" w:unhideWhenUsed="1"/>
     <w:lsdException w:name="Hashtag" w:semiHidden="1" w:unhideWhenUsed="1"/>
     <w:lsdException w:name="Unresolved Mention" w:semiHidden="1" w:unhideWhenUsed="1"/>
+    <w:lsdException w:name="Smart Link" w:semiHidden="1" w:unhideWhenUsed="1"/>
   </w:latentStyles>
   <w:style w:type="paragraph" w:default="1" w:styleId="Standard">
     <w:name w:val="Normal"/>
@@ -5866,7 +6116,7 @@
     <w:uiPriority w:val="9"/>
     <w:unhideWhenUsed/>
     <w:qFormat/>
-    <w:rsid w:val="002D777F"/>
+    <w:rsid w:val="006E3ED5"/>
     <w:pPr>
       <w:keepNext/>
       <w:keepLines/>
@@ -5878,8 +6128,8 @@
       <w:outlineLvl w:val="1"/>
     </w:pPr>
     <w:rPr>
-      <w:rFonts w:asciiTheme="majorHAnsi" w:eastAsiaTheme="majorEastAsia" w:hAnsiTheme="majorHAnsi" w:cstheme="majorBidi"/>
-      <w:sz w:val="26"/>
+      <w:rFonts w:ascii="Arial" w:eastAsiaTheme="majorEastAsia" w:hAnsi="Arial" w:cstheme="majorBidi"/>
+      <w:sz w:val="28"/>
       <w:szCs w:val="26"/>
     </w:rPr>
   </w:style>
@@ -6179,10 +6429,10 @@
     <w:basedOn w:val="Absatz-Standardschriftart"/>
     <w:link w:val="berschrift2"/>
     <w:uiPriority w:val="9"/>
-    <w:rsid w:val="002D777F"/>
+    <w:rsid w:val="006E3ED5"/>
     <w:rPr>
-      <w:rFonts w:asciiTheme="majorHAnsi" w:eastAsiaTheme="majorEastAsia" w:hAnsiTheme="majorHAnsi" w:cstheme="majorBidi"/>
-      <w:sz w:val="26"/>
+      <w:rFonts w:ascii="Arial" w:eastAsiaTheme="majorEastAsia" w:hAnsi="Arial" w:cstheme="majorBidi"/>
+      <w:sz w:val="28"/>
       <w:szCs w:val="26"/>
     </w:rPr>
   </w:style>
@@ -6596,7 +6846,7 @@
 </file>
 
 <file path=customXml/itemProps1.xml><?xml version="1.0" encoding="utf-8"?>
-<ds:datastoreItem xmlns:ds="http://schemas.openxmlformats.org/officeDocument/2006/customXml" ds:itemID="{0461D43C-9805-4B72-A1FB-7397E067A0D1}">
+<ds:datastoreItem xmlns:ds="http://schemas.openxmlformats.org/officeDocument/2006/customXml" ds:itemID="{9791C367-2BB1-4349-B988-4750A716C45C}">
   <ds:schemaRefs>
     <ds:schemaRef ds:uri="http://schemas.openxmlformats.org/officeDocument/2006/bibliography"/>
   </ds:schemaRefs>

</xml_diff>